<commit_message>
kleine Aenderungen an der Doku
</commit_message>
<xml_diff>
--- a/Praktikum4/Entwurf_Giersch_Luedemann.docx
+++ b/Praktikum4/Entwurf_Giersch_Luedemann.docx
@@ -3089,18 +3089,12 @@
         <w:lastRenderedPageBreak/>
         <w:t xml:space="preserve">Zeit Synchronisation </w:t>
       </w:r>
+      <w:bookmarkEnd w:id="4"/>
       <w:proofErr w:type="spellStart"/>
       <w:r>
         <w:rPr>
           <w:rFonts w:ascii="Sylfaen" w:hAnsi="Sylfaen"/>
         </w:rPr>
-        <w:t>time_</w:t>
-      </w:r>
-      <w:bookmarkEnd w:id="4"/>
-      <w:r>
-        <w:rPr>
-          <w:rFonts w:ascii="Sylfaen" w:hAnsi="Sylfaen"/>
-        </w:rPr>
         <w:t>Time_Master</w:t>
       </w:r>
       <w:proofErr w:type="spellEnd"/>
@@ -3112,7 +3106,10 @@
       </w:r>
       <w:proofErr w:type="spellStart"/>
       <w:r>
-        <w:t>Time_Manager</w:t>
+        <w:t>Time_M</w:t>
+      </w:r>
+      <w:r>
+        <w:t>aster</w:t>
       </w:r>
       <w:proofErr w:type="spellEnd"/>
       <w:r>
@@ -3132,15 +3129,13 @@
       </w:r>
       <w:proofErr w:type="spellEnd"/>
       <w:r>
-        <w:t xml:space="preserve"> die Zeiten aus den </w:t>
-      </w:r>
-      <w:proofErr w:type="spellStart"/>
-      <w:r>
-        <w:t>Nachrchten</w:t>
-      </w:r>
-      <w:proofErr w:type="spellEnd"/>
-      <w:r>
-        <w:t xml:space="preserve"> der Stationen vom Typ A.</w:t>
+        <w:t xml:space="preserve"> die Zeiten aus den Nachr</w:t>
+      </w:r>
+      <w:r>
+        <w:t>i</w:t>
+      </w:r>
+      <w:r>
+        <w:t>chten der Stationen vom Typ A.</w:t>
       </w:r>
     </w:p>
     <w:p>
@@ -3398,10 +3393,7 @@
       </w:r>
       <w:proofErr w:type="spellEnd"/>
       <w:r>
-        <w:t xml:space="preserve"> -&gt; </w:t>
-      </w:r>
-      <w:r>
-        <w:t>Zeit die bis zum Slot gewartet werden muss</w:t>
+        <w:t xml:space="preserve"> -&gt; Zeit die bis zum Slot gewartet werden muss</w:t>
       </w:r>
     </w:p>
     <w:p/>
@@ -3468,6 +3460,8 @@
         </w:rPr>
         <w:t>}</w:t>
       </w:r>
+      <w:bookmarkStart w:id="8" w:name="_GoBack"/>
+      <w:bookmarkEnd w:id="8"/>
     </w:p>
     <w:p>
       <w:r>
@@ -3502,13 +3496,7 @@
       </w:r>
       <w:proofErr w:type="spellEnd"/>
       <w:r>
-        <w:t xml:space="preserve"> </w:t>
-      </w:r>
-      <w:r>
-        <w:t xml:space="preserve">-&gt; </w:t>
-      </w:r>
-      <w:r>
-        <w:t>2</w:t>
+        <w:t xml:space="preserve"> -&gt; 2</w:t>
       </w:r>
       <w:r>
         <w:t>4</w:t>
@@ -3536,9 +3524,6 @@
     </w:p>
     <w:p/>
     <w:p>
-      <w:pPr>
-        <w:cnfStyle w:val="001000000000" w:firstRow="0" w:lastRow="0" w:firstColumn="1" w:lastColumn="0" w:oddVBand="0" w:evenVBand="0" w:oddHBand="0" w:evenHBand="0" w:firstRowFirstColumn="0" w:firstRowLastColumn="0" w:lastRowFirstColumn="0" w:lastRowLastColumn="0"/>
-      </w:pPr>
       <w:r>
         <w:rPr>
           <w:b/>
@@ -3600,8 +3585,6 @@
       </w:r>
       <w:r>
         <w:tab/>
-      </w:r>
-      <w:r>
         <w:t>Information darüber wenn der Slot abgelaufen ist</w:t>
       </w:r>
     </w:p>
@@ -3780,9 +3763,6 @@
     </w:p>
     <w:p/>
     <w:p>
-      <w:pPr>
-        <w:cnfStyle w:val="001000000000" w:firstRow="0" w:lastRow="0" w:firstColumn="1" w:lastColumn="0" w:oddVBand="0" w:evenVBand="0" w:oddHBand="0" w:evenHBand="0" w:firstRowFirstColumn="0" w:firstRowLastColumn="0" w:lastRowFirstColumn="0" w:lastRowLastColumn="0"/>
-      </w:pPr>
       <w:r>
         <w:rPr>
           <w:b/>
@@ -3895,15 +3875,10 @@
       </w:r>
       <w:r>
         <w:tab/>
-      </w:r>
-      <w:r>
-        <w:t>Slot</w:t>
-      </w:r>
-      <w:r>
-        <w:t xml:space="preserve"> -&gt; </w:t>
-      </w:r>
-      <w:r>
-        <w:t>Slot der reserviert wurde</w:t>
+        <w:t xml:space="preserve">Slot -&gt; Slot der reserviert </w:t>
+      </w:r>
+      <w:r>
+        <w:t>wurde</w:t>
       </w:r>
     </w:p>
     <w:p>
@@ -3939,7 +3914,6 @@
     <w:p/>
     <w:p>
       <w:pPr>
-        <w:cnfStyle w:val="001000000000" w:firstRow="0" w:lastRow="0" w:firstColumn="1" w:lastColumn="0" w:oddVBand="0" w:evenVBand="0" w:oddHBand="0" w:evenHBand="0" w:firstRowFirstColumn="0" w:firstRowLastColumn="0" w:lastRowFirstColumn="0" w:lastRowLastColumn="0"/>
         <w:rPr>
           <w:b/>
         </w:rPr>
@@ -3967,13 +3941,33 @@
         <w:rPr>
           <w:b/>
         </w:rPr>
-        <w:t>new_message,StationTime</w:t>
+        <w:t>new_message</w:t>
       </w:r>
       <w:proofErr w:type="spellEnd"/>
       <w:r>
         <w:rPr>
           <w:b/>
         </w:rPr>
+        <w:t>,</w:t>
+      </w:r>
+      <w:r>
+        <w:rPr>
+          <w:b/>
+        </w:rPr>
+        <w:t xml:space="preserve"> </w:t>
+      </w:r>
+      <w:proofErr w:type="spellStart"/>
+      <w:r>
+        <w:rPr>
+          <w:b/>
+        </w:rPr>
+        <w:t>StationTime</w:t>
+      </w:r>
+      <w:proofErr w:type="spellEnd"/>
+      <w:r>
+        <w:rPr>
+          <w:b/>
+        </w:rPr>
         <w:t xml:space="preserve">, </w:t>
       </w:r>
       <w:proofErr w:type="spellStart"/>
@@ -4050,16 +4044,12 @@
     </w:p>
     <w:p>
       <w:pPr>
-        <w:cnfStyle w:val="001000000000" w:firstRow="0" w:lastRow="0" w:firstColumn="1" w:lastColumn="0" w:oddVBand="0" w:evenVBand="0" w:oddHBand="0" w:evenHBand="0" w:firstRowFirstColumn="0" w:firstRowLastColumn="0" w:lastRowFirstColumn="0" w:lastRowLastColumn="0"/>
-        <w:rPr>
-          <w:b/>
-        </w:rPr>
-      </w:pPr>
-    </w:p>
-    <w:p>
-      <w:pPr>
-        <w:cnfStyle w:val="001000000000" w:firstRow="0" w:lastRow="0" w:firstColumn="1" w:lastColumn="0" w:oddVBand="0" w:evenVBand="0" w:oddHBand="0" w:evenHBand="0" w:firstRowFirstColumn="0" w:firstRowLastColumn="0" w:lastRowFirstColumn="0" w:lastRowLastColumn="0"/>
-      </w:pPr>
+        <w:rPr>
+          <w:b/>
+        </w:rPr>
+      </w:pPr>
+    </w:p>
+    <w:p>
       <w:r>
         <w:rPr>
           <w:b/>
@@ -4189,7 +4179,6 @@
     <w:p/>
     <w:p>
       <w:pPr>
-        <w:cnfStyle w:val="001000000000" w:firstRow="0" w:lastRow="0" w:firstColumn="1" w:lastColumn="0" w:oddVBand="0" w:evenVBand="0" w:oddHBand="0" w:evenHBand="0" w:firstRowFirstColumn="0" w:firstRowLastColumn="0" w:lastRowFirstColumn="0" w:lastRowLastColumn="0"/>
         <w:rPr>
           <w:b/>
         </w:rPr>
@@ -4258,8 +4247,6 @@
       </w:r>
       <w:r>
         <w:tab/>
-      </w:r>
-      <w:r>
         <w:t xml:space="preserve">Triggert, dass der </w:t>
       </w:r>
       <w:proofErr w:type="spellStart"/>
@@ -4289,9 +4276,6 @@
     </w:p>
     <w:p/>
     <w:p>
-      <w:pPr>
-        <w:cnfStyle w:val="001000000000" w:firstRow="0" w:lastRow="0" w:firstColumn="1" w:lastColumn="0" w:oddVBand="0" w:evenVBand="0" w:oddHBand="0" w:evenHBand="0" w:firstRowFirstColumn="0" w:firstRowLastColumn="0" w:lastRowFirstColumn="0" w:lastRowLastColumn="0"/>
-      </w:pPr>
       <w:r>
         <w:rPr>
           <w:b/>
@@ -4322,13 +4306,7 @@
         <w:rPr>
           <w:b/>
         </w:rPr>
-        <w:t xml:space="preserve">, </w:t>
-      </w:r>
-      <w:r>
-        <w:rPr>
-          <w:b/>
-        </w:rPr>
-        <w:t>Data</w:t>
+        <w:t>, Data</w:t>
       </w:r>
       <w:r>
         <w:rPr>
@@ -4346,15 +4324,10 @@
       </w:r>
       <w:r>
         <w:tab/>
-      </w:r>
-      <w:r>
-        <w:t>Data</w:t>
-      </w:r>
-      <w:r>
-        <w:t xml:space="preserve"> -&gt; </w:t>
-      </w:r>
-      <w:r>
-        <w:t>24 Bytes Nutzdaten die weggeschrieben werde</w:t>
+        <w:t>Data -&gt; 24 Bytes Nutzdaten die weggeschrieben werde</w:t>
+      </w:r>
+      <w:r>
+        <w:t>n</w:t>
       </w:r>
     </w:p>
     <w:p>
@@ -4371,8 +4344,6 @@
       <w:r>
         <w:t>Reciever</w:t>
       </w:r>
-      <w:bookmarkStart w:id="8" w:name="_GoBack"/>
-      <w:bookmarkEnd w:id="8"/>
       <w:proofErr w:type="spellEnd"/>
     </w:p>
     <w:sectPr>
@@ -4515,7 +4486,7 @@
               <w:noProof/>
               <w:color w:val="FFFFFF" w:themeColor="background1"/>
             </w:rPr>
-            <w:t>3</w:t>
+            <w:t>7</w:t>
           </w:r>
           <w:r>
             <w:rPr>
@@ -4633,7 +4604,7 @@
             <w:noProof/>
             <w:color w:val="3E762A" w:themeColor="accent1" w:themeShade="BF"/>
           </w:rPr>
-          <w:t>3</w:t>
+          <w:t>7</w:t>
         </w:r>
         <w:r>
           <w:rPr>
@@ -8209,6 +8180,7 @@
     <w:rsid w:val="00AB5184"/>
     <w:rsid w:val="00BB12C0"/>
     <w:rsid w:val="00BF3E3E"/>
+    <w:rsid w:val="00C63D3D"/>
     <w:rsid w:val="00ED6D22"/>
     <w:rsid w:val="00FC0A8E"/>
   </w:rsids>
@@ -8953,7 +8925,7 @@
 </file>
 
 <file path=customXml/itemProps2.xml><?xml version="1.0" encoding="utf-8"?>
-<ds:datastoreItem xmlns:ds="http://schemas.openxmlformats.org/officeDocument/2006/customXml" ds:itemID="{13E6D764-EFAB-438C-BAA3-315882C9C4F2}">
+<ds:datastoreItem xmlns:ds="http://schemas.openxmlformats.org/officeDocument/2006/customXml" ds:itemID="{8E34C543-CCC1-4037-A205-AFEDB92D8DAC}">
   <ds:schemaRefs>
     <ds:schemaRef ds:uri="http://schemas.openxmlformats.org/officeDocument/2006/bibliography"/>
   </ds:schemaRefs>

</xml_diff>

<commit_message>
Doku bearbeitet zwei Abblaufdiagramme zugefügt
</commit_message>
<xml_diff>
--- a/Praktikum4/Entwurf_Giersch_Luedemann.docx
+++ b/Praktikum4/Entwurf_Giersch_Luedemann.docx
@@ -1437,13 +1437,16 @@
             <w:cnfStyle w:val="001000000000" w:firstRow="0" w:lastRow="0" w:firstColumn="1" w:lastColumn="0" w:oddVBand="0" w:evenVBand="0" w:oddHBand="0" w:evenHBand="0" w:firstRowFirstColumn="0" w:firstRowLastColumn="0" w:lastRowFirstColumn="0" w:lastRowLastColumn="0"/>
             <w:tcW w:w="3020" w:type="dxa"/>
           </w:tcPr>
+          <w:p/>
+        </w:tc>
+        <w:tc>
+          <w:tcPr>
+            <w:tcW w:w="3021" w:type="dxa"/>
+          </w:tcPr>
           <w:p>
-            <w:r>
-              <w:t>21</w:t>
-            </w:r>
-            <w:r>
-              <w:t>.11.2014</w:t>
-            </w:r>
+            <w:pPr>
+              <w:cnfStyle w:val="000000100000" w:firstRow="0" w:lastRow="0" w:firstColumn="0" w:lastColumn="0" w:oddVBand="0" w:evenVBand="0" w:oddHBand="1" w:evenHBand="0" w:firstRowFirstColumn="0" w:firstRowLastColumn="0" w:lastRowFirstColumn="0" w:lastRowLastColumn="0"/>
+            </w:pPr>
           </w:p>
         </w:tc>
         <w:tc>
@@ -1454,25 +1457,6 @@
             <w:pPr>
               <w:cnfStyle w:val="000000100000" w:firstRow="0" w:lastRow="0" w:firstColumn="0" w:lastColumn="0" w:oddVBand="0" w:evenVBand="0" w:oddHBand="1" w:evenHBand="0" w:firstRowFirstColumn="0" w:firstRowLastColumn="0" w:lastRowFirstColumn="0" w:lastRowLastColumn="0"/>
             </w:pPr>
-            <w:r>
-              <w:t>2</w:t>
-            </w:r>
-            <w:r>
-              <w:t xml:space="preserve"> Stunden</w:t>
-            </w:r>
-          </w:p>
-        </w:tc>
-        <w:tc>
-          <w:tcPr>
-            <w:tcW w:w="3021" w:type="dxa"/>
-          </w:tcPr>
-          <w:p>
-            <w:pPr>
-              <w:cnfStyle w:val="000000100000" w:firstRow="0" w:lastRow="0" w:firstColumn="0" w:lastColumn="0" w:oddVBand="0" w:evenVBand="0" w:oddHBand="1" w:evenHBand="0" w:firstRowFirstColumn="0" w:firstRowLastColumn="0" w:lastRowFirstColumn="0" w:lastRowLastColumn="0"/>
-            </w:pPr>
-            <w:r>
-              <w:t>Maria</w:t>
-            </w:r>
           </w:p>
         </w:tc>
       </w:tr>
@@ -1485,19 +1469,16 @@
             <w:cnfStyle w:val="001000000000" w:firstRow="0" w:lastRow="0" w:firstColumn="1" w:lastColumn="0" w:oddVBand="0" w:evenVBand="0" w:oddHBand="0" w:evenHBand="0" w:firstRowFirstColumn="0" w:firstRowLastColumn="0" w:lastRowFirstColumn="0" w:lastRowLastColumn="0"/>
             <w:tcW w:w="3020" w:type="dxa"/>
           </w:tcPr>
+          <w:p/>
+        </w:tc>
+        <w:tc>
+          <w:tcPr>
+            <w:tcW w:w="3021" w:type="dxa"/>
+          </w:tcPr>
           <w:p>
-            <w:r>
-              <w:t>25</w:t>
-            </w:r>
-            <w:r>
-              <w:t>.1</w:t>
-            </w:r>
-            <w:r>
-              <w:t>1</w:t>
-            </w:r>
-            <w:r>
-              <w:t>.2014</w:t>
-            </w:r>
+            <w:pPr>
+              <w:cnfStyle w:val="000000000000" w:firstRow="0" w:lastRow="0" w:firstColumn="0" w:lastColumn="0" w:oddVBand="0" w:evenVBand="0" w:oddHBand="0" w:evenHBand="0" w:firstRowFirstColumn="0" w:firstRowLastColumn="0" w:lastRowFirstColumn="0" w:lastRowLastColumn="0"/>
+            </w:pPr>
           </w:p>
         </w:tc>
         <w:tc>
@@ -1508,28 +1489,6 @@
             <w:pPr>
               <w:cnfStyle w:val="000000000000" w:firstRow="0" w:lastRow="0" w:firstColumn="0" w:lastColumn="0" w:oddVBand="0" w:evenVBand="0" w:oddHBand="0" w:evenHBand="0" w:firstRowFirstColumn="0" w:firstRowLastColumn="0" w:lastRowFirstColumn="0" w:lastRowLastColumn="0"/>
             </w:pPr>
-            <w:r>
-              <w:t>6</w:t>
-            </w:r>
-            <w:r>
-              <w:t>,5</w:t>
-            </w:r>
-            <w:r>
-              <w:t xml:space="preserve"> Stunden</w:t>
-            </w:r>
-          </w:p>
-        </w:tc>
-        <w:tc>
-          <w:tcPr>
-            <w:tcW w:w="3021" w:type="dxa"/>
-          </w:tcPr>
-          <w:p>
-            <w:pPr>
-              <w:cnfStyle w:val="000000000000" w:firstRow="0" w:lastRow="0" w:firstColumn="0" w:lastColumn="0" w:oddVBand="0" w:evenVBand="0" w:oddHBand="0" w:evenHBand="0" w:firstRowFirstColumn="0" w:firstRowLastColumn="0" w:lastRowFirstColumn="0" w:lastRowLastColumn="0"/>
-            </w:pPr>
-            <w:r>
-              <w:t>Steffen &amp; Maria</w:t>
-            </w:r>
           </w:p>
         </w:tc>
       </w:tr>
@@ -1543,10 +1502,16 @@
             <w:cnfStyle w:val="001000000000" w:firstRow="0" w:lastRow="0" w:firstColumn="1" w:lastColumn="0" w:oddVBand="0" w:evenVBand="0" w:oddHBand="0" w:evenHBand="0" w:firstRowFirstColumn="0" w:firstRowLastColumn="0" w:lastRowFirstColumn="0" w:lastRowLastColumn="0"/>
             <w:tcW w:w="3020" w:type="dxa"/>
           </w:tcPr>
+          <w:p/>
+        </w:tc>
+        <w:tc>
+          <w:tcPr>
+            <w:tcW w:w="3021" w:type="dxa"/>
+          </w:tcPr>
           <w:p>
-            <w:r>
-              <w:t>26.11.2014</w:t>
-            </w:r>
+            <w:pPr>
+              <w:cnfStyle w:val="000000100000" w:firstRow="0" w:lastRow="0" w:firstColumn="0" w:lastColumn="0" w:oddVBand="0" w:evenVBand="0" w:oddHBand="1" w:evenHBand="0" w:firstRowFirstColumn="0" w:firstRowLastColumn="0" w:lastRowFirstColumn="0" w:lastRowLastColumn="0"/>
+            </w:pPr>
           </w:p>
         </w:tc>
         <w:tc>
@@ -1557,22 +1522,6 @@
             <w:pPr>
               <w:cnfStyle w:val="000000100000" w:firstRow="0" w:lastRow="0" w:firstColumn="0" w:lastColumn="0" w:oddVBand="0" w:evenVBand="0" w:oddHBand="1" w:evenHBand="0" w:firstRowFirstColumn="0" w:firstRowLastColumn="0" w:lastRowFirstColumn="0" w:lastRowLastColumn="0"/>
             </w:pPr>
-            <w:r>
-              <w:t>7 Stunden</w:t>
-            </w:r>
-          </w:p>
-        </w:tc>
-        <w:tc>
-          <w:tcPr>
-            <w:tcW w:w="3021" w:type="dxa"/>
-          </w:tcPr>
-          <w:p>
-            <w:pPr>
-              <w:cnfStyle w:val="000000100000" w:firstRow="0" w:lastRow="0" w:firstColumn="0" w:lastColumn="0" w:oddVBand="0" w:evenVBand="0" w:oddHBand="1" w:evenHBand="0" w:firstRowFirstColumn="0" w:firstRowLastColumn="0" w:lastRowFirstColumn="0" w:lastRowLastColumn="0"/>
-            </w:pPr>
-            <w:r>
-              <w:t>Steffen</w:t>
-            </w:r>
           </w:p>
         </w:tc>
       </w:tr>
@@ -1585,10 +1534,16 @@
             <w:cnfStyle w:val="001000000000" w:firstRow="0" w:lastRow="0" w:firstColumn="1" w:lastColumn="0" w:oddVBand="0" w:evenVBand="0" w:oddHBand="0" w:evenHBand="0" w:firstRowFirstColumn="0" w:firstRowLastColumn="0" w:lastRowFirstColumn="0" w:lastRowLastColumn="0"/>
             <w:tcW w:w="3020" w:type="dxa"/>
           </w:tcPr>
+          <w:p/>
+        </w:tc>
+        <w:tc>
+          <w:tcPr>
+            <w:tcW w:w="3021" w:type="dxa"/>
+          </w:tcPr>
           <w:p>
-            <w:r>
-              <w:t>27.11.2014</w:t>
-            </w:r>
+            <w:pPr>
+              <w:cnfStyle w:val="000000000000" w:firstRow="0" w:lastRow="0" w:firstColumn="0" w:lastColumn="0" w:oddVBand="0" w:evenVBand="0" w:oddHBand="0" w:evenHBand="0" w:firstRowFirstColumn="0" w:firstRowLastColumn="0" w:lastRowFirstColumn="0" w:lastRowLastColumn="0"/>
+            </w:pPr>
           </w:p>
         </w:tc>
         <w:tc>
@@ -1599,22 +1554,6 @@
             <w:pPr>
               <w:cnfStyle w:val="000000000000" w:firstRow="0" w:lastRow="0" w:firstColumn="0" w:lastColumn="0" w:oddVBand="0" w:evenVBand="0" w:oddHBand="0" w:evenHBand="0" w:firstRowFirstColumn="0" w:firstRowLastColumn="0" w:lastRowFirstColumn="0" w:lastRowLastColumn="0"/>
             </w:pPr>
-            <w:r>
-              <w:t>2 Stunden</w:t>
-            </w:r>
-          </w:p>
-        </w:tc>
-        <w:tc>
-          <w:tcPr>
-            <w:tcW w:w="3021" w:type="dxa"/>
-          </w:tcPr>
-          <w:p>
-            <w:pPr>
-              <w:cnfStyle w:val="000000000000" w:firstRow="0" w:lastRow="0" w:firstColumn="0" w:lastColumn="0" w:oddVBand="0" w:evenVBand="0" w:oddHBand="0" w:evenHBand="0" w:firstRowFirstColumn="0" w:firstRowLastColumn="0" w:lastRowFirstColumn="0" w:lastRowLastColumn="0"/>
-            </w:pPr>
-            <w:r>
-              <w:t>Steffen &amp; Maria</w:t>
-            </w:r>
           </w:p>
         </w:tc>
       </w:tr>
@@ -1628,10 +1567,16 @@
             <w:cnfStyle w:val="001000000000" w:firstRow="0" w:lastRow="0" w:firstColumn="1" w:lastColumn="0" w:oddVBand="0" w:evenVBand="0" w:oddHBand="0" w:evenHBand="0" w:firstRowFirstColumn="0" w:firstRowLastColumn="0" w:lastRowFirstColumn="0" w:lastRowLastColumn="0"/>
             <w:tcW w:w="3020" w:type="dxa"/>
           </w:tcPr>
+          <w:p/>
+        </w:tc>
+        <w:tc>
+          <w:tcPr>
+            <w:tcW w:w="3021" w:type="dxa"/>
+          </w:tcPr>
           <w:p>
-            <w:r>
-              <w:t>28.11.2014</w:t>
-            </w:r>
+            <w:pPr>
+              <w:cnfStyle w:val="000000100000" w:firstRow="0" w:lastRow="0" w:firstColumn="0" w:lastColumn="0" w:oddVBand="0" w:evenVBand="0" w:oddHBand="1" w:evenHBand="0" w:firstRowFirstColumn="0" w:firstRowLastColumn="0" w:lastRowFirstColumn="0" w:lastRowLastColumn="0"/>
+            </w:pPr>
           </w:p>
         </w:tc>
         <w:tc>
@@ -1642,22 +1587,6 @@
             <w:pPr>
               <w:cnfStyle w:val="000000100000" w:firstRow="0" w:lastRow="0" w:firstColumn="0" w:lastColumn="0" w:oddVBand="0" w:evenVBand="0" w:oddHBand="1" w:evenHBand="0" w:firstRowFirstColumn="0" w:firstRowLastColumn="0" w:lastRowFirstColumn="0" w:lastRowLastColumn="0"/>
             </w:pPr>
-            <w:r>
-              <w:t>1 Stunde</w:t>
-            </w:r>
-          </w:p>
-        </w:tc>
-        <w:tc>
-          <w:tcPr>
-            <w:tcW w:w="3021" w:type="dxa"/>
-          </w:tcPr>
-          <w:p>
-            <w:pPr>
-              <w:cnfStyle w:val="000000100000" w:firstRow="0" w:lastRow="0" w:firstColumn="0" w:lastColumn="0" w:oddVBand="0" w:evenVBand="0" w:oddHBand="1" w:evenHBand="0" w:firstRowFirstColumn="0" w:firstRowLastColumn="0" w:lastRowFirstColumn="0" w:lastRowLastColumn="0"/>
-            </w:pPr>
-            <w:r>
-              <w:t>Maria</w:t>
-            </w:r>
           </w:p>
         </w:tc>
       </w:tr>
@@ -1670,10 +1599,16 @@
             <w:cnfStyle w:val="001000000000" w:firstRow="0" w:lastRow="0" w:firstColumn="1" w:lastColumn="0" w:oddVBand="0" w:evenVBand="0" w:oddHBand="0" w:evenHBand="0" w:firstRowFirstColumn="0" w:firstRowLastColumn="0" w:lastRowFirstColumn="0" w:lastRowLastColumn="0"/>
             <w:tcW w:w="3020" w:type="dxa"/>
           </w:tcPr>
+          <w:p/>
+        </w:tc>
+        <w:tc>
+          <w:tcPr>
+            <w:tcW w:w="3021" w:type="dxa"/>
+          </w:tcPr>
           <w:p>
-            <w:r>
-              <w:t>29.11.2014</w:t>
-            </w:r>
+            <w:pPr>
+              <w:cnfStyle w:val="000000000000" w:firstRow="0" w:lastRow="0" w:firstColumn="0" w:lastColumn="0" w:oddVBand="0" w:evenVBand="0" w:oddHBand="0" w:evenHBand="0" w:firstRowFirstColumn="0" w:firstRowLastColumn="0" w:lastRowFirstColumn="0" w:lastRowLastColumn="0"/>
+            </w:pPr>
           </w:p>
         </w:tc>
         <w:tc>
@@ -1684,22 +1619,6 @@
             <w:pPr>
               <w:cnfStyle w:val="000000000000" w:firstRow="0" w:lastRow="0" w:firstColumn="0" w:lastColumn="0" w:oddVBand="0" w:evenVBand="0" w:oddHBand="0" w:evenHBand="0" w:firstRowFirstColumn="0" w:firstRowLastColumn="0" w:lastRowFirstColumn="0" w:lastRowLastColumn="0"/>
             </w:pPr>
-            <w:r>
-              <w:t>4,5 Stunden</w:t>
-            </w:r>
-          </w:p>
-        </w:tc>
-        <w:tc>
-          <w:tcPr>
-            <w:tcW w:w="3021" w:type="dxa"/>
-          </w:tcPr>
-          <w:p>
-            <w:pPr>
-              <w:cnfStyle w:val="000000000000" w:firstRow="0" w:lastRow="0" w:firstColumn="0" w:lastColumn="0" w:oddVBand="0" w:evenVBand="0" w:oddHBand="0" w:evenHBand="0" w:firstRowFirstColumn="0" w:firstRowLastColumn="0" w:lastRowFirstColumn="0" w:lastRowLastColumn="0"/>
-            </w:pPr>
-            <w:r>
-              <w:t>Steffen &amp; Maria</w:t>
-            </w:r>
           </w:p>
         </w:tc>
       </w:tr>
@@ -2642,23 +2561,49 @@
         </w:rPr>
         <w:t xml:space="preserve"> </w:t>
       </w:r>
+      <w:bookmarkEnd w:id="3"/>
       <w:proofErr w:type="spellStart"/>
       <w:r>
         <w:rPr>
           <w:rFonts w:ascii="Sylfaen" w:hAnsi="Sylfaen"/>
         </w:rPr>
-        <w:t>station</w:t>
-      </w:r>
-      <w:bookmarkEnd w:id="3"/>
+        <w:t>PR_Master</w:t>
+      </w:r>
       <w:proofErr w:type="spellEnd"/>
+      <w:r>
+        <w:rPr>
+          <w:rFonts w:ascii="Sylfaen" w:hAnsi="Sylfaen"/>
+        </w:rPr>
+        <w:t>(Public Relation Master)</w:t>
+      </w:r>
     </w:p>
     <w:p/>
     <w:p>
       <w:r>
-        <w:t>Die Station ist das eigentliche Herzstück des Systems, es beinhaltet alle Relevanten Komponenten für die jeweiligen Sende Stationen</w:t>
-      </w:r>
-      <w:r>
-        <w:t xml:space="preserve"> und kümmert sich um das Senden und Empfangen von Nachrichten, das Nachrichten zusammen bauen und die Stationsinterne Zeit. Wobei es zwei Arten von Stationen geben soll. Die Stationen des Typs A mit hinreichend genauer Zeit die ihre Zeiten mit denen der anderen Stationen vom Typ A synchronisieren und denen vom Typ B die eine nicht hinreichend genaue Zeit haben. Diese Stationen synchronisieren ihre Zeit mit denen der Stationen vom Typ A. Diese Komponente kümmert sich auch um die Konfiguration und das Starten der beinhalteten Module</w:t>
+        <w:t>D</w:t>
+      </w:r>
+      <w:r>
+        <w:t>er</w:t>
+      </w:r>
+      <w:r>
+        <w:t xml:space="preserve"> </w:t>
+      </w:r>
+      <w:proofErr w:type="spellStart"/>
+      <w:r>
+        <w:t>PR_Master</w:t>
+      </w:r>
+      <w:proofErr w:type="spellEnd"/>
+      <w:r>
+        <w:t xml:space="preserve"> ist das eigentliche Herzstück des Systems, es beinhaltet alle Relevanten Komponenten für die jeweiligen Sende Stationen</w:t>
+      </w:r>
+      <w:r>
+        <w:t xml:space="preserve"> und kümmert sich um das Senden und Empfangen von Nachrichten, das Nachrichten zusammen bauen und die </w:t>
+      </w:r>
+      <w:r>
+        <w:t>s</w:t>
+      </w:r>
+      <w:r>
+        <w:t>tationsinterne Zeit. Wobei es zwei Arten von Stationen geben soll. Die Stationen des Typs A mit hinreichend genauer Zeit die ihre Zeiten mit denen der anderen Stationen vom Typ A synchronisieren und denen vom Typ B die eine nicht hinreichend genaue Zeit haben. Diese Stationen synchronisieren ihre Zeit mit denen der Stationen vom Typ A. Diese Komponente kümmert sich auch um die Konfiguration und das Starten der beinhalteten Module</w:t>
       </w:r>
       <w:r>
         <w:t xml:space="preserve"> </w:t>
@@ -3272,12 +3217,14 @@
           <w:rFonts w:ascii="Sylfaen" w:hAnsi="Sylfaen"/>
         </w:rPr>
       </w:pPr>
+      <w:proofErr w:type="spellStart"/>
       <w:r>
         <w:rPr>
           <w:rFonts w:ascii="Sylfaen" w:hAnsi="Sylfaen"/>
         </w:rPr>
-        <w:t>Station</w:t>
-      </w:r>
+        <w:t>PR_Master</w:t>
+      </w:r>
+      <w:proofErr w:type="spellEnd"/>
     </w:p>
     <w:p/>
     <w:p>
@@ -3460,8 +3407,6 @@
         </w:rPr>
         <w:t>}</w:t>
       </w:r>
-      <w:bookmarkStart w:id="8" w:name="_GoBack"/>
-      <w:bookmarkEnd w:id="8"/>
     </w:p>
     <w:p>
       <w:r>
@@ -3881,6 +3826,79 @@
         <w:t>wurde</w:t>
       </w:r>
     </w:p>
+    <w:p/>
+    <w:p>
+      <w:r>
+        <w:rPr>
+          <w:b/>
+        </w:rPr>
+        <w:t>Nachricht</w:t>
+      </w:r>
+      <w:r>
+        <w:t>:</w:t>
+      </w:r>
+      <w:r>
+        <w:tab/>
+      </w:r>
+      <w:r>
+        <w:rPr>
+          <w:b/>
+        </w:rPr>
+        <w:t>{</w:t>
+      </w:r>
+      <w:proofErr w:type="spellStart"/>
+      <w:r>
+        <w:rPr>
+          <w:b/>
+        </w:rPr>
+        <w:t>slot_missed</w:t>
+      </w:r>
+      <w:proofErr w:type="spellEnd"/>
+      <w:r>
+        <w:rPr>
+          <w:b/>
+        </w:rPr>
+        <w:t>}</w:t>
+      </w:r>
+    </w:p>
+    <w:p>
+      <w:r>
+        <w:rPr>
+          <w:b/>
+        </w:rPr>
+        <w:t>Absender:</w:t>
+      </w:r>
+      <w:r>
+        <w:tab/>
+        <w:t>Sender</w:t>
+      </w:r>
+    </w:p>
+    <w:p>
+      <w:r>
+        <w:rPr>
+          <w:b/>
+        </w:rPr>
+        <w:t>Beschreibung:</w:t>
+      </w:r>
+      <w:r>
+        <w:rPr>
+          <w:b/>
+        </w:rPr>
+        <w:tab/>
+      </w:r>
+      <w:r>
+        <w:t xml:space="preserve">Wurde der Slot verpasst gibt der Sender dem </w:t>
+      </w:r>
+      <w:proofErr w:type="spellStart"/>
+      <w:r>
+        <w:t>Slot_Manager</w:t>
+      </w:r>
+      <w:proofErr w:type="spellEnd"/>
+      <w:r>
+        <w:t xml:space="preserve"> darüber bescheid</w:t>
+      </w:r>
+    </w:p>
+    <w:p/>
     <w:p>
       <w:pPr>
         <w:pStyle w:val="berschrift2"/>
@@ -3922,138 +3940,6 @@
         <w:rPr>
           <w:b/>
         </w:rPr>
-        <w:t>Nachricht</w:t>
-      </w:r>
-      <w:r>
-        <w:t>:</w:t>
-      </w:r>
-      <w:r>
-        <w:tab/>
-      </w:r>
-      <w:r>
-        <w:rPr>
-          <w:b/>
-        </w:rPr>
-        <w:t>{</w:t>
-      </w:r>
-      <w:proofErr w:type="spellStart"/>
-      <w:r>
-        <w:rPr>
-          <w:b/>
-        </w:rPr>
-        <w:t>new_message</w:t>
-      </w:r>
-      <w:proofErr w:type="spellEnd"/>
-      <w:r>
-        <w:rPr>
-          <w:b/>
-        </w:rPr>
-        <w:t>,</w:t>
-      </w:r>
-      <w:r>
-        <w:rPr>
-          <w:b/>
-        </w:rPr>
-        <w:t xml:space="preserve"> </w:t>
-      </w:r>
-      <w:proofErr w:type="spellStart"/>
-      <w:r>
-        <w:rPr>
-          <w:b/>
-        </w:rPr>
-        <w:t>StationTime</w:t>
-      </w:r>
-      <w:proofErr w:type="spellEnd"/>
-      <w:r>
-        <w:rPr>
-          <w:b/>
-        </w:rPr>
-        <w:t xml:space="preserve">, </w:t>
-      </w:r>
-      <w:proofErr w:type="spellStart"/>
-      <w:r>
-        <w:rPr>
-          <w:b/>
-        </w:rPr>
-        <w:t>RecievedTime</w:t>
-      </w:r>
-      <w:proofErr w:type="spellEnd"/>
-      <w:r>
-        <w:rPr>
-          <w:b/>
-        </w:rPr>
-        <w:t xml:space="preserve"> }</w:t>
-      </w:r>
-    </w:p>
-    <w:p>
-      <w:r>
-        <w:rPr>
-          <w:b/>
-        </w:rPr>
-        <w:t>Parameter:</w:t>
-      </w:r>
-      <w:r>
-        <w:tab/>
-      </w:r>
-      <w:proofErr w:type="spellStart"/>
-      <w:r>
-        <w:t>StationTime</w:t>
-      </w:r>
-      <w:proofErr w:type="spellEnd"/>
-      <w:r>
-        <w:t>-&gt; Zeit der Station vom Typ A</w:t>
-      </w:r>
-    </w:p>
-    <w:p>
-      <w:r>
-        <w:tab/>
-      </w:r>
-      <w:r>
-        <w:tab/>
-      </w:r>
-      <w:proofErr w:type="spellStart"/>
-      <w:r>
-        <w:t>RecievedTime</w:t>
-      </w:r>
-      <w:proofErr w:type="spellEnd"/>
-      <w:r>
-        <w:t xml:space="preserve"> -&gt;</w:t>
-      </w:r>
-      <w:r>
-        <w:t xml:space="preserve"> </w:t>
-      </w:r>
-      <w:r>
-        <w:t>Zeitpunkt an dem die Nachricht eingegangen ist</w:t>
-      </w:r>
-    </w:p>
-    <w:p>
-      <w:r>
-        <w:rPr>
-          <w:b/>
-        </w:rPr>
-        <w:t>Absender:</w:t>
-      </w:r>
-      <w:r>
-        <w:tab/>
-      </w:r>
-      <w:proofErr w:type="spellStart"/>
-      <w:r>
-        <w:t>Reciever</w:t>
-      </w:r>
-      <w:proofErr w:type="spellEnd"/>
-    </w:p>
-    <w:p>
-      <w:pPr>
-        <w:rPr>
-          <w:b/>
-        </w:rPr>
-      </w:pPr>
-    </w:p>
-    <w:p>
-      <w:r>
-        <w:rPr>
-          <w:b/>
-        </w:rPr>
         <w:lastRenderedPageBreak/>
         <w:t>Nachricht</w:t>
       </w:r>
@@ -4074,6 +3960,138 @@
         <w:rPr>
           <w:b/>
         </w:rPr>
+        <w:t>new_message</w:t>
+      </w:r>
+      <w:proofErr w:type="spellEnd"/>
+      <w:r>
+        <w:rPr>
+          <w:b/>
+        </w:rPr>
+        <w:t>,</w:t>
+      </w:r>
+      <w:r>
+        <w:rPr>
+          <w:b/>
+        </w:rPr>
+        <w:t xml:space="preserve"> </w:t>
+      </w:r>
+      <w:proofErr w:type="spellStart"/>
+      <w:r>
+        <w:rPr>
+          <w:b/>
+        </w:rPr>
+        <w:t>StationTime</w:t>
+      </w:r>
+      <w:proofErr w:type="spellEnd"/>
+      <w:r>
+        <w:rPr>
+          <w:b/>
+        </w:rPr>
+        <w:t xml:space="preserve">, </w:t>
+      </w:r>
+      <w:proofErr w:type="spellStart"/>
+      <w:r>
+        <w:rPr>
+          <w:b/>
+        </w:rPr>
+        <w:t>RecievedTime</w:t>
+      </w:r>
+      <w:proofErr w:type="spellEnd"/>
+      <w:r>
+        <w:rPr>
+          <w:b/>
+        </w:rPr>
+        <w:t xml:space="preserve"> }</w:t>
+      </w:r>
+    </w:p>
+    <w:p>
+      <w:r>
+        <w:rPr>
+          <w:b/>
+        </w:rPr>
+        <w:t>Parameter:</w:t>
+      </w:r>
+      <w:r>
+        <w:tab/>
+      </w:r>
+      <w:proofErr w:type="spellStart"/>
+      <w:r>
+        <w:t>StationTime</w:t>
+      </w:r>
+      <w:proofErr w:type="spellEnd"/>
+      <w:r>
+        <w:t>-&gt; Zeit der Station vom Typ A</w:t>
+      </w:r>
+    </w:p>
+    <w:p>
+      <w:r>
+        <w:tab/>
+      </w:r>
+      <w:r>
+        <w:tab/>
+      </w:r>
+      <w:proofErr w:type="spellStart"/>
+      <w:r>
+        <w:t>RecievedTime</w:t>
+      </w:r>
+      <w:proofErr w:type="spellEnd"/>
+      <w:r>
+        <w:t xml:space="preserve"> -&gt;</w:t>
+      </w:r>
+      <w:r>
+        <w:t xml:space="preserve"> </w:t>
+      </w:r>
+      <w:r>
+        <w:t>Zeitpunkt an dem die Nachricht eingegangen ist</w:t>
+      </w:r>
+    </w:p>
+    <w:p>
+      <w:r>
+        <w:rPr>
+          <w:b/>
+        </w:rPr>
+        <w:t>Absender:</w:t>
+      </w:r>
+      <w:r>
+        <w:tab/>
+      </w:r>
+      <w:proofErr w:type="spellStart"/>
+      <w:r>
+        <w:t>Reciever</w:t>
+      </w:r>
+      <w:proofErr w:type="spellEnd"/>
+    </w:p>
+    <w:p>
+      <w:pPr>
+        <w:rPr>
+          <w:b/>
+        </w:rPr>
+      </w:pPr>
+    </w:p>
+    <w:p>
+      <w:r>
+        <w:rPr>
+          <w:b/>
+        </w:rPr>
+        <w:t>Nachricht</w:t>
+      </w:r>
+      <w:r>
+        <w:t>:</w:t>
+      </w:r>
+      <w:r>
+        <w:tab/>
+      </w:r>
+      <w:r>
+        <w:rPr>
+          <w:b/>
+        </w:rPr>
+        <w:t>{</w:t>
+      </w:r>
+      <w:proofErr w:type="spellStart"/>
+      <w:r>
+        <w:rPr>
+          <w:b/>
+        </w:rPr>
         <w:t>get_current_time</w:t>
       </w:r>
       <w:proofErr w:type="spellEnd"/>
@@ -4346,9 +4364,389 @@
       </w:r>
       <w:proofErr w:type="spellEnd"/>
     </w:p>
+    <w:p>
+      <w:pPr>
+        <w:pStyle w:val="berschrift1"/>
+        <w:rPr>
+          <w:rFonts w:ascii="Sylfaen" w:hAnsi="Sylfaen"/>
+        </w:rPr>
+      </w:pPr>
+      <w:r>
+        <w:rPr>
+          <w:rFonts w:ascii="Sylfaen" w:hAnsi="Sylfaen"/>
+        </w:rPr>
+        <w:t>Diagramme</w:t>
+      </w:r>
+    </w:p>
+    <w:p>
+      <w:pPr>
+        <w:pStyle w:val="berschrift2"/>
+        <w:rPr>
+          <w:rFonts w:ascii="Sylfaen" w:hAnsi="Sylfaen"/>
+        </w:rPr>
+      </w:pPr>
+      <w:r>
+        <w:rPr>
+          <w:rFonts w:ascii="Sylfaen" w:hAnsi="Sylfaen"/>
+        </w:rPr>
+        <w:t xml:space="preserve">Sender </w:t>
+      </w:r>
+      <w:proofErr w:type="spellStart"/>
+      <w:r>
+        <w:rPr>
+          <w:rFonts w:ascii="Sylfaen" w:hAnsi="Sylfaen"/>
+        </w:rPr>
+        <w:t>Vor</w:t>
+      </w:r>
+      <w:proofErr w:type="spellEnd"/>
+      <w:r>
+        <w:rPr>
+          <w:rFonts w:ascii="Sylfaen" w:hAnsi="Sylfaen"/>
+        </w:rPr>
+        <w:t xml:space="preserve"> dem Slot</w:t>
+      </w:r>
+    </w:p>
+    <w:p/>
+    <w:p>
+      <w:r>
+        <w:t xml:space="preserve">Zur Verdeutlichung des </w:t>
+      </w:r>
+      <w:proofErr w:type="spellStart"/>
+      <w:r>
+        <w:t>Abblaufs</w:t>
+      </w:r>
+      <w:proofErr w:type="spellEnd"/>
+      <w:r>
+        <w:t xml:space="preserve"> soll das folgende </w:t>
+      </w:r>
+      <w:proofErr w:type="spellStart"/>
+      <w:r>
+        <w:t>Abblaufdiagramm</w:t>
+      </w:r>
+      <w:proofErr w:type="spellEnd"/>
+      <w:r>
+        <w:t xml:space="preserve"> dienen. Es stellt die Kommunikation dar die um den Sender herum entsteht kurz bevor eine Nachricht „gefunkt“ werden soll. </w:t>
+      </w:r>
+    </w:p>
+    <w:p>
+      <w:bookmarkStart w:id="8" w:name="_GoBack"/>
+      <w:r>
+        <w:rPr>
+          <w:noProof/>
+          <w:lang w:eastAsia="de-DE"/>
+        </w:rPr>
+        <w:lastRenderedPageBreak/>
+        <w:drawing>
+          <wp:anchor distT="0" distB="0" distL="114300" distR="114300" simplePos="0" relativeHeight="251663360" behindDoc="1" locked="0" layoutInCell="1" allowOverlap="1">
+            <wp:simplePos x="0" y="0"/>
+            <wp:positionH relativeFrom="page">
+              <wp:align>right</wp:align>
+            </wp:positionH>
+            <wp:positionV relativeFrom="paragraph">
+              <wp:posOffset>342900</wp:posOffset>
+            </wp:positionV>
+            <wp:extent cx="7543165" cy="2133600"/>
+            <wp:effectExtent l="0" t="0" r="635" b="0"/>
+            <wp:wrapTight wrapText="bothSides">
+              <wp:wrapPolygon edited="0">
+                <wp:start x="0" y="0"/>
+                <wp:lineTo x="0" y="21407"/>
+                <wp:lineTo x="21547" y="21407"/>
+                <wp:lineTo x="21547" y="0"/>
+                <wp:lineTo x="0" y="0"/>
+              </wp:wrapPolygon>
+            </wp:wrapTight>
+            <wp:docPr id="3" name="Grafik 3"/>
+            <wp:cNvGraphicFramePr>
+              <a:graphicFrameLocks xmlns:a="http://schemas.openxmlformats.org/drawingml/2006/main" noChangeAspect="1"/>
+            </wp:cNvGraphicFramePr>
+            <a:graphic xmlns:a="http://schemas.openxmlformats.org/drawingml/2006/main">
+              <a:graphicData uri="http://schemas.openxmlformats.org/drawingml/2006/picture">
+                <pic:pic xmlns:pic="http://schemas.openxmlformats.org/drawingml/2006/picture">
+                  <pic:nvPicPr>
+                    <pic:cNvPr id="3" name="Laufzeitsicht_Sender_Senden.png"/>
+                    <pic:cNvPicPr/>
+                  </pic:nvPicPr>
+                  <pic:blipFill>
+                    <a:blip r:embed="rId9">
+                      <a:extLst>
+                        <a:ext uri="{28A0092B-C50C-407E-A947-70E740481C1C}">
+                          <a14:useLocalDpi xmlns:a14="http://schemas.microsoft.com/office/drawing/2010/main" val="0"/>
+                        </a:ext>
+                      </a:extLst>
+                    </a:blip>
+                    <a:stretch>
+                      <a:fillRect/>
+                    </a:stretch>
+                  </pic:blipFill>
+                  <pic:spPr>
+                    <a:xfrm>
+                      <a:off x="0" y="0"/>
+                      <a:ext cx="7543165" cy="2133600"/>
+                    </a:xfrm>
+                    <a:prstGeom prst="rect">
+                      <a:avLst/>
+                    </a:prstGeom>
+                  </pic:spPr>
+                </pic:pic>
+              </a:graphicData>
+            </a:graphic>
+            <wp14:sizeRelH relativeFrom="page">
+              <wp14:pctWidth>0</wp14:pctWidth>
+            </wp14:sizeRelH>
+            <wp14:sizeRelV relativeFrom="page">
+              <wp14:pctHeight>0</wp14:pctHeight>
+            </wp14:sizeRelV>
+          </wp:anchor>
+        </w:drawing>
+      </w:r>
+      <w:bookmarkEnd w:id="8"/>
+    </w:p>
+    <w:p/>
+    <w:p/>
+    <w:p>
+      <w:r>
+        <w:t xml:space="preserve">Zu beachten hier ist, dass der Sender, der </w:t>
+      </w:r>
+      <w:proofErr w:type="spellStart"/>
+      <w:r>
+        <w:t>Reciever</w:t>
+      </w:r>
+      <w:proofErr w:type="spellEnd"/>
+      <w:r>
+        <w:t xml:space="preserve"> und der </w:t>
+      </w:r>
+      <w:proofErr w:type="spellStart"/>
+      <w:r>
+        <w:t>Slot_Manager</w:t>
+      </w:r>
+      <w:proofErr w:type="spellEnd"/>
+      <w:r>
+        <w:t xml:space="preserve"> zusammen gefasst die </w:t>
+      </w:r>
+      <w:proofErr w:type="spellStart"/>
+      <w:r>
+        <w:t>PR_Master</w:t>
+      </w:r>
+      <w:proofErr w:type="spellEnd"/>
+      <w:r>
+        <w:t xml:space="preserve"> Komponente ergeben hier aber genauso dargestellt werden wie Time Manager un</w:t>
+      </w:r>
+      <w:r>
+        <w:t>d</w:t>
+      </w:r>
+      <w:r>
+        <w:t xml:space="preserve"> die Daten Senke die jeweils eigene Komponenten sind.</w:t>
+      </w:r>
+      <w:r>
+        <w:t xml:space="preserve"> Am Anfang eines Frames schickt der </w:t>
+      </w:r>
+      <w:proofErr w:type="spellStart"/>
+      <w:r>
+        <w:t>Slot_Manager</w:t>
+      </w:r>
+      <w:proofErr w:type="spellEnd"/>
+      <w:r>
+        <w:t xml:space="preserve"> dem Sender seine TTW also die Zeit die er innerhalb des Frames warten muss bevor sein Slot beginnt. Wenn diese Zeit abgelaufen ist wacht der Sender auf und beginnt alle Daten zu sammeln die er für die Nachricht braucht. Als erstes holt er sich die Daten von der Daten Senke und fragt einen freien Slot für das nächste Frame beim Slot Manager ab. Wenn er diese Daten hat, baut er die Nachricht zusammen und fragt die aktuelle Zeit beim Time Manager ab um zu überprüfen dass er seinen Slot noch nicht verpasst hat. Dann wird der Zeit Stempel an die Nachricht gehängt und versendet sofern der Slot nicht verpasst wurde. Wurde der Slot verpasst wird das Paket verworfen und der Sender legt sich bis zum Ende des Frames</w:t>
+      </w:r>
+      <w:r>
+        <w:t xml:space="preserve"> schlafen bis der Slot Manager ihn wieder durch eine neue TTW weckt. Sofern der Sender im ersten Slot senden soll, wird eine TTW von 0 gesendet. Es muss dann davon ausgegangen werden, dass er in der Lage ist das Paket innerhalb des Slots zusammen zu bauen und noch zu senden. Wenn nicht verpasst er seinen Slot und sendet nicht.</w:t>
+      </w:r>
+    </w:p>
+    <w:p>
+      <w:r>
+        <w:br w:type="page"/>
+      </w:r>
+    </w:p>
+    <w:p/>
+    <w:p>
+      <w:pPr>
+        <w:pStyle w:val="berschrift2"/>
+        <w:rPr>
+          <w:rFonts w:ascii="Sylfaen" w:hAnsi="Sylfaen"/>
+        </w:rPr>
+      </w:pPr>
+      <w:proofErr w:type="spellStart"/>
+      <w:r>
+        <w:rPr>
+          <w:rFonts w:ascii="Sylfaen" w:hAnsi="Sylfaen"/>
+        </w:rPr>
+        <w:t>Reciever</w:t>
+      </w:r>
+      <w:proofErr w:type="spellEnd"/>
+      <w:r>
+        <w:rPr>
+          <w:rFonts w:ascii="Sylfaen" w:hAnsi="Sylfaen"/>
+        </w:rPr>
+        <w:t xml:space="preserve"> Slot Ende eine Nachricht erhalten</w:t>
+      </w:r>
+    </w:p>
+    <w:p/>
+    <w:p>
+      <w:r>
+        <w:rPr>
+          <w:noProof/>
+          <w:lang w:eastAsia="de-DE"/>
+        </w:rPr>
+        <w:drawing>
+          <wp:anchor distT="0" distB="0" distL="114300" distR="114300" simplePos="0" relativeHeight="251664384" behindDoc="1" locked="0" layoutInCell="1" allowOverlap="1" wp14:anchorId="7E820E67" wp14:editId="5E6F8A90">
+            <wp:simplePos x="0" y="0"/>
+            <wp:positionH relativeFrom="margin">
+              <wp:align>center</wp:align>
+            </wp:positionH>
+            <wp:positionV relativeFrom="paragraph">
+              <wp:posOffset>6350</wp:posOffset>
+            </wp:positionV>
+            <wp:extent cx="4962525" cy="2462302"/>
+            <wp:effectExtent l="0" t="0" r="0" b="0"/>
+            <wp:wrapSquare wrapText="bothSides"/>
+            <wp:docPr id="4" name="Grafik 4"/>
+            <wp:cNvGraphicFramePr>
+              <a:graphicFrameLocks xmlns:a="http://schemas.openxmlformats.org/drawingml/2006/main" noChangeAspect="1"/>
+            </wp:cNvGraphicFramePr>
+            <a:graphic xmlns:a="http://schemas.openxmlformats.org/drawingml/2006/main">
+              <a:graphicData uri="http://schemas.openxmlformats.org/drawingml/2006/picture">
+                <pic:pic xmlns:pic="http://schemas.openxmlformats.org/drawingml/2006/picture">
+                  <pic:nvPicPr>
+                    <pic:cNvPr id="4" name="Nachrichten_Reciever_OneMessage.png"/>
+                    <pic:cNvPicPr/>
+                  </pic:nvPicPr>
+                  <pic:blipFill>
+                    <a:blip r:embed="rId10">
+                      <a:extLst>
+                        <a:ext uri="{28A0092B-C50C-407E-A947-70E740481C1C}">
+                          <a14:useLocalDpi xmlns:a14="http://schemas.microsoft.com/office/drawing/2010/main" val="0"/>
+                        </a:ext>
+                      </a:extLst>
+                    </a:blip>
+                    <a:stretch>
+                      <a:fillRect/>
+                    </a:stretch>
+                  </pic:blipFill>
+                  <pic:spPr>
+                    <a:xfrm>
+                      <a:off x="0" y="0"/>
+                      <a:ext cx="4962525" cy="2462302"/>
+                    </a:xfrm>
+                    <a:prstGeom prst="rect">
+                      <a:avLst/>
+                    </a:prstGeom>
+                  </pic:spPr>
+                </pic:pic>
+              </a:graphicData>
+            </a:graphic>
+            <wp14:sizeRelH relativeFrom="page">
+              <wp14:pctWidth>0</wp14:pctWidth>
+            </wp14:sizeRelH>
+            <wp14:sizeRelV relativeFrom="page">
+              <wp14:pctHeight>0</wp14:pctHeight>
+            </wp14:sizeRelV>
+          </wp:anchor>
+        </w:drawing>
+      </w:r>
+    </w:p>
+    <w:p/>
+    <w:p/>
+    <w:p/>
+    <w:p/>
+    <w:p/>
+    <w:p/>
+    <w:p/>
+    <w:p/>
+    <w:p>
+      <w:r>
+        <w:t xml:space="preserve">Wenn nach einem Slot nur eine Nachricht beim </w:t>
+      </w:r>
+      <w:proofErr w:type="spellStart"/>
+      <w:r>
+        <w:t>Reciever</w:t>
+      </w:r>
+      <w:proofErr w:type="spellEnd"/>
+      <w:r>
+        <w:t xml:space="preserve"> eingegangen ist bildet die obige Abbildung</w:t>
+      </w:r>
+      <w:r>
+        <w:t xml:space="preserve"> ab wie die Kommunikation zwischen den einzelnen Komponenten aussieht. Kommt die Nachricht vom Slot Manager, dass ein Slot um ist schaut der </w:t>
+      </w:r>
+      <w:proofErr w:type="spellStart"/>
+      <w:r>
+        <w:t>Reciever</w:t>
+      </w:r>
+      <w:proofErr w:type="spellEnd"/>
+      <w:r>
+        <w:t xml:space="preserve"> nach wie viele Nachrichten eingegangen </w:t>
+      </w:r>
+      <w:proofErr w:type="gramStart"/>
+      <w:r>
+        <w:t>ist</w:t>
+      </w:r>
+      <w:proofErr w:type="gramEnd"/>
+      <w:r>
+        <w:t xml:space="preserve">. War es nur eine einzige sendet er dem </w:t>
+      </w:r>
+      <w:proofErr w:type="spellStart"/>
+      <w:r>
+        <w:t>Slot_Manager</w:t>
+      </w:r>
+      <w:proofErr w:type="spellEnd"/>
+      <w:r>
+        <w:t xml:space="preserve"> dass es eine Slot Reservierung gab und sendet dem Time Manager die Nachricht, dass es eine neue Nachricht gab und wenn es eine A Station war wird die Zeit aus der Nachricht mitgesendet sowie der Zeitstempel zu dem die Nachricht im </w:t>
+      </w:r>
+      <w:proofErr w:type="spellStart"/>
+      <w:r>
+        <w:t>Reciever</w:t>
+      </w:r>
+      <w:proofErr w:type="spellEnd"/>
+      <w:r>
+        <w:t xml:space="preserve"> angekommen ist. Den Zeitstempel bekommt jede Nachricht in dem Moment wo der </w:t>
+      </w:r>
+      <w:proofErr w:type="spellStart"/>
+      <w:r>
+        <w:t>Reciever</w:t>
+      </w:r>
+      <w:proofErr w:type="spellEnd"/>
+      <w:r>
+        <w:t xml:space="preserve"> sie empfängt. Dann fragt er den Time Manager nach der aktuellen Zeit und merkt sich diese bis zu dem Punkt, dass der Slot rum ist und ggf. die Nachricht an den Time Manager gesendet wird.</w:t>
+      </w:r>
+    </w:p>
+    <w:p/>
+    <w:p>
+      <w:pPr>
+        <w:pStyle w:val="berschrift2"/>
+        <w:rPr>
+          <w:rFonts w:ascii="Sylfaen" w:hAnsi="Sylfaen"/>
+        </w:rPr>
+      </w:pPr>
+      <w:r>
+        <w:rPr>
+          <w:rFonts w:ascii="Sylfaen" w:hAnsi="Sylfaen"/>
+        </w:rPr>
+        <w:t>Slot Manager Flussdiagramm</w:t>
+      </w:r>
+    </w:p>
+    <w:p/>
+    <w:p>
+      <w:r>
+        <w:t xml:space="preserve">Siehe </w:t>
+      </w:r>
+      <w:proofErr w:type="spellStart"/>
+      <w:r>
+        <w:t>Angang</w:t>
+      </w:r>
+      <w:proofErr w:type="spellEnd"/>
+      <w:r>
+        <w:t xml:space="preserve"> 1.</w:t>
+      </w:r>
+    </w:p>
+    <w:p>
+      <w:r>
+        <w:t>Das Flussdiagramm stellt dar welche Nachrichten der Slot Manager bekommt und versendet und welche Entscheidungen er dabei trifft.</w:t>
+      </w:r>
+    </w:p>
+    <w:p/>
     <w:sectPr>
-      <w:headerReference w:type="default" r:id="rId9"/>
-      <w:footerReference w:type="default" r:id="rId10"/>
+      <w:headerReference w:type="default" r:id="rId11"/>
+      <w:footerReference w:type="default" r:id="rId12"/>
       <w:pgSz w:w="11906" w:h="16838"/>
       <w:pgMar w:top="1417" w:right="1417" w:bottom="1134" w:left="1417" w:header="708" w:footer="708" w:gutter="0"/>
       <w:pgNumType w:start="0"/>
@@ -4486,7 +4884,7 @@
               <w:noProof/>
               <w:color w:val="FFFFFF" w:themeColor="background1"/>
             </w:rPr>
-            <w:t>7</w:t>
+            <w:t>9</w:t>
           </w:r>
           <w:r>
             <w:rPr>
@@ -4604,7 +5002,7 @@
             <w:noProof/>
             <w:color w:val="3E762A" w:themeColor="accent1" w:themeShade="BF"/>
           </w:rPr>
-          <w:t>7</w:t>
+          <w:t>9</w:t>
         </w:r>
         <w:r>
           <w:rPr>
@@ -8181,6 +8579,7 @@
     <w:rsid w:val="00BB12C0"/>
     <w:rsid w:val="00BF3E3E"/>
     <w:rsid w:val="00C63D3D"/>
+    <w:rsid w:val="00CB24A2"/>
     <w:rsid w:val="00ED6D22"/>
     <w:rsid w:val="00FC0A8E"/>
   </w:rsids>
@@ -8925,7 +9324,7 @@
 </file>
 
 <file path=customXml/itemProps2.xml><?xml version="1.0" encoding="utf-8"?>
-<ds:datastoreItem xmlns:ds="http://schemas.openxmlformats.org/officeDocument/2006/customXml" ds:itemID="{8E34C543-CCC1-4037-A205-AFEDB92D8DAC}">
+<ds:datastoreItem xmlns:ds="http://schemas.openxmlformats.org/officeDocument/2006/customXml" ds:itemID="{BE03C632-6CEF-45C0-83C2-670BE9A84F78}">
   <ds:schemaRefs>
     <ds:schemaRef ds:uri="http://schemas.openxmlformats.org/officeDocument/2006/bibliography"/>
   </ds:schemaRefs>

</xml_diff>

<commit_message>
pdfs zugefügt und diagramm nochmal erneuert
</commit_message>
<xml_diff>
--- a/Praktikum4/Entwurf_Giersch_Luedemann.docx
+++ b/Praktikum4/Entwurf_Giersch_Luedemann.docx
@@ -1057,14 +1057,6 @@
       </w:pPr>
     </w:p>
     <w:p>
-      <w:pPr>
-        <w:rPr>
-          <w:b/>
-          <w:color w:val="3E762A" w:themeColor="accent1" w:themeShade="BF"/>
-        </w:rPr>
-      </w:pPr>
-    </w:p>
-    <w:p>
       <w:r>
         <w:rPr>
           <w:b/>
@@ -1437,16 +1429,10 @@
             <w:cnfStyle w:val="001000000000" w:firstRow="0" w:lastRow="0" w:firstColumn="1" w:lastColumn="0" w:oddVBand="0" w:evenVBand="0" w:oddHBand="0" w:evenHBand="0" w:firstRowFirstColumn="0" w:firstRowLastColumn="0" w:lastRowFirstColumn="0" w:lastRowLastColumn="0"/>
             <w:tcW w:w="3020" w:type="dxa"/>
           </w:tcPr>
-          <w:p/>
-        </w:tc>
-        <w:tc>
-          <w:tcPr>
-            <w:tcW w:w="3021" w:type="dxa"/>
-          </w:tcPr>
           <w:p>
-            <w:pPr>
-              <w:cnfStyle w:val="000000100000" w:firstRow="0" w:lastRow="0" w:firstColumn="0" w:lastColumn="0" w:oddVBand="0" w:evenVBand="0" w:oddHBand="1" w:evenHBand="0" w:firstRowFirstColumn="0" w:firstRowLastColumn="0" w:lastRowFirstColumn="0" w:lastRowLastColumn="0"/>
-            </w:pPr>
+            <w:r>
+              <w:t>03.01.2015</w:t>
+            </w:r>
           </w:p>
         </w:tc>
         <w:tc>
@@ -1457,6 +1443,22 @@
             <w:pPr>
               <w:cnfStyle w:val="000000100000" w:firstRow="0" w:lastRow="0" w:firstColumn="0" w:lastColumn="0" w:oddVBand="0" w:evenVBand="0" w:oddHBand="1" w:evenHBand="0" w:firstRowFirstColumn="0" w:firstRowLastColumn="0" w:lastRowFirstColumn="0" w:lastRowLastColumn="0"/>
             </w:pPr>
+            <w:r>
+              <w:t>3 Stunden</w:t>
+            </w:r>
+          </w:p>
+        </w:tc>
+        <w:tc>
+          <w:tcPr>
+            <w:tcW w:w="3021" w:type="dxa"/>
+          </w:tcPr>
+          <w:p>
+            <w:pPr>
+              <w:cnfStyle w:val="000000100000" w:firstRow="0" w:lastRow="0" w:firstColumn="0" w:lastColumn="0" w:oddVBand="0" w:evenVBand="0" w:oddHBand="1" w:evenHBand="0" w:firstRowFirstColumn="0" w:firstRowLastColumn="0" w:lastRowFirstColumn="0" w:lastRowLastColumn="0"/>
+            </w:pPr>
+            <w:r>
+              <w:t>Steffen &amp; Maria</w:t>
+            </w:r>
           </w:p>
         </w:tc>
       </w:tr>
@@ -1635,35 +1637,51 @@
           <w:b/>
           <w:color w:val="3E762A" w:themeColor="accent1" w:themeShade="BF"/>
         </w:rPr>
-        <w:t xml:space="preserve">Gesamt: </w:t>
-      </w:r>
+        <w:t>Gesamt</w:t>
+      </w:r>
+      <w:proofErr w:type="gramStart"/>
       <w:r>
         <w:rPr>
           <w:b/>
           <w:color w:val="3E762A" w:themeColor="accent1" w:themeShade="BF"/>
         </w:rPr>
-        <w:t>29</w:t>
+        <w:t xml:space="preserve">: </w:t>
       </w:r>
       <w:r>
         <w:rPr>
           <w:b/>
           <w:color w:val="3E762A" w:themeColor="accent1" w:themeShade="BF"/>
         </w:rPr>
-        <w:t xml:space="preserve"> Stunden</w:t>
-      </w:r>
-    </w:p>
-    <w:p>
-      <w:pPr>
+        <w:t>..</w:t>
+      </w:r>
+      <w:proofErr w:type="gramEnd"/>
+      <w:r>
         <w:rPr>
           <w:b/>
           <w:color w:val="3E762A" w:themeColor="accent1" w:themeShade="BF"/>
         </w:rPr>
-      </w:pPr>
+        <w:t xml:space="preserve"> </w:t>
+      </w:r>
       <w:r>
         <w:rPr>
           <w:b/>
           <w:color w:val="3E762A" w:themeColor="accent1" w:themeShade="BF"/>
         </w:rPr>
+        <w:t>Stunden</w:t>
+      </w:r>
+    </w:p>
+    <w:p>
+      <w:pPr>
+        <w:rPr>
+          <w:b/>
+          <w:color w:val="3E762A" w:themeColor="accent1" w:themeShade="BF"/>
+        </w:rPr>
+      </w:pPr>
+      <w:r>
+        <w:rPr>
+          <w:b/>
+          <w:color w:val="3E762A" w:themeColor="accent1" w:themeShade="BF"/>
+        </w:rPr>
         <w:t>Quellen</w:t>
       </w:r>
       <w:r>
@@ -1674,6 +1692,9 @@
       </w:r>
       <w:r>
         <w:t xml:space="preserve">Beim Entwurf haben wir uns am Entwurf der Gruppe von Max Zender und Sven Freiberg orientiert. </w:t>
+      </w:r>
+      <w:r>
+        <w:t>Wir haben uns mit der Gruppe unterhalten und in diesem Diskurs sind gemeinsame Meinungen unterstützt worden. Somit lehnen sich unsere Gedanken an die dieser Gruppe an.</w:t>
       </w:r>
     </w:p>
     <w:p>
@@ -1725,7 +1746,7 @@
       </w:r>
     </w:p>
     <w:p/>
-    <w:bookmarkStart w:id="0" w:name="_Toc407020781" w:displacedByCustomXml="next"/>
+    <w:bookmarkStart w:id="0" w:name="_Toc408061391" w:displacedByCustomXml="next"/>
     <w:sdt>
       <w:sdtPr>
         <w:rPr>
@@ -1768,6 +1789,7 @@
               <w:tab w:val="right" w:leader="dot" w:pos="9062"/>
             </w:tabs>
             <w:rPr>
+              <w:rFonts w:asciiTheme="minorHAnsi" w:hAnsiTheme="minorHAnsi"/>
               <w:noProof/>
               <w:lang w:eastAsia="de-DE"/>
             </w:rPr>
@@ -1781,7 +1803,7 @@
           <w:r>
             <w:fldChar w:fldCharType="separate"/>
           </w:r>
-          <w:hyperlink w:anchor="_Toc407020781" w:history="1">
+          <w:hyperlink w:anchor="_Toc408061391" w:history="1">
             <w:r>
               <w:rPr>
                 <w:rStyle w:val="Hyperlink"/>
@@ -1791,6 +1813,7 @@
             </w:r>
             <w:r>
               <w:rPr>
+                <w:rFonts w:asciiTheme="minorHAnsi" w:hAnsiTheme="minorHAnsi"/>
                 <w:noProof/>
                 <w:lang w:eastAsia="de-DE"/>
               </w:rPr>
@@ -1822,7 +1845,7 @@
                 <w:noProof/>
                 <w:webHidden/>
               </w:rPr>
-              <w:instrText xml:space="preserve"> PAGEREF _Toc407020781 \h </w:instrText>
+              <w:instrText xml:space="preserve"> PAGEREF _Toc408061391 \h </w:instrText>
             </w:r>
             <w:r>
               <w:rPr>
@@ -1861,11 +1884,12 @@
               <w:tab w:val="right" w:leader="dot" w:pos="9062"/>
             </w:tabs>
             <w:rPr>
+              <w:rFonts w:asciiTheme="minorHAnsi" w:hAnsiTheme="minorHAnsi"/>
               <w:noProof/>
               <w:lang w:eastAsia="de-DE"/>
             </w:rPr>
           </w:pPr>
-          <w:hyperlink w:anchor="_Toc407020782" w:history="1">
+          <w:hyperlink w:anchor="_Toc408061392" w:history="1">
             <w:r>
               <w:rPr>
                 <w:rStyle w:val="Hyperlink"/>
@@ -1875,6 +1899,7 @@
             </w:r>
             <w:r>
               <w:rPr>
+                <w:rFonts w:asciiTheme="minorHAnsi" w:hAnsiTheme="minorHAnsi"/>
                 <w:noProof/>
                 <w:lang w:eastAsia="de-DE"/>
               </w:rPr>
@@ -1906,7 +1931,7 @@
                 <w:noProof/>
                 <w:webHidden/>
               </w:rPr>
-              <w:instrText xml:space="preserve"> PAGEREF _Toc407020782 \h </w:instrText>
+              <w:instrText xml:space="preserve"> PAGEREF _Toc408061392 \h </w:instrText>
             </w:r>
             <w:r>
               <w:rPr>
@@ -1945,11 +1970,12 @@
               <w:tab w:val="right" w:leader="dot" w:pos="9062"/>
             </w:tabs>
             <w:rPr>
+              <w:rFonts w:asciiTheme="minorHAnsi" w:hAnsiTheme="minorHAnsi"/>
               <w:noProof/>
               <w:lang w:eastAsia="de-DE"/>
             </w:rPr>
           </w:pPr>
-          <w:hyperlink w:anchor="_Toc407020783" w:history="1">
+          <w:hyperlink w:anchor="_Toc408061393" w:history="1">
             <w:r>
               <w:rPr>
                 <w:rStyle w:val="Hyperlink"/>
@@ -1959,6 +1985,7 @@
             </w:r>
             <w:r>
               <w:rPr>
+                <w:rFonts w:asciiTheme="minorHAnsi" w:hAnsiTheme="minorHAnsi"/>
                 <w:noProof/>
                 <w:lang w:eastAsia="de-DE"/>
               </w:rPr>
@@ -1990,7 +2017,7 @@
                 <w:noProof/>
                 <w:webHidden/>
               </w:rPr>
-              <w:instrText xml:space="preserve"> PAGEREF _Toc407020783 \h </w:instrText>
+              <w:instrText xml:space="preserve"> PAGEREF _Toc408061393 \h </w:instrText>
             </w:r>
             <w:r>
               <w:rPr>
@@ -2029,11 +2056,12 @@
               <w:tab w:val="right" w:leader="dot" w:pos="9062"/>
             </w:tabs>
             <w:rPr>
+              <w:rFonts w:asciiTheme="minorHAnsi" w:hAnsiTheme="minorHAnsi"/>
               <w:noProof/>
               <w:lang w:eastAsia="de-DE"/>
             </w:rPr>
           </w:pPr>
-          <w:hyperlink w:anchor="_Toc407020784" w:history="1">
+          <w:hyperlink w:anchor="_Toc408061394" w:history="1">
             <w:r>
               <w:rPr>
                 <w:rStyle w:val="Hyperlink"/>
@@ -2043,6 +2071,7 @@
             </w:r>
             <w:r>
               <w:rPr>
+                <w:rFonts w:asciiTheme="minorHAnsi" w:hAnsiTheme="minorHAnsi"/>
                 <w:noProof/>
                 <w:lang w:eastAsia="de-DE"/>
               </w:rPr>
@@ -2053,7 +2082,7 @@
                 <w:rStyle w:val="Hyperlink"/>
                 <w:noProof/>
               </w:rPr>
-              <w:t>Station - station</w:t>
+              <w:t>Station – PR_Master(Public Relation Master)</w:t>
             </w:r>
             <w:r>
               <w:rPr>
@@ -2074,7 +2103,7 @@
                 <w:noProof/>
                 <w:webHidden/>
               </w:rPr>
-              <w:instrText xml:space="preserve"> PAGEREF _Toc407020784 \h </w:instrText>
+              <w:instrText xml:space="preserve"> PAGEREF _Toc408061394 \h </w:instrText>
             </w:r>
             <w:r>
               <w:rPr>
@@ -2095,6 +2124,264 @@
                 <w:webHidden/>
               </w:rPr>
               <w:t>3</w:t>
+            </w:r>
+            <w:r>
+              <w:rPr>
+                <w:noProof/>
+                <w:webHidden/>
+              </w:rPr>
+              <w:fldChar w:fldCharType="end"/>
+            </w:r>
+          </w:hyperlink>
+        </w:p>
+        <w:p>
+          <w:pPr>
+            <w:pStyle w:val="Verzeichnis3"/>
+            <w:tabs>
+              <w:tab w:val="left" w:pos="1100"/>
+              <w:tab w:val="right" w:leader="dot" w:pos="9062"/>
+            </w:tabs>
+            <w:rPr>
+              <w:rFonts w:asciiTheme="minorHAnsi" w:hAnsiTheme="minorHAnsi"/>
+              <w:noProof/>
+              <w:lang w:eastAsia="de-DE"/>
+            </w:rPr>
+          </w:pPr>
+          <w:hyperlink w:anchor="_Toc408061395" w:history="1">
+            <w:r>
+              <w:rPr>
+                <w:rStyle w:val="Hyperlink"/>
+                <w:noProof/>
+              </w:rPr>
+              <w:t>3.1.1</w:t>
+            </w:r>
+            <w:r>
+              <w:rPr>
+                <w:rFonts w:asciiTheme="minorHAnsi" w:hAnsiTheme="minorHAnsi"/>
+                <w:noProof/>
+                <w:lang w:eastAsia="de-DE"/>
+              </w:rPr>
+              <w:tab/>
+            </w:r>
+            <w:r>
+              <w:rPr>
+                <w:rStyle w:val="Hyperlink"/>
+                <w:noProof/>
+              </w:rPr>
+              <w:t>Sender</w:t>
+            </w:r>
+            <w:r>
+              <w:rPr>
+                <w:noProof/>
+                <w:webHidden/>
+              </w:rPr>
+              <w:tab/>
+            </w:r>
+            <w:r>
+              <w:rPr>
+                <w:noProof/>
+                <w:webHidden/>
+              </w:rPr>
+              <w:fldChar w:fldCharType="begin"/>
+            </w:r>
+            <w:r>
+              <w:rPr>
+                <w:noProof/>
+                <w:webHidden/>
+              </w:rPr>
+              <w:instrText xml:space="preserve"> PAGEREF _Toc408061395 \h </w:instrText>
+            </w:r>
+            <w:r>
+              <w:rPr>
+                <w:noProof/>
+                <w:webHidden/>
+              </w:rPr>
+            </w:r>
+            <w:r>
+              <w:rPr>
+                <w:noProof/>
+                <w:webHidden/>
+              </w:rPr>
+              <w:fldChar w:fldCharType="separate"/>
+            </w:r>
+            <w:r>
+              <w:rPr>
+                <w:noProof/>
+                <w:webHidden/>
+              </w:rPr>
+              <w:t>3</w:t>
+            </w:r>
+            <w:r>
+              <w:rPr>
+                <w:noProof/>
+                <w:webHidden/>
+              </w:rPr>
+              <w:fldChar w:fldCharType="end"/>
+            </w:r>
+          </w:hyperlink>
+        </w:p>
+        <w:p>
+          <w:pPr>
+            <w:pStyle w:val="Verzeichnis3"/>
+            <w:tabs>
+              <w:tab w:val="left" w:pos="1100"/>
+              <w:tab w:val="right" w:leader="dot" w:pos="9062"/>
+            </w:tabs>
+            <w:rPr>
+              <w:rFonts w:asciiTheme="minorHAnsi" w:hAnsiTheme="minorHAnsi"/>
+              <w:noProof/>
+              <w:lang w:eastAsia="de-DE"/>
+            </w:rPr>
+          </w:pPr>
+          <w:hyperlink w:anchor="_Toc408061396" w:history="1">
+            <w:r>
+              <w:rPr>
+                <w:rStyle w:val="Hyperlink"/>
+                <w:noProof/>
+              </w:rPr>
+              <w:t>3.1.2</w:t>
+            </w:r>
+            <w:r>
+              <w:rPr>
+                <w:rFonts w:asciiTheme="minorHAnsi" w:hAnsiTheme="minorHAnsi"/>
+                <w:noProof/>
+                <w:lang w:eastAsia="de-DE"/>
+              </w:rPr>
+              <w:tab/>
+            </w:r>
+            <w:r>
+              <w:rPr>
+                <w:rStyle w:val="Hyperlink"/>
+                <w:noProof/>
+              </w:rPr>
+              <w:t>Reciever</w:t>
+            </w:r>
+            <w:r>
+              <w:rPr>
+                <w:noProof/>
+                <w:webHidden/>
+              </w:rPr>
+              <w:tab/>
+            </w:r>
+            <w:r>
+              <w:rPr>
+                <w:noProof/>
+                <w:webHidden/>
+              </w:rPr>
+              <w:fldChar w:fldCharType="begin"/>
+            </w:r>
+            <w:r>
+              <w:rPr>
+                <w:noProof/>
+                <w:webHidden/>
+              </w:rPr>
+              <w:instrText xml:space="preserve"> PAGEREF _Toc408061396 \h </w:instrText>
+            </w:r>
+            <w:r>
+              <w:rPr>
+                <w:noProof/>
+                <w:webHidden/>
+              </w:rPr>
+            </w:r>
+            <w:r>
+              <w:rPr>
+                <w:noProof/>
+                <w:webHidden/>
+              </w:rPr>
+              <w:fldChar w:fldCharType="separate"/>
+            </w:r>
+            <w:r>
+              <w:rPr>
+                <w:noProof/>
+                <w:webHidden/>
+              </w:rPr>
+              <w:t>3</w:t>
+            </w:r>
+            <w:r>
+              <w:rPr>
+                <w:noProof/>
+                <w:webHidden/>
+              </w:rPr>
+              <w:fldChar w:fldCharType="end"/>
+            </w:r>
+          </w:hyperlink>
+        </w:p>
+        <w:p>
+          <w:pPr>
+            <w:pStyle w:val="Verzeichnis3"/>
+            <w:tabs>
+              <w:tab w:val="left" w:pos="1100"/>
+              <w:tab w:val="right" w:leader="dot" w:pos="9062"/>
+            </w:tabs>
+            <w:rPr>
+              <w:rFonts w:asciiTheme="minorHAnsi" w:hAnsiTheme="minorHAnsi"/>
+              <w:noProof/>
+              <w:lang w:eastAsia="de-DE"/>
+            </w:rPr>
+          </w:pPr>
+          <w:hyperlink w:anchor="_Toc408061397" w:history="1">
+            <w:r>
+              <w:rPr>
+                <w:rStyle w:val="Hyperlink"/>
+                <w:noProof/>
+              </w:rPr>
+              <w:t>3.1.3</w:t>
+            </w:r>
+            <w:r>
+              <w:rPr>
+                <w:rFonts w:asciiTheme="minorHAnsi" w:hAnsiTheme="minorHAnsi"/>
+                <w:noProof/>
+                <w:lang w:eastAsia="de-DE"/>
+              </w:rPr>
+              <w:tab/>
+            </w:r>
+            <w:r>
+              <w:rPr>
+                <w:rStyle w:val="Hyperlink"/>
+                <w:noProof/>
+              </w:rPr>
+              <w:t>Slot_manager</w:t>
+            </w:r>
+            <w:r>
+              <w:rPr>
+                <w:noProof/>
+                <w:webHidden/>
+              </w:rPr>
+              <w:tab/>
+            </w:r>
+            <w:r>
+              <w:rPr>
+                <w:noProof/>
+                <w:webHidden/>
+              </w:rPr>
+              <w:fldChar w:fldCharType="begin"/>
+            </w:r>
+            <w:r>
+              <w:rPr>
+                <w:noProof/>
+                <w:webHidden/>
+              </w:rPr>
+              <w:instrText xml:space="preserve"> PAGEREF _Toc408061397 \h </w:instrText>
+            </w:r>
+            <w:r>
+              <w:rPr>
+                <w:noProof/>
+                <w:webHidden/>
+              </w:rPr>
+            </w:r>
+            <w:r>
+              <w:rPr>
+                <w:noProof/>
+                <w:webHidden/>
+              </w:rPr>
+              <w:fldChar w:fldCharType="separate"/>
+            </w:r>
+            <w:r>
+              <w:rPr>
+                <w:noProof/>
+                <w:webHidden/>
+              </w:rPr>
+              <w:t>4</w:t>
             </w:r>
             <w:r>
               <w:rPr>
@@ -2113,11 +2400,12 @@
               <w:tab w:val="right" w:leader="dot" w:pos="9062"/>
             </w:tabs>
             <w:rPr>
+              <w:rFonts w:asciiTheme="minorHAnsi" w:hAnsiTheme="minorHAnsi"/>
               <w:noProof/>
               <w:lang w:eastAsia="de-DE"/>
             </w:rPr>
           </w:pPr>
-          <w:hyperlink w:anchor="_Toc407020785" w:history="1">
+          <w:hyperlink w:anchor="_Toc408061398" w:history="1">
             <w:r>
               <w:rPr>
                 <w:rStyle w:val="Hyperlink"/>
@@ -2127,6 +2415,7 @@
             </w:r>
             <w:r>
               <w:rPr>
+                <w:rFonts w:asciiTheme="minorHAnsi" w:hAnsiTheme="minorHAnsi"/>
                 <w:noProof/>
                 <w:lang w:eastAsia="de-DE"/>
               </w:rPr>
@@ -2137,7 +2426,7 @@
                 <w:rStyle w:val="Hyperlink"/>
                 <w:noProof/>
               </w:rPr>
-              <w:t>Zeit Synchronisation time_Sync_Manager</w:t>
+              <w:t>Zeit Synchronisation Time_Master</w:t>
             </w:r>
             <w:r>
               <w:rPr>
@@ -2158,7 +2447,7 @@
                 <w:noProof/>
                 <w:webHidden/>
               </w:rPr>
-              <w:instrText xml:space="preserve"> PAGEREF _Toc407020785 \h </w:instrText>
+              <w:instrText xml:space="preserve"> PAGEREF _Toc408061398 \h </w:instrText>
             </w:r>
             <w:r>
               <w:rPr>
@@ -2178,7 +2467,7 @@
                 <w:noProof/>
                 <w:webHidden/>
               </w:rPr>
-              <w:t>3</w:t>
+              <w:t>5</w:t>
             </w:r>
             <w:r>
               <w:rPr>
@@ -2197,11 +2486,12 @@
               <w:tab w:val="right" w:leader="dot" w:pos="9062"/>
             </w:tabs>
             <w:rPr>
+              <w:rFonts w:asciiTheme="minorHAnsi" w:hAnsiTheme="minorHAnsi"/>
               <w:noProof/>
               <w:lang w:eastAsia="de-DE"/>
             </w:rPr>
           </w:pPr>
-          <w:hyperlink w:anchor="_Toc407020786" w:history="1">
+          <w:hyperlink w:anchor="_Toc408061399" w:history="1">
             <w:r>
               <w:rPr>
                 <w:rStyle w:val="Hyperlink"/>
@@ -2211,6 +2501,7 @@
             </w:r>
             <w:r>
               <w:rPr>
+                <w:rFonts w:asciiTheme="minorHAnsi" w:hAnsiTheme="minorHAnsi"/>
                 <w:noProof/>
                 <w:lang w:eastAsia="de-DE"/>
               </w:rPr>
@@ -2242,7 +2533,7 @@
                 <w:noProof/>
                 <w:webHidden/>
               </w:rPr>
-              <w:instrText xml:space="preserve"> PAGEREF _Toc407020786 \h </w:instrText>
+              <w:instrText xml:space="preserve"> PAGEREF _Toc408061399 \h </w:instrText>
             </w:r>
             <w:r>
               <w:rPr>
@@ -2262,7 +2553,7 @@
                 <w:noProof/>
                 <w:webHidden/>
               </w:rPr>
-              <w:t>3</w:t>
+              <w:t>5</w:t>
             </w:r>
             <w:r>
               <w:rPr>
@@ -2281,11 +2572,12 @@
               <w:tab w:val="right" w:leader="dot" w:pos="9062"/>
             </w:tabs>
             <w:rPr>
+              <w:rFonts w:asciiTheme="minorHAnsi" w:hAnsiTheme="minorHAnsi"/>
               <w:noProof/>
               <w:lang w:eastAsia="de-DE"/>
             </w:rPr>
           </w:pPr>
-          <w:hyperlink w:anchor="_Toc407020787" w:history="1">
+          <w:hyperlink w:anchor="_Toc408061400" w:history="1">
             <w:r>
               <w:rPr>
                 <w:rStyle w:val="Hyperlink"/>
@@ -2295,6 +2587,7 @@
             </w:r>
             <w:r>
               <w:rPr>
+                <w:rFonts w:asciiTheme="minorHAnsi" w:hAnsiTheme="minorHAnsi"/>
                 <w:noProof/>
                 <w:lang w:eastAsia="de-DE"/>
               </w:rPr>
@@ -2326,7 +2619,7 @@
                 <w:noProof/>
                 <w:webHidden/>
               </w:rPr>
-              <w:instrText xml:space="preserve"> PAGEREF _Toc407020787 \h </w:instrText>
+              <w:instrText xml:space="preserve"> PAGEREF _Toc408061400 \h </w:instrText>
             </w:r>
             <w:r>
               <w:rPr>
@@ -2346,7 +2639,7 @@
                 <w:noProof/>
                 <w:webHidden/>
               </w:rPr>
-              <w:t>3</w:t>
+              <w:t>5</w:t>
             </w:r>
             <w:r>
               <w:rPr>
@@ -2365,11 +2658,12 @@
               <w:tab w:val="right" w:leader="dot" w:pos="9062"/>
             </w:tabs>
             <w:rPr>
+              <w:rFonts w:asciiTheme="minorHAnsi" w:hAnsiTheme="minorHAnsi"/>
               <w:noProof/>
               <w:lang w:eastAsia="de-DE"/>
             </w:rPr>
           </w:pPr>
-          <w:hyperlink w:anchor="_Toc407020788" w:history="1">
+          <w:hyperlink w:anchor="_Toc408061401" w:history="1">
             <w:r>
               <w:rPr>
                 <w:rStyle w:val="Hyperlink"/>
@@ -2379,6 +2673,7 @@
             </w:r>
             <w:r>
               <w:rPr>
+                <w:rFonts w:asciiTheme="minorHAnsi" w:hAnsiTheme="minorHAnsi"/>
                 <w:noProof/>
                 <w:lang w:eastAsia="de-DE"/>
               </w:rPr>
@@ -2410,7 +2705,7 @@
                 <w:noProof/>
                 <w:webHidden/>
               </w:rPr>
-              <w:instrText xml:space="preserve"> PAGEREF _Toc407020788 \h </w:instrText>
+              <w:instrText xml:space="preserve"> PAGEREF _Toc408061401 \h </w:instrText>
             </w:r>
             <w:r>
               <w:rPr>
@@ -2430,7 +2725,953 @@
                 <w:noProof/>
                 <w:webHidden/>
               </w:rPr>
-              <w:t>3</w:t>
+              <w:t>5</w:t>
+            </w:r>
+            <w:r>
+              <w:rPr>
+                <w:noProof/>
+                <w:webHidden/>
+              </w:rPr>
+              <w:fldChar w:fldCharType="end"/>
+            </w:r>
+          </w:hyperlink>
+        </w:p>
+        <w:p>
+          <w:pPr>
+            <w:pStyle w:val="Verzeichnis2"/>
+            <w:tabs>
+              <w:tab w:val="left" w:pos="880"/>
+              <w:tab w:val="right" w:leader="dot" w:pos="9062"/>
+            </w:tabs>
+            <w:rPr>
+              <w:rFonts w:asciiTheme="minorHAnsi" w:hAnsiTheme="minorHAnsi"/>
+              <w:noProof/>
+              <w:lang w:eastAsia="de-DE"/>
+            </w:rPr>
+          </w:pPr>
+          <w:hyperlink w:anchor="_Toc408061402" w:history="1">
+            <w:r>
+              <w:rPr>
+                <w:rStyle w:val="Hyperlink"/>
+                <w:noProof/>
+              </w:rPr>
+              <w:t>4.1</w:t>
+            </w:r>
+            <w:r>
+              <w:rPr>
+                <w:rFonts w:asciiTheme="minorHAnsi" w:hAnsiTheme="minorHAnsi"/>
+                <w:noProof/>
+                <w:lang w:eastAsia="de-DE"/>
+              </w:rPr>
+              <w:tab/>
+            </w:r>
+            <w:r>
+              <w:rPr>
+                <w:rStyle w:val="Hyperlink"/>
+                <w:noProof/>
+              </w:rPr>
+              <w:t>PR_Master</w:t>
+            </w:r>
+            <w:r>
+              <w:rPr>
+                <w:noProof/>
+                <w:webHidden/>
+              </w:rPr>
+              <w:tab/>
+            </w:r>
+            <w:r>
+              <w:rPr>
+                <w:noProof/>
+                <w:webHidden/>
+              </w:rPr>
+              <w:fldChar w:fldCharType="begin"/>
+            </w:r>
+            <w:r>
+              <w:rPr>
+                <w:noProof/>
+                <w:webHidden/>
+              </w:rPr>
+              <w:instrText xml:space="preserve"> PAGEREF _Toc408061402 \h </w:instrText>
+            </w:r>
+            <w:r>
+              <w:rPr>
+                <w:noProof/>
+                <w:webHidden/>
+              </w:rPr>
+            </w:r>
+            <w:r>
+              <w:rPr>
+                <w:noProof/>
+                <w:webHidden/>
+              </w:rPr>
+              <w:fldChar w:fldCharType="separate"/>
+            </w:r>
+            <w:r>
+              <w:rPr>
+                <w:noProof/>
+                <w:webHidden/>
+              </w:rPr>
+              <w:t>5</w:t>
+            </w:r>
+            <w:r>
+              <w:rPr>
+                <w:noProof/>
+                <w:webHidden/>
+              </w:rPr>
+              <w:fldChar w:fldCharType="end"/>
+            </w:r>
+          </w:hyperlink>
+        </w:p>
+        <w:p>
+          <w:pPr>
+            <w:pStyle w:val="Verzeichnis3"/>
+            <w:tabs>
+              <w:tab w:val="left" w:pos="1100"/>
+              <w:tab w:val="right" w:leader="dot" w:pos="9062"/>
+            </w:tabs>
+            <w:rPr>
+              <w:rFonts w:asciiTheme="minorHAnsi" w:hAnsiTheme="minorHAnsi"/>
+              <w:noProof/>
+              <w:lang w:eastAsia="de-DE"/>
+            </w:rPr>
+          </w:pPr>
+          <w:hyperlink w:anchor="_Toc408061403" w:history="1">
+            <w:r>
+              <w:rPr>
+                <w:rStyle w:val="Hyperlink"/>
+                <w:noProof/>
+              </w:rPr>
+              <w:t>4.1.1</w:t>
+            </w:r>
+            <w:r>
+              <w:rPr>
+                <w:rFonts w:asciiTheme="minorHAnsi" w:hAnsiTheme="minorHAnsi"/>
+                <w:noProof/>
+                <w:lang w:eastAsia="de-DE"/>
+              </w:rPr>
+              <w:tab/>
+            </w:r>
+            <w:r>
+              <w:rPr>
+                <w:rStyle w:val="Hyperlink"/>
+                <w:noProof/>
+              </w:rPr>
+              <w:t>Sender</w:t>
+            </w:r>
+            <w:r>
+              <w:rPr>
+                <w:noProof/>
+                <w:webHidden/>
+              </w:rPr>
+              <w:tab/>
+            </w:r>
+            <w:r>
+              <w:rPr>
+                <w:noProof/>
+                <w:webHidden/>
+              </w:rPr>
+              <w:fldChar w:fldCharType="begin"/>
+            </w:r>
+            <w:r>
+              <w:rPr>
+                <w:noProof/>
+                <w:webHidden/>
+              </w:rPr>
+              <w:instrText xml:space="preserve"> PAGEREF _Toc408061403 \h </w:instrText>
+            </w:r>
+            <w:r>
+              <w:rPr>
+                <w:noProof/>
+                <w:webHidden/>
+              </w:rPr>
+            </w:r>
+            <w:r>
+              <w:rPr>
+                <w:noProof/>
+                <w:webHidden/>
+              </w:rPr>
+              <w:fldChar w:fldCharType="separate"/>
+            </w:r>
+            <w:r>
+              <w:rPr>
+                <w:noProof/>
+                <w:webHidden/>
+              </w:rPr>
+              <w:t>5</w:t>
+            </w:r>
+            <w:r>
+              <w:rPr>
+                <w:noProof/>
+                <w:webHidden/>
+              </w:rPr>
+              <w:fldChar w:fldCharType="end"/>
+            </w:r>
+          </w:hyperlink>
+        </w:p>
+        <w:p>
+          <w:pPr>
+            <w:pStyle w:val="Verzeichnis3"/>
+            <w:tabs>
+              <w:tab w:val="left" w:pos="1100"/>
+              <w:tab w:val="right" w:leader="dot" w:pos="9062"/>
+            </w:tabs>
+            <w:rPr>
+              <w:rFonts w:asciiTheme="minorHAnsi" w:hAnsiTheme="minorHAnsi"/>
+              <w:noProof/>
+              <w:lang w:eastAsia="de-DE"/>
+            </w:rPr>
+          </w:pPr>
+          <w:hyperlink w:anchor="_Toc408061404" w:history="1">
+            <w:r>
+              <w:rPr>
+                <w:rStyle w:val="Hyperlink"/>
+                <w:noProof/>
+              </w:rPr>
+              <w:t>4.1.2</w:t>
+            </w:r>
+            <w:r>
+              <w:rPr>
+                <w:rFonts w:asciiTheme="minorHAnsi" w:hAnsiTheme="minorHAnsi"/>
+                <w:noProof/>
+                <w:lang w:eastAsia="de-DE"/>
+              </w:rPr>
+              <w:tab/>
+            </w:r>
+            <w:r>
+              <w:rPr>
+                <w:rStyle w:val="Hyperlink"/>
+                <w:noProof/>
+              </w:rPr>
+              <w:t>Reciever</w:t>
+            </w:r>
+            <w:r>
+              <w:rPr>
+                <w:noProof/>
+                <w:webHidden/>
+              </w:rPr>
+              <w:tab/>
+            </w:r>
+            <w:r>
+              <w:rPr>
+                <w:noProof/>
+                <w:webHidden/>
+              </w:rPr>
+              <w:fldChar w:fldCharType="begin"/>
+            </w:r>
+            <w:r>
+              <w:rPr>
+                <w:noProof/>
+                <w:webHidden/>
+              </w:rPr>
+              <w:instrText xml:space="preserve"> PAGEREF _Toc408061404 \h </w:instrText>
+            </w:r>
+            <w:r>
+              <w:rPr>
+                <w:noProof/>
+                <w:webHidden/>
+              </w:rPr>
+            </w:r>
+            <w:r>
+              <w:rPr>
+                <w:noProof/>
+                <w:webHidden/>
+              </w:rPr>
+              <w:fldChar w:fldCharType="separate"/>
+            </w:r>
+            <w:r>
+              <w:rPr>
+                <w:noProof/>
+                <w:webHidden/>
+              </w:rPr>
+              <w:t>6</w:t>
+            </w:r>
+            <w:r>
+              <w:rPr>
+                <w:noProof/>
+                <w:webHidden/>
+              </w:rPr>
+              <w:fldChar w:fldCharType="end"/>
+            </w:r>
+          </w:hyperlink>
+        </w:p>
+        <w:p>
+          <w:pPr>
+            <w:pStyle w:val="Verzeichnis3"/>
+            <w:tabs>
+              <w:tab w:val="left" w:pos="1100"/>
+              <w:tab w:val="right" w:leader="dot" w:pos="9062"/>
+            </w:tabs>
+            <w:rPr>
+              <w:rFonts w:asciiTheme="minorHAnsi" w:hAnsiTheme="minorHAnsi"/>
+              <w:noProof/>
+              <w:lang w:eastAsia="de-DE"/>
+            </w:rPr>
+          </w:pPr>
+          <w:hyperlink w:anchor="_Toc408061405" w:history="1">
+            <w:r>
+              <w:rPr>
+                <w:rStyle w:val="Hyperlink"/>
+                <w:noProof/>
+              </w:rPr>
+              <w:t>4.1.3</w:t>
+            </w:r>
+            <w:r>
+              <w:rPr>
+                <w:rFonts w:asciiTheme="minorHAnsi" w:hAnsiTheme="minorHAnsi"/>
+                <w:noProof/>
+                <w:lang w:eastAsia="de-DE"/>
+              </w:rPr>
+              <w:tab/>
+            </w:r>
+            <w:r>
+              <w:rPr>
+                <w:rStyle w:val="Hyperlink"/>
+                <w:noProof/>
+              </w:rPr>
+              <w:t>Slot_Manager</w:t>
+            </w:r>
+            <w:r>
+              <w:rPr>
+                <w:noProof/>
+                <w:webHidden/>
+              </w:rPr>
+              <w:tab/>
+            </w:r>
+            <w:r>
+              <w:rPr>
+                <w:noProof/>
+                <w:webHidden/>
+              </w:rPr>
+              <w:fldChar w:fldCharType="begin"/>
+            </w:r>
+            <w:r>
+              <w:rPr>
+                <w:noProof/>
+                <w:webHidden/>
+              </w:rPr>
+              <w:instrText xml:space="preserve"> PAGEREF _Toc408061405 \h </w:instrText>
+            </w:r>
+            <w:r>
+              <w:rPr>
+                <w:noProof/>
+                <w:webHidden/>
+              </w:rPr>
+            </w:r>
+            <w:r>
+              <w:rPr>
+                <w:noProof/>
+                <w:webHidden/>
+              </w:rPr>
+              <w:fldChar w:fldCharType="separate"/>
+            </w:r>
+            <w:r>
+              <w:rPr>
+                <w:noProof/>
+                <w:webHidden/>
+              </w:rPr>
+              <w:t>6</w:t>
+            </w:r>
+            <w:r>
+              <w:rPr>
+                <w:noProof/>
+                <w:webHidden/>
+              </w:rPr>
+              <w:fldChar w:fldCharType="end"/>
+            </w:r>
+          </w:hyperlink>
+        </w:p>
+        <w:p>
+          <w:pPr>
+            <w:pStyle w:val="Verzeichnis2"/>
+            <w:tabs>
+              <w:tab w:val="left" w:pos="880"/>
+              <w:tab w:val="right" w:leader="dot" w:pos="9062"/>
+            </w:tabs>
+            <w:rPr>
+              <w:rFonts w:asciiTheme="minorHAnsi" w:hAnsiTheme="minorHAnsi"/>
+              <w:noProof/>
+              <w:lang w:eastAsia="de-DE"/>
+            </w:rPr>
+          </w:pPr>
+          <w:hyperlink w:anchor="_Toc408061406" w:history="1">
+            <w:r>
+              <w:rPr>
+                <w:rStyle w:val="Hyperlink"/>
+                <w:noProof/>
+              </w:rPr>
+              <w:t>4.2</w:t>
+            </w:r>
+            <w:r>
+              <w:rPr>
+                <w:rFonts w:asciiTheme="minorHAnsi" w:hAnsiTheme="minorHAnsi"/>
+                <w:noProof/>
+                <w:lang w:eastAsia="de-DE"/>
+              </w:rPr>
+              <w:tab/>
+            </w:r>
+            <w:r>
+              <w:rPr>
+                <w:rStyle w:val="Hyperlink"/>
+                <w:noProof/>
+              </w:rPr>
+              <w:t>Time_Master</w:t>
+            </w:r>
+            <w:r>
+              <w:rPr>
+                <w:noProof/>
+                <w:webHidden/>
+              </w:rPr>
+              <w:tab/>
+            </w:r>
+            <w:r>
+              <w:rPr>
+                <w:noProof/>
+                <w:webHidden/>
+              </w:rPr>
+              <w:fldChar w:fldCharType="begin"/>
+            </w:r>
+            <w:r>
+              <w:rPr>
+                <w:noProof/>
+                <w:webHidden/>
+              </w:rPr>
+              <w:instrText xml:space="preserve"> PAGEREF _Toc408061406 \h </w:instrText>
+            </w:r>
+            <w:r>
+              <w:rPr>
+                <w:noProof/>
+                <w:webHidden/>
+              </w:rPr>
+            </w:r>
+            <w:r>
+              <w:rPr>
+                <w:noProof/>
+                <w:webHidden/>
+              </w:rPr>
+              <w:fldChar w:fldCharType="separate"/>
+            </w:r>
+            <w:r>
+              <w:rPr>
+                <w:noProof/>
+                <w:webHidden/>
+              </w:rPr>
+              <w:t>6</w:t>
+            </w:r>
+            <w:r>
+              <w:rPr>
+                <w:noProof/>
+                <w:webHidden/>
+              </w:rPr>
+              <w:fldChar w:fldCharType="end"/>
+            </w:r>
+          </w:hyperlink>
+        </w:p>
+        <w:p>
+          <w:pPr>
+            <w:pStyle w:val="Verzeichnis2"/>
+            <w:tabs>
+              <w:tab w:val="left" w:pos="880"/>
+              <w:tab w:val="right" w:leader="dot" w:pos="9062"/>
+            </w:tabs>
+            <w:rPr>
+              <w:rFonts w:asciiTheme="minorHAnsi" w:hAnsiTheme="minorHAnsi"/>
+              <w:noProof/>
+              <w:lang w:eastAsia="de-DE"/>
+            </w:rPr>
+          </w:pPr>
+          <w:hyperlink w:anchor="_Toc408061407" w:history="1">
+            <w:r>
+              <w:rPr>
+                <w:rStyle w:val="Hyperlink"/>
+                <w:noProof/>
+              </w:rPr>
+              <w:t>4.3</w:t>
+            </w:r>
+            <w:r>
+              <w:rPr>
+                <w:rFonts w:asciiTheme="minorHAnsi" w:hAnsiTheme="minorHAnsi"/>
+                <w:noProof/>
+                <w:lang w:eastAsia="de-DE"/>
+              </w:rPr>
+              <w:tab/>
+            </w:r>
+            <w:r>
+              <w:rPr>
+                <w:rStyle w:val="Hyperlink"/>
+                <w:noProof/>
+              </w:rPr>
+              <w:t>Data_Sink</w:t>
+            </w:r>
+            <w:r>
+              <w:rPr>
+                <w:noProof/>
+                <w:webHidden/>
+              </w:rPr>
+              <w:tab/>
+            </w:r>
+            <w:r>
+              <w:rPr>
+                <w:noProof/>
+                <w:webHidden/>
+              </w:rPr>
+              <w:fldChar w:fldCharType="begin"/>
+            </w:r>
+            <w:r>
+              <w:rPr>
+                <w:noProof/>
+                <w:webHidden/>
+              </w:rPr>
+              <w:instrText xml:space="preserve"> PAGEREF _Toc408061407 \h </w:instrText>
+            </w:r>
+            <w:r>
+              <w:rPr>
+                <w:noProof/>
+                <w:webHidden/>
+              </w:rPr>
+            </w:r>
+            <w:r>
+              <w:rPr>
+                <w:noProof/>
+                <w:webHidden/>
+              </w:rPr>
+              <w:fldChar w:fldCharType="separate"/>
+            </w:r>
+            <w:r>
+              <w:rPr>
+                <w:noProof/>
+                <w:webHidden/>
+              </w:rPr>
+              <w:t>7</w:t>
+            </w:r>
+            <w:r>
+              <w:rPr>
+                <w:noProof/>
+                <w:webHidden/>
+              </w:rPr>
+              <w:fldChar w:fldCharType="end"/>
+            </w:r>
+          </w:hyperlink>
+        </w:p>
+        <w:p>
+          <w:pPr>
+            <w:pStyle w:val="Verzeichnis1"/>
+            <w:tabs>
+              <w:tab w:val="left" w:pos="400"/>
+              <w:tab w:val="right" w:leader="dot" w:pos="9062"/>
+            </w:tabs>
+            <w:rPr>
+              <w:rFonts w:asciiTheme="minorHAnsi" w:hAnsiTheme="minorHAnsi"/>
+              <w:noProof/>
+              <w:lang w:eastAsia="de-DE"/>
+            </w:rPr>
+          </w:pPr>
+          <w:hyperlink w:anchor="_Toc408061408" w:history="1">
+            <w:r>
+              <w:rPr>
+                <w:rStyle w:val="Hyperlink"/>
+                <w:noProof/>
+              </w:rPr>
+              <w:t>5</w:t>
+            </w:r>
+            <w:r>
+              <w:rPr>
+                <w:rFonts w:asciiTheme="minorHAnsi" w:hAnsiTheme="minorHAnsi"/>
+                <w:noProof/>
+                <w:lang w:eastAsia="de-DE"/>
+              </w:rPr>
+              <w:tab/>
+            </w:r>
+            <w:r>
+              <w:rPr>
+                <w:rStyle w:val="Hyperlink"/>
+                <w:noProof/>
+              </w:rPr>
+              <w:t>Diagramme</w:t>
+            </w:r>
+            <w:r>
+              <w:rPr>
+                <w:noProof/>
+                <w:webHidden/>
+              </w:rPr>
+              <w:tab/>
+            </w:r>
+            <w:r>
+              <w:rPr>
+                <w:noProof/>
+                <w:webHidden/>
+              </w:rPr>
+              <w:fldChar w:fldCharType="begin"/>
+            </w:r>
+            <w:r>
+              <w:rPr>
+                <w:noProof/>
+                <w:webHidden/>
+              </w:rPr>
+              <w:instrText xml:space="preserve"> PAGEREF _Toc408061408 \h </w:instrText>
+            </w:r>
+            <w:r>
+              <w:rPr>
+                <w:noProof/>
+                <w:webHidden/>
+              </w:rPr>
+            </w:r>
+            <w:r>
+              <w:rPr>
+                <w:noProof/>
+                <w:webHidden/>
+              </w:rPr>
+              <w:fldChar w:fldCharType="separate"/>
+            </w:r>
+            <w:r>
+              <w:rPr>
+                <w:noProof/>
+                <w:webHidden/>
+              </w:rPr>
+              <w:t>7</w:t>
+            </w:r>
+            <w:r>
+              <w:rPr>
+                <w:noProof/>
+                <w:webHidden/>
+              </w:rPr>
+              <w:fldChar w:fldCharType="end"/>
+            </w:r>
+          </w:hyperlink>
+        </w:p>
+        <w:p>
+          <w:pPr>
+            <w:pStyle w:val="Verzeichnis2"/>
+            <w:tabs>
+              <w:tab w:val="left" w:pos="880"/>
+              <w:tab w:val="right" w:leader="dot" w:pos="9062"/>
+            </w:tabs>
+            <w:rPr>
+              <w:rFonts w:asciiTheme="minorHAnsi" w:hAnsiTheme="minorHAnsi"/>
+              <w:noProof/>
+              <w:lang w:eastAsia="de-DE"/>
+            </w:rPr>
+          </w:pPr>
+          <w:hyperlink w:anchor="_Toc408061409" w:history="1">
+            <w:r>
+              <w:rPr>
+                <w:rStyle w:val="Hyperlink"/>
+                <w:noProof/>
+              </w:rPr>
+              <w:t>5.1</w:t>
+            </w:r>
+            <w:r>
+              <w:rPr>
+                <w:rFonts w:asciiTheme="minorHAnsi" w:hAnsiTheme="minorHAnsi"/>
+                <w:noProof/>
+                <w:lang w:eastAsia="de-DE"/>
+              </w:rPr>
+              <w:tab/>
+            </w:r>
+            <w:r>
+              <w:rPr>
+                <w:rStyle w:val="Hyperlink"/>
+                <w:noProof/>
+              </w:rPr>
+              <w:t>Sender Vor dem Slot</w:t>
+            </w:r>
+            <w:r>
+              <w:rPr>
+                <w:noProof/>
+                <w:webHidden/>
+              </w:rPr>
+              <w:tab/>
+            </w:r>
+            <w:r>
+              <w:rPr>
+                <w:noProof/>
+                <w:webHidden/>
+              </w:rPr>
+              <w:fldChar w:fldCharType="begin"/>
+            </w:r>
+            <w:r>
+              <w:rPr>
+                <w:noProof/>
+                <w:webHidden/>
+              </w:rPr>
+              <w:instrText xml:space="preserve"> PAGEREF _Toc408061409 \h </w:instrText>
+            </w:r>
+            <w:r>
+              <w:rPr>
+                <w:noProof/>
+                <w:webHidden/>
+              </w:rPr>
+            </w:r>
+            <w:r>
+              <w:rPr>
+                <w:noProof/>
+                <w:webHidden/>
+              </w:rPr>
+              <w:fldChar w:fldCharType="separate"/>
+            </w:r>
+            <w:r>
+              <w:rPr>
+                <w:noProof/>
+                <w:webHidden/>
+              </w:rPr>
+              <w:t>7</w:t>
+            </w:r>
+            <w:r>
+              <w:rPr>
+                <w:noProof/>
+                <w:webHidden/>
+              </w:rPr>
+              <w:fldChar w:fldCharType="end"/>
+            </w:r>
+          </w:hyperlink>
+        </w:p>
+        <w:p>
+          <w:pPr>
+            <w:pStyle w:val="Verzeichnis2"/>
+            <w:tabs>
+              <w:tab w:val="left" w:pos="880"/>
+              <w:tab w:val="right" w:leader="dot" w:pos="9062"/>
+            </w:tabs>
+            <w:rPr>
+              <w:rFonts w:asciiTheme="minorHAnsi" w:hAnsiTheme="minorHAnsi"/>
+              <w:noProof/>
+              <w:lang w:eastAsia="de-DE"/>
+            </w:rPr>
+          </w:pPr>
+          <w:hyperlink w:anchor="_Toc408061410" w:history="1">
+            <w:r>
+              <w:rPr>
+                <w:rStyle w:val="Hyperlink"/>
+                <w:noProof/>
+              </w:rPr>
+              <w:t>5.2</w:t>
+            </w:r>
+            <w:r>
+              <w:rPr>
+                <w:rFonts w:asciiTheme="minorHAnsi" w:hAnsiTheme="minorHAnsi"/>
+                <w:noProof/>
+                <w:lang w:eastAsia="de-DE"/>
+              </w:rPr>
+              <w:tab/>
+            </w:r>
+            <w:r>
+              <w:rPr>
+                <w:rStyle w:val="Hyperlink"/>
+                <w:noProof/>
+              </w:rPr>
+              <w:t>Reciever Slot Ende eine Nachricht erhalten</w:t>
+            </w:r>
+            <w:r>
+              <w:rPr>
+                <w:noProof/>
+                <w:webHidden/>
+              </w:rPr>
+              <w:tab/>
+            </w:r>
+            <w:r>
+              <w:rPr>
+                <w:noProof/>
+                <w:webHidden/>
+              </w:rPr>
+              <w:fldChar w:fldCharType="begin"/>
+            </w:r>
+            <w:r>
+              <w:rPr>
+                <w:noProof/>
+                <w:webHidden/>
+              </w:rPr>
+              <w:instrText xml:space="preserve"> PAGEREF _Toc408061410 \h </w:instrText>
+            </w:r>
+            <w:r>
+              <w:rPr>
+                <w:noProof/>
+                <w:webHidden/>
+              </w:rPr>
+            </w:r>
+            <w:r>
+              <w:rPr>
+                <w:noProof/>
+                <w:webHidden/>
+              </w:rPr>
+              <w:fldChar w:fldCharType="separate"/>
+            </w:r>
+            <w:r>
+              <w:rPr>
+                <w:noProof/>
+                <w:webHidden/>
+              </w:rPr>
+              <w:t>9</w:t>
+            </w:r>
+            <w:r>
+              <w:rPr>
+                <w:noProof/>
+                <w:webHidden/>
+              </w:rPr>
+              <w:fldChar w:fldCharType="end"/>
+            </w:r>
+          </w:hyperlink>
+        </w:p>
+        <w:p>
+          <w:pPr>
+            <w:pStyle w:val="Verzeichnis2"/>
+            <w:tabs>
+              <w:tab w:val="left" w:pos="880"/>
+              <w:tab w:val="right" w:leader="dot" w:pos="9062"/>
+            </w:tabs>
+            <w:rPr>
+              <w:rFonts w:asciiTheme="minorHAnsi" w:hAnsiTheme="minorHAnsi"/>
+              <w:noProof/>
+              <w:lang w:eastAsia="de-DE"/>
+            </w:rPr>
+          </w:pPr>
+          <w:hyperlink w:anchor="_Toc408061411" w:history="1">
+            <w:r>
+              <w:rPr>
+                <w:rStyle w:val="Hyperlink"/>
+                <w:noProof/>
+              </w:rPr>
+              <w:t>5.3</w:t>
+            </w:r>
+            <w:r>
+              <w:rPr>
+                <w:rFonts w:asciiTheme="minorHAnsi" w:hAnsiTheme="minorHAnsi"/>
+                <w:noProof/>
+                <w:lang w:eastAsia="de-DE"/>
+              </w:rPr>
+              <w:tab/>
+            </w:r>
+            <w:r>
+              <w:rPr>
+                <w:rStyle w:val="Hyperlink"/>
+                <w:noProof/>
+              </w:rPr>
+              <w:t>Sender Flussdiagramm</w:t>
+            </w:r>
+            <w:r>
+              <w:rPr>
+                <w:noProof/>
+                <w:webHidden/>
+              </w:rPr>
+              <w:tab/>
+            </w:r>
+            <w:r>
+              <w:rPr>
+                <w:noProof/>
+                <w:webHidden/>
+              </w:rPr>
+              <w:fldChar w:fldCharType="begin"/>
+            </w:r>
+            <w:r>
+              <w:rPr>
+                <w:noProof/>
+                <w:webHidden/>
+              </w:rPr>
+              <w:instrText xml:space="preserve"> PAGEREF _Toc408061411 \h </w:instrText>
+            </w:r>
+            <w:r>
+              <w:rPr>
+                <w:noProof/>
+                <w:webHidden/>
+              </w:rPr>
+            </w:r>
+            <w:r>
+              <w:rPr>
+                <w:noProof/>
+                <w:webHidden/>
+              </w:rPr>
+              <w:fldChar w:fldCharType="separate"/>
+            </w:r>
+            <w:r>
+              <w:rPr>
+                <w:noProof/>
+                <w:webHidden/>
+              </w:rPr>
+              <w:t>9</w:t>
+            </w:r>
+            <w:r>
+              <w:rPr>
+                <w:noProof/>
+                <w:webHidden/>
+              </w:rPr>
+              <w:fldChar w:fldCharType="end"/>
+            </w:r>
+          </w:hyperlink>
+        </w:p>
+        <w:p>
+          <w:pPr>
+            <w:pStyle w:val="Verzeichnis2"/>
+            <w:tabs>
+              <w:tab w:val="left" w:pos="880"/>
+              <w:tab w:val="right" w:leader="dot" w:pos="9062"/>
+            </w:tabs>
+            <w:rPr>
+              <w:rFonts w:asciiTheme="minorHAnsi" w:hAnsiTheme="minorHAnsi"/>
+              <w:noProof/>
+              <w:lang w:eastAsia="de-DE"/>
+            </w:rPr>
+          </w:pPr>
+          <w:hyperlink w:anchor="_Toc408061412" w:history="1">
+            <w:r>
+              <w:rPr>
+                <w:rStyle w:val="Hyperlink"/>
+                <w:noProof/>
+              </w:rPr>
+              <w:t>5.4</w:t>
+            </w:r>
+            <w:r>
+              <w:rPr>
+                <w:rFonts w:asciiTheme="minorHAnsi" w:hAnsiTheme="minorHAnsi"/>
+                <w:noProof/>
+                <w:lang w:eastAsia="de-DE"/>
+              </w:rPr>
+              <w:tab/>
+            </w:r>
+            <w:r>
+              <w:rPr>
+                <w:rStyle w:val="Hyperlink"/>
+                <w:noProof/>
+              </w:rPr>
+              <w:t>Slot Manager Flussdiagramm</w:t>
+            </w:r>
+            <w:r>
+              <w:rPr>
+                <w:noProof/>
+                <w:webHidden/>
+              </w:rPr>
+              <w:tab/>
+            </w:r>
+            <w:r>
+              <w:rPr>
+                <w:noProof/>
+                <w:webHidden/>
+              </w:rPr>
+              <w:fldChar w:fldCharType="begin"/>
+            </w:r>
+            <w:r>
+              <w:rPr>
+                <w:noProof/>
+                <w:webHidden/>
+              </w:rPr>
+              <w:instrText xml:space="preserve"> PAGEREF _Toc408061412 \h </w:instrText>
+            </w:r>
+            <w:r>
+              <w:rPr>
+                <w:noProof/>
+                <w:webHidden/>
+              </w:rPr>
+            </w:r>
+            <w:r>
+              <w:rPr>
+                <w:noProof/>
+                <w:webHidden/>
+              </w:rPr>
+              <w:fldChar w:fldCharType="separate"/>
+            </w:r>
+            <w:r>
+              <w:rPr>
+                <w:noProof/>
+                <w:webHidden/>
+              </w:rPr>
+              <w:t>10</w:t>
             </w:r>
             <w:r>
               <w:rPr>
@@ -2480,7 +3721,7 @@
           <w:rFonts w:ascii="Sylfaen" w:hAnsi="Sylfaen"/>
         </w:rPr>
       </w:pPr>
-      <w:bookmarkStart w:id="1" w:name="_Toc407020782"/>
+      <w:bookmarkStart w:id="1" w:name="_Toc408061392"/>
       <w:r>
         <w:rPr>
           <w:rFonts w:ascii="Sylfaen" w:hAnsi="Sylfaen"/>
@@ -2526,7 +3767,7 @@
           <w:rFonts w:ascii="Sylfaen" w:hAnsi="Sylfaen"/>
         </w:rPr>
       </w:pPr>
-      <w:bookmarkStart w:id="2" w:name="_Toc407020783"/>
+      <w:bookmarkStart w:id="2" w:name="_Toc408061393"/>
       <w:r>
         <w:rPr>
           <w:rFonts w:ascii="Sylfaen" w:hAnsi="Sylfaen"/>
@@ -2542,7 +3783,7 @@
           <w:rFonts w:ascii="Sylfaen" w:hAnsi="Sylfaen"/>
         </w:rPr>
       </w:pPr>
-      <w:bookmarkStart w:id="3" w:name="_Toc407020784"/>
+      <w:bookmarkStart w:id="3" w:name="_Toc408061394"/>
       <w:r>
         <w:rPr>
           <w:rFonts w:ascii="Sylfaen" w:hAnsi="Sylfaen"/>
@@ -2561,21 +3802,21 @@
         </w:rPr>
         <w:t xml:space="preserve"> </w:t>
       </w:r>
+      <w:proofErr w:type="spellStart"/>
+      <w:r>
+        <w:rPr>
+          <w:rFonts w:ascii="Sylfaen" w:hAnsi="Sylfaen"/>
+        </w:rPr>
+        <w:t>PR_Master</w:t>
+      </w:r>
+      <w:proofErr w:type="spellEnd"/>
+      <w:r>
+        <w:rPr>
+          <w:rFonts w:ascii="Sylfaen" w:hAnsi="Sylfaen"/>
+        </w:rPr>
+        <w:t>(Public Relation Master)</w:t>
+      </w:r>
       <w:bookmarkEnd w:id="3"/>
-      <w:proofErr w:type="spellStart"/>
-      <w:r>
-        <w:rPr>
-          <w:rFonts w:ascii="Sylfaen" w:hAnsi="Sylfaen"/>
-        </w:rPr>
-        <w:t>PR_Master</w:t>
-      </w:r>
-      <w:proofErr w:type="spellEnd"/>
-      <w:r>
-        <w:rPr>
-          <w:rFonts w:ascii="Sylfaen" w:hAnsi="Sylfaen"/>
-        </w:rPr>
-        <w:t>(Public Relation Master)</w:t>
-      </w:r>
     </w:p>
     <w:p/>
     <w:p>
@@ -2669,11 +3910,19 @@
           <w:rFonts w:ascii="Sylfaen" w:hAnsi="Sylfaen"/>
         </w:rPr>
       </w:pPr>
+      <w:bookmarkStart w:id="4" w:name="_Toc408061395"/>
       <w:r>
         <w:rPr>
           <w:rFonts w:ascii="Sylfaen" w:hAnsi="Sylfaen"/>
         </w:rPr>
-        <w:t xml:space="preserve">Sender </w:t>
+        <w:t>Sender</w:t>
+      </w:r>
+      <w:bookmarkEnd w:id="4"/>
+      <w:r>
+        <w:rPr>
+          <w:rFonts w:ascii="Sylfaen" w:hAnsi="Sylfaen"/>
+        </w:rPr>
+        <w:t xml:space="preserve"> </w:t>
       </w:r>
     </w:p>
     <w:p/>
@@ -2714,6 +3963,7 @@
           <w:rFonts w:ascii="Sylfaen" w:hAnsi="Sylfaen"/>
         </w:rPr>
       </w:pPr>
+      <w:bookmarkStart w:id="5" w:name="_Toc408061396"/>
       <w:proofErr w:type="spellStart"/>
       <w:r>
         <w:rPr>
@@ -2721,6 +3971,7 @@
         </w:rPr>
         <w:t>Reciever</w:t>
       </w:r>
+      <w:bookmarkEnd w:id="5"/>
       <w:proofErr w:type="spellEnd"/>
     </w:p>
     <w:p/>
@@ -2767,13 +4018,14 @@
       <w:r>
         <w:t>(nicht aus der eigenen Station)</w:t>
       </w:r>
-      <w:proofErr w:type="gramStart"/>
-      <w:r>
-        <w:t>,werden</w:t>
-      </w:r>
-      <w:proofErr w:type="gramEnd"/>
-      <w:r>
-        <w:t xml:space="preserve"> sie verworfen.</w:t>
+      <w:r>
+        <w:t>,</w:t>
+      </w:r>
+      <w:r>
+        <w:t xml:space="preserve"> </w:t>
+      </w:r>
+      <w:r>
+        <w:t>werden sie verworfen.</w:t>
       </w:r>
     </w:p>
     <w:p>
@@ -2854,6 +4106,7 @@
           <w:rFonts w:ascii="Sylfaen" w:hAnsi="Sylfaen"/>
         </w:rPr>
       </w:pPr>
+      <w:bookmarkStart w:id="6" w:name="_Toc408061397"/>
       <w:proofErr w:type="spellStart"/>
       <w:r>
         <w:rPr>
@@ -2861,6 +4114,7 @@
         </w:rPr>
         <w:t>Slot_manager</w:t>
       </w:r>
+      <w:bookmarkEnd w:id="6"/>
       <w:proofErr w:type="spellEnd"/>
     </w:p>
     <w:p/>
@@ -3026,7 +4280,7 @@
           <w:rFonts w:ascii="Sylfaen" w:hAnsi="Sylfaen"/>
         </w:rPr>
       </w:pPr>
-      <w:bookmarkStart w:id="4" w:name="_Toc407020785"/>
+      <w:bookmarkStart w:id="7" w:name="_Toc408061398"/>
       <w:r>
         <w:rPr>
           <w:rFonts w:ascii="Sylfaen" w:hAnsi="Sylfaen"/>
@@ -3034,7 +4288,6 @@
         <w:lastRenderedPageBreak/>
         <w:t xml:space="preserve">Zeit Synchronisation </w:t>
       </w:r>
-      <w:bookmarkEnd w:id="4"/>
       <w:proofErr w:type="spellStart"/>
       <w:r>
         <w:rPr>
@@ -3042,6 +4295,7 @@
         </w:rPr>
         <w:t>Time_Master</w:t>
       </w:r>
+      <w:bookmarkEnd w:id="7"/>
       <w:proofErr w:type="spellEnd"/>
     </w:p>
     <w:p/>
@@ -3099,147 +4353,149 @@
         <w:t xml:space="preserve"> </w:t>
       </w:r>
     </w:p>
+    <w:p>
+      <w:pPr>
+        <w:pStyle w:val="berschrift2"/>
+        <w:rPr>
+          <w:rFonts w:ascii="Sylfaen" w:hAnsi="Sylfaen"/>
+        </w:rPr>
+      </w:pPr>
+      <w:bookmarkStart w:id="8" w:name="_Toc408061399"/>
+      <w:r>
+        <w:rPr>
+          <w:rFonts w:ascii="Sylfaen" w:hAnsi="Sylfaen"/>
+        </w:rPr>
+        <w:t xml:space="preserve">Datenquelle – </w:t>
+      </w:r>
+      <w:proofErr w:type="spellStart"/>
+      <w:r>
+        <w:rPr>
+          <w:rFonts w:ascii="Sylfaen" w:hAnsi="Sylfaen"/>
+        </w:rPr>
+        <w:t>data_source</w:t>
+      </w:r>
+      <w:bookmarkEnd w:id="8"/>
+      <w:proofErr w:type="spellEnd"/>
+    </w:p>
     <w:p/>
     <w:p>
+      <w:r>
+        <w:t xml:space="preserve">Die Datenquelle liest durchgehend auf dem </w:t>
+      </w:r>
+      <w:proofErr w:type="spellStart"/>
+      <w:r>
+        <w:t>InputStream</w:t>
+      </w:r>
+      <w:proofErr w:type="spellEnd"/>
+      <w:r>
+        <w:t xml:space="preserve"> die 24 Bytes Nutzdaten ein und versendet die jeweils aktuellsten 24 Bytes auf Anfrage.</w:t>
+      </w:r>
+    </w:p>
+    <w:p>
       <w:pPr>
         <w:pStyle w:val="berschrift2"/>
         <w:rPr>
           <w:rFonts w:ascii="Sylfaen" w:hAnsi="Sylfaen"/>
         </w:rPr>
       </w:pPr>
-      <w:bookmarkStart w:id="5" w:name="_Toc407020786"/>
+      <w:bookmarkStart w:id="9" w:name="_Toc408061400"/>
       <w:r>
         <w:rPr>
           <w:rFonts w:ascii="Sylfaen" w:hAnsi="Sylfaen"/>
         </w:rPr>
-        <w:t xml:space="preserve">Datenquelle – </w:t>
+        <w:t xml:space="preserve">Datensenke – </w:t>
       </w:r>
       <w:proofErr w:type="spellStart"/>
       <w:r>
         <w:rPr>
           <w:rFonts w:ascii="Sylfaen" w:hAnsi="Sylfaen"/>
         </w:rPr>
-        <w:t>data_source</w:t>
-      </w:r>
-      <w:bookmarkEnd w:id="5"/>
+        <w:t>data_sink</w:t>
+      </w:r>
+      <w:bookmarkEnd w:id="9"/>
       <w:proofErr w:type="spellEnd"/>
     </w:p>
     <w:p/>
     <w:p>
       <w:r>
-        <w:t xml:space="preserve">Die Datenquelle liest durchgehend auf dem </w:t>
+        <w:t xml:space="preserve">Die Datensenke nimmt die </w:t>
+      </w:r>
+      <w:r>
+        <w:t xml:space="preserve">24 Bytes </w:t>
+      </w:r>
+      <w:r>
+        <w:t xml:space="preserve">Nutzdaten </w:t>
+      </w:r>
+      <w:r>
+        <w:t xml:space="preserve">vom </w:t>
       </w:r>
       <w:proofErr w:type="spellStart"/>
       <w:r>
-        <w:t>InputStream</w:t>
+        <w:t>Reciever</w:t>
       </w:r>
       <w:proofErr w:type="spellEnd"/>
       <w:r>
-        <w:t xml:space="preserve"> die 24 Bytes Nutzdaten ein und versendet die jeweils aktuellsten 24 Bytes auf Anfrage.</w:t>
-      </w:r>
+        <w:t xml:space="preserve"> </w:t>
+      </w:r>
+      <w:r>
+        <w:t>entgegen und schreibt diese in eine Log-Datei weg.</w:t>
+      </w:r>
+    </w:p>
+    <w:p>
+      <w:pPr>
+        <w:pStyle w:val="berschrift1"/>
+        <w:rPr>
+          <w:rFonts w:ascii="Sylfaen" w:hAnsi="Sylfaen"/>
+        </w:rPr>
+      </w:pPr>
+      <w:bookmarkStart w:id="10" w:name="_Toc408061401"/>
+      <w:r>
+        <w:rPr>
+          <w:rFonts w:ascii="Sylfaen" w:hAnsi="Sylfaen"/>
+        </w:rPr>
+        <w:t>Nachrichten</w:t>
+      </w:r>
+      <w:bookmarkEnd w:id="10"/>
+    </w:p>
+    <w:p>
+      <w:r>
+        <w:t>Hier sollen einmal alle Nachrichten aufgezählt und definiert werden die eine Komponente erhalten kann.</w:t>
+      </w:r>
+    </w:p>
+    <w:p>
+      <w:pPr>
+        <w:pStyle w:val="berschrift2"/>
+        <w:rPr>
+          <w:rFonts w:ascii="Sylfaen" w:hAnsi="Sylfaen"/>
+        </w:rPr>
+      </w:pPr>
+      <w:bookmarkStart w:id="11" w:name="_Toc408061402"/>
+      <w:proofErr w:type="spellStart"/>
+      <w:r>
+        <w:rPr>
+          <w:rFonts w:ascii="Sylfaen" w:hAnsi="Sylfaen"/>
+        </w:rPr>
+        <w:t>PR_Master</w:t>
+      </w:r>
+      <w:bookmarkEnd w:id="11"/>
+      <w:proofErr w:type="spellEnd"/>
     </w:p>
     <w:p/>
     <w:p>
       <w:pPr>
-        <w:pStyle w:val="berschrift2"/>
+        <w:pStyle w:val="berschrift3"/>
         <w:rPr>
           <w:rFonts w:ascii="Sylfaen" w:hAnsi="Sylfaen"/>
         </w:rPr>
       </w:pPr>
-      <w:bookmarkStart w:id="6" w:name="_Toc407020787"/>
+      <w:bookmarkStart w:id="12" w:name="_Toc408061403"/>
       <w:r>
         <w:rPr>
           <w:rFonts w:ascii="Sylfaen" w:hAnsi="Sylfaen"/>
         </w:rPr>
-        <w:t xml:space="preserve">Datensenke – </w:t>
-      </w:r>
-      <w:proofErr w:type="spellStart"/>
-      <w:r>
-        <w:rPr>
-          <w:rFonts w:ascii="Sylfaen" w:hAnsi="Sylfaen"/>
-        </w:rPr>
-        <w:t>data_sink</w:t>
-      </w:r>
-      <w:bookmarkEnd w:id="6"/>
-      <w:proofErr w:type="spellEnd"/>
-    </w:p>
-    <w:p/>
-    <w:p>
-      <w:r>
-        <w:t xml:space="preserve">Die Datensenke nimmt die </w:t>
-      </w:r>
-      <w:r>
-        <w:t xml:space="preserve">24 Bytes </w:t>
-      </w:r>
-      <w:r>
-        <w:t xml:space="preserve">Nutzdaten </w:t>
-      </w:r>
-      <w:r>
-        <w:t xml:space="preserve">vom </w:t>
-      </w:r>
-      <w:proofErr w:type="spellStart"/>
-      <w:r>
-        <w:t>Reciever</w:t>
-      </w:r>
-      <w:proofErr w:type="spellEnd"/>
-      <w:r>
-        <w:t xml:space="preserve"> </w:t>
-      </w:r>
-      <w:r>
-        <w:t>entgegen und schreibt diese in eine Log-Datei weg.</w:t>
-      </w:r>
-    </w:p>
-    <w:p>
-      <w:pPr>
-        <w:pStyle w:val="berschrift1"/>
-        <w:rPr>
-          <w:rFonts w:ascii="Sylfaen" w:hAnsi="Sylfaen"/>
-        </w:rPr>
-      </w:pPr>
-      <w:bookmarkStart w:id="7" w:name="_Toc407020788"/>
-      <w:r>
-        <w:rPr>
-          <w:rFonts w:ascii="Sylfaen" w:hAnsi="Sylfaen"/>
-        </w:rPr>
-        <w:t>Nachrichten</w:t>
-      </w:r>
-      <w:bookmarkEnd w:id="7"/>
-    </w:p>
-    <w:p>
-      <w:r>
-        <w:t>Hier sollen einmal alle Nachrichten aufgezählt und definiert werden die eine Komponente erhalten kann.</w:t>
-      </w:r>
-    </w:p>
-    <w:p>
-      <w:pPr>
-        <w:pStyle w:val="berschrift2"/>
-        <w:rPr>
-          <w:rFonts w:ascii="Sylfaen" w:hAnsi="Sylfaen"/>
-        </w:rPr>
-      </w:pPr>
-      <w:proofErr w:type="spellStart"/>
-      <w:r>
-        <w:rPr>
-          <w:rFonts w:ascii="Sylfaen" w:hAnsi="Sylfaen"/>
-        </w:rPr>
-        <w:t>PR_Master</w:t>
-      </w:r>
-      <w:proofErr w:type="spellEnd"/>
-    </w:p>
-    <w:p/>
-    <w:p>
-      <w:pPr>
-        <w:pStyle w:val="berschrift3"/>
-        <w:rPr>
-          <w:rFonts w:ascii="Sylfaen" w:hAnsi="Sylfaen"/>
-        </w:rPr>
-      </w:pPr>
-      <w:r>
-        <w:rPr>
-          <w:rFonts w:ascii="Sylfaen" w:hAnsi="Sylfaen"/>
-        </w:rPr>
         <w:t>Sender</w:t>
       </w:r>
+      <w:bookmarkEnd w:id="12"/>
     </w:p>
     <w:p/>
     <w:p>
@@ -3413,6 +4669,646 @@
         <w:rPr>
           <w:b/>
         </w:rPr>
+        <w:t>Absender:</w:t>
+      </w:r>
+      <w:r>
+        <w:tab/>
+      </w:r>
+      <w:proofErr w:type="spellStart"/>
+      <w:r>
+        <w:t>Data_source</w:t>
+      </w:r>
+      <w:proofErr w:type="spellEnd"/>
+    </w:p>
+    <w:p>
+      <w:r>
+        <w:rPr>
+          <w:b/>
+        </w:rPr>
+        <w:t>Parameter:</w:t>
+      </w:r>
+      <w:r>
+        <w:tab/>
+      </w:r>
+      <w:proofErr w:type="spellStart"/>
+      <w:r>
+        <w:t>data</w:t>
+      </w:r>
+      <w:proofErr w:type="spellEnd"/>
+      <w:r>
+        <w:t xml:space="preserve"> -&gt; 2</w:t>
+      </w:r>
+      <w:r>
+        <w:t>4</w:t>
+      </w:r>
+      <w:r>
+        <w:t xml:space="preserve"> Bytes Nutzdaten</w:t>
+      </w:r>
+    </w:p>
+    <w:p/>
+    <w:p>
+      <w:pPr>
+        <w:pStyle w:val="berschrift3"/>
+        <w:rPr>
+          <w:rFonts w:ascii="Sylfaen" w:hAnsi="Sylfaen"/>
+        </w:rPr>
+      </w:pPr>
+      <w:bookmarkStart w:id="13" w:name="_Toc408061404"/>
+      <w:proofErr w:type="spellStart"/>
+      <w:r>
+        <w:rPr>
+          <w:rFonts w:ascii="Sylfaen" w:hAnsi="Sylfaen"/>
+        </w:rPr>
+        <w:t>Reciever</w:t>
+      </w:r>
+      <w:bookmarkEnd w:id="13"/>
+      <w:proofErr w:type="spellEnd"/>
+    </w:p>
+    <w:p/>
+    <w:p>
+      <w:r>
+        <w:rPr>
+          <w:b/>
+        </w:rPr>
+        <w:t>Nachricht</w:t>
+      </w:r>
+      <w:r>
+        <w:t>:</w:t>
+      </w:r>
+      <w:r>
+        <w:tab/>
+      </w:r>
+      <w:r>
+        <w:rPr>
+          <w:b/>
+        </w:rPr>
+        <w:t>{</w:t>
+      </w:r>
+      <w:proofErr w:type="spellStart"/>
+      <w:r>
+        <w:rPr>
+          <w:b/>
+        </w:rPr>
+        <w:t>slot_passed</w:t>
+      </w:r>
+      <w:proofErr w:type="spellEnd"/>
+      <w:r>
+        <w:rPr>
+          <w:b/>
+        </w:rPr>
+        <w:t>}</w:t>
+      </w:r>
+    </w:p>
+    <w:p>
+      <w:r>
+        <w:rPr>
+          <w:b/>
+        </w:rPr>
+        <w:t>Absender:</w:t>
+      </w:r>
+      <w:r>
+        <w:tab/>
+      </w:r>
+      <w:proofErr w:type="spellStart"/>
+      <w:r>
+        <w:t>Slot_Manager</w:t>
+      </w:r>
+      <w:proofErr w:type="spellEnd"/>
+    </w:p>
+    <w:p>
+      <w:r>
+        <w:rPr>
+          <w:b/>
+        </w:rPr>
+        <w:t>Beschreibung</w:t>
+      </w:r>
+      <w:r>
+        <w:t>:</w:t>
+      </w:r>
+      <w:r>
+        <w:tab/>
+        <w:t>Information darüber wenn der Slot abgelaufen ist</w:t>
+      </w:r>
+    </w:p>
+    <w:p>
+      <w:r>
+        <w:rPr>
+          <w:b/>
+        </w:rPr>
+        <w:t>Antwort:</w:t>
+      </w:r>
+      <w:r>
+        <w:rPr>
+          <w:b/>
+        </w:rPr>
+        <w:tab/>
+        <w:t>{</w:t>
+      </w:r>
+      <w:proofErr w:type="spellStart"/>
+      <w:r>
+        <w:rPr>
+          <w:b/>
+        </w:rPr>
+        <w:t>no_messages</w:t>
+      </w:r>
+      <w:proofErr w:type="spellEnd"/>
+      <w:r>
+        <w:rPr>
+          <w:b/>
+        </w:rPr>
+        <w:t>}</w:t>
+      </w:r>
+    </w:p>
+    <w:p>
+      <w:r>
+        <w:rPr>
+          <w:b/>
+        </w:rPr>
+        <w:t>Beschreibung:</w:t>
+      </w:r>
+      <w:r>
+        <w:rPr>
+          <w:b/>
+        </w:rPr>
+        <w:tab/>
+      </w:r>
+      <w:r>
+        <w:t>Keine Nachrichten erhalten</w:t>
+      </w:r>
+    </w:p>
+    <w:p>
+      <w:r>
+        <w:rPr>
+          <w:b/>
+        </w:rPr>
+        <w:t>Antwort:</w:t>
+      </w:r>
+      <w:r>
+        <w:rPr>
+          <w:b/>
+        </w:rPr>
+        <w:tab/>
+        <w:t>{</w:t>
+      </w:r>
+      <w:proofErr w:type="spellStart"/>
+      <w:r>
+        <w:rPr>
+          <w:b/>
+        </w:rPr>
+        <w:t>slot_reservation</w:t>
+      </w:r>
+      <w:proofErr w:type="spellEnd"/>
+      <w:r>
+        <w:rPr>
+          <w:b/>
+        </w:rPr>
+        <w:t>, Slot</w:t>
+      </w:r>
+      <w:r>
+        <w:rPr>
+          <w:b/>
+        </w:rPr>
+        <w:t>}</w:t>
+      </w:r>
+    </w:p>
+    <w:p>
+      <w:r>
+        <w:rPr>
+          <w:b/>
+        </w:rPr>
+        <w:t>Parameter:</w:t>
+      </w:r>
+      <w:r>
+        <w:tab/>
+        <w:t>Slot -&gt; Slot der reserviert wurde</w:t>
+      </w:r>
+    </w:p>
+    <w:p>
+      <w:r>
+        <w:rPr>
+          <w:b/>
+        </w:rPr>
+        <w:t>Beschreibung:</w:t>
+      </w:r>
+      <w:r>
+        <w:rPr>
+          <w:b/>
+        </w:rPr>
+        <w:tab/>
+      </w:r>
+      <w:r>
+        <w:t>Slot erfolgreich reserviert</w:t>
+      </w:r>
+    </w:p>
+    <w:p>
+      <w:r>
+        <w:rPr>
+          <w:b/>
+        </w:rPr>
+        <w:t>Antwort:</w:t>
+      </w:r>
+      <w:r>
+        <w:rPr>
+          <w:b/>
+        </w:rPr>
+        <w:tab/>
+        <w:t>{</w:t>
+      </w:r>
+      <w:proofErr w:type="spellStart"/>
+      <w:r>
+        <w:rPr>
+          <w:b/>
+        </w:rPr>
+        <w:t>collision_detectet</w:t>
+      </w:r>
+      <w:proofErr w:type="spellEnd"/>
+      <w:r>
+        <w:rPr>
+          <w:b/>
+        </w:rPr>
+        <w:t>}</w:t>
+      </w:r>
+    </w:p>
+    <w:p>
+      <w:r>
+        <w:rPr>
+          <w:b/>
+        </w:rPr>
+        <w:t>Beschreibung:</w:t>
+      </w:r>
+      <w:r>
+        <w:rPr>
+          <w:b/>
+        </w:rPr>
+        <w:tab/>
+      </w:r>
+      <w:r>
+        <w:t>Eine Kollision wurde entdeckt, Reservierung verworfen</w:t>
+      </w:r>
+    </w:p>
+    <w:p/>
+    <w:p>
+      <w:pPr>
+        <w:pStyle w:val="berschrift3"/>
+        <w:rPr>
+          <w:rFonts w:ascii="Sylfaen" w:hAnsi="Sylfaen"/>
+        </w:rPr>
+      </w:pPr>
+      <w:bookmarkStart w:id="14" w:name="_Toc408061405"/>
+      <w:proofErr w:type="spellStart"/>
+      <w:r>
+        <w:rPr>
+          <w:rFonts w:ascii="Sylfaen" w:hAnsi="Sylfaen"/>
+        </w:rPr>
+        <w:t>Slot_Manager</w:t>
+      </w:r>
+      <w:bookmarkEnd w:id="14"/>
+      <w:proofErr w:type="spellEnd"/>
+    </w:p>
+    <w:p/>
+    <w:p>
+      <w:r>
+        <w:rPr>
+          <w:b/>
+        </w:rPr>
+        <w:t>Nachricht</w:t>
+      </w:r>
+      <w:r>
+        <w:t>:</w:t>
+      </w:r>
+      <w:r>
+        <w:tab/>
+      </w:r>
+      <w:r>
+        <w:rPr>
+          <w:b/>
+        </w:rPr>
+        <w:t>{</w:t>
+      </w:r>
+      <w:proofErr w:type="spellStart"/>
+      <w:r>
+        <w:rPr>
+          <w:b/>
+        </w:rPr>
+        <w:t>get_reservable_slot</w:t>
+      </w:r>
+      <w:proofErr w:type="spellEnd"/>
+      <w:r>
+        <w:rPr>
+          <w:b/>
+        </w:rPr>
+        <w:t>}</w:t>
+      </w:r>
+    </w:p>
+    <w:p>
+      <w:r>
+        <w:rPr>
+          <w:b/>
+        </w:rPr>
+        <w:t>Absender:</w:t>
+      </w:r>
+      <w:r>
+        <w:tab/>
+        <w:t>Sender</w:t>
+      </w:r>
+    </w:p>
+    <w:p>
+      <w:r>
+        <w:rPr>
+          <w:b/>
+        </w:rPr>
+        <w:t>Beschreibung:</w:t>
+      </w:r>
+      <w:r>
+        <w:rPr>
+          <w:b/>
+        </w:rPr>
+        <w:tab/>
+      </w:r>
+      <w:r>
+        <w:t>Ist die Frage nach einem reservierbarem Slot</w:t>
+      </w:r>
+    </w:p>
+    <w:p>
+      <w:r>
+        <w:rPr>
+          <w:b/>
+        </w:rPr>
+        <w:t>Antwort:</w:t>
+      </w:r>
+      <w:r>
+        <w:rPr>
+          <w:b/>
+        </w:rPr>
+        <w:tab/>
+        <w:t>{</w:t>
+      </w:r>
+      <w:proofErr w:type="spellStart"/>
+      <w:r>
+        <w:rPr>
+          <w:b/>
+        </w:rPr>
+        <w:t>reservable_s</w:t>
+      </w:r>
+      <w:r>
+        <w:rPr>
+          <w:b/>
+        </w:rPr>
+        <w:t>lot</w:t>
+      </w:r>
+      <w:proofErr w:type="spellEnd"/>
+      <w:r>
+        <w:rPr>
+          <w:b/>
+        </w:rPr>
+        <w:t>, Slot</w:t>
+      </w:r>
+      <w:r>
+        <w:rPr>
+          <w:b/>
+        </w:rPr>
+        <w:t>}</w:t>
+      </w:r>
+    </w:p>
+    <w:p>
+      <w:r>
+        <w:rPr>
+          <w:b/>
+        </w:rPr>
+        <w:t>Parameter:</w:t>
+      </w:r>
+      <w:r>
+        <w:tab/>
+        <w:t xml:space="preserve">Slot -&gt; Slot der reserviert </w:t>
+      </w:r>
+      <w:r>
+        <w:t>wurde</w:t>
+      </w:r>
+    </w:p>
+    <w:p/>
+    <w:p>
+      <w:r>
+        <w:rPr>
+          <w:b/>
+        </w:rPr>
+        <w:t>Nachricht</w:t>
+      </w:r>
+      <w:r>
+        <w:t>:</w:t>
+      </w:r>
+      <w:r>
+        <w:tab/>
+      </w:r>
+      <w:r>
+        <w:rPr>
+          <w:b/>
+        </w:rPr>
+        <w:t>{</w:t>
+      </w:r>
+      <w:proofErr w:type="spellStart"/>
+      <w:r>
+        <w:rPr>
+          <w:b/>
+        </w:rPr>
+        <w:t>slot_missed</w:t>
+      </w:r>
+      <w:proofErr w:type="spellEnd"/>
+      <w:r>
+        <w:rPr>
+          <w:b/>
+        </w:rPr>
+        <w:t>}</w:t>
+      </w:r>
+    </w:p>
+    <w:p>
+      <w:r>
+        <w:rPr>
+          <w:b/>
+        </w:rPr>
+        <w:t>Absender:</w:t>
+      </w:r>
+      <w:r>
+        <w:tab/>
+        <w:t>Sender</w:t>
+      </w:r>
+    </w:p>
+    <w:p>
+      <w:r>
+        <w:rPr>
+          <w:b/>
+        </w:rPr>
+        <w:t>Beschreibung:</w:t>
+      </w:r>
+      <w:r>
+        <w:rPr>
+          <w:b/>
+        </w:rPr>
+        <w:tab/>
+      </w:r>
+      <w:r>
+        <w:t xml:space="preserve">Wurde der Slot verpasst gibt der Sender dem </w:t>
+      </w:r>
+      <w:proofErr w:type="spellStart"/>
+      <w:r>
+        <w:t>Slot_Manager</w:t>
+      </w:r>
+      <w:proofErr w:type="spellEnd"/>
+      <w:r>
+        <w:t xml:space="preserve"> darüber bescheid</w:t>
+      </w:r>
+    </w:p>
+    <w:p>
+      <w:pPr>
+        <w:pStyle w:val="berschrift2"/>
+        <w:rPr>
+          <w:rStyle w:val="berschrift2Zchn"/>
+          <w:rFonts w:ascii="Sylfaen" w:hAnsi="Sylfaen"/>
+          <w:b/>
+          <w:bCs/>
+          <w:smallCaps/>
+        </w:rPr>
+      </w:pPr>
+      <w:bookmarkStart w:id="15" w:name="_Toc408061406"/>
+      <w:proofErr w:type="spellStart"/>
+      <w:r>
+        <w:rPr>
+          <w:rFonts w:ascii="Sylfaen" w:hAnsi="Sylfaen"/>
+        </w:rPr>
+        <w:t>Tim</w:t>
+      </w:r>
+      <w:r>
+        <w:rPr>
+          <w:rStyle w:val="berschrift2Zchn"/>
+          <w:rFonts w:ascii="Sylfaen" w:hAnsi="Sylfaen"/>
+          <w:b/>
+          <w:bCs/>
+          <w:smallCaps/>
+        </w:rPr>
+        <w:t>e_Master</w:t>
+      </w:r>
+      <w:bookmarkEnd w:id="15"/>
+      <w:proofErr w:type="spellEnd"/>
+    </w:p>
+    <w:p/>
+    <w:p>
+      <w:pPr>
+        <w:rPr>
+          <w:b/>
+        </w:rPr>
+      </w:pPr>
+      <w:r>
+        <w:rPr>
+          <w:b/>
+        </w:rPr>
+        <w:t>Nachricht</w:t>
+      </w:r>
+      <w:r>
+        <w:t>:</w:t>
+      </w:r>
+      <w:r>
+        <w:tab/>
+      </w:r>
+      <w:r>
+        <w:rPr>
+          <w:b/>
+        </w:rPr>
+        <w:t>{</w:t>
+      </w:r>
+      <w:proofErr w:type="spellStart"/>
+      <w:r>
+        <w:rPr>
+          <w:b/>
+        </w:rPr>
+        <w:t>new_message</w:t>
+      </w:r>
+      <w:proofErr w:type="spellEnd"/>
+      <w:r>
+        <w:rPr>
+          <w:b/>
+        </w:rPr>
+        <w:t>,</w:t>
+      </w:r>
+      <w:r>
+        <w:rPr>
+          <w:b/>
+        </w:rPr>
+        <w:t xml:space="preserve"> </w:t>
+      </w:r>
+      <w:proofErr w:type="spellStart"/>
+      <w:r>
+        <w:rPr>
+          <w:b/>
+        </w:rPr>
+        <w:t>StationTime</w:t>
+      </w:r>
+      <w:proofErr w:type="spellEnd"/>
+      <w:r>
+        <w:rPr>
+          <w:b/>
+        </w:rPr>
+        <w:t xml:space="preserve">, </w:t>
+      </w:r>
+      <w:proofErr w:type="spellStart"/>
+      <w:r>
+        <w:rPr>
+          <w:b/>
+        </w:rPr>
+        <w:t>RecievedTime</w:t>
+      </w:r>
+      <w:proofErr w:type="spellEnd"/>
+      <w:r>
+        <w:rPr>
+          <w:b/>
+        </w:rPr>
+        <w:t xml:space="preserve"> }</w:t>
+      </w:r>
+    </w:p>
+    <w:p>
+      <w:r>
+        <w:rPr>
+          <w:b/>
+        </w:rPr>
+        <w:t>Parameter:</w:t>
+      </w:r>
+      <w:r>
+        <w:tab/>
+      </w:r>
+      <w:proofErr w:type="spellStart"/>
+      <w:r>
+        <w:t>StationTime</w:t>
+      </w:r>
+      <w:proofErr w:type="spellEnd"/>
+      <w:r>
+        <w:t>-&gt; Zeit der Station vom Typ A</w:t>
+      </w:r>
+    </w:p>
+    <w:p>
+      <w:r>
+        <w:tab/>
+      </w:r>
+      <w:r>
+        <w:tab/>
+      </w:r>
+      <w:proofErr w:type="spellStart"/>
+      <w:r>
+        <w:t>RecievedTime</w:t>
+      </w:r>
+      <w:proofErr w:type="spellEnd"/>
+      <w:r>
+        <w:t xml:space="preserve"> -&gt;</w:t>
+      </w:r>
+      <w:r>
+        <w:t xml:space="preserve"> </w:t>
+      </w:r>
+      <w:r>
+        <w:t>Zeitpunkt an dem die Nachricht eingegangen ist</w:t>
+      </w:r>
+    </w:p>
+    <w:p>
+      <w:r>
+        <w:rPr>
+          <w:b/>
+        </w:rPr>
         <w:lastRenderedPageBreak/>
         <w:t>Absender:</w:t>
       </w:r>
@@ -3421,11 +5317,58 @@
       </w:r>
       <w:proofErr w:type="spellStart"/>
       <w:r>
-        <w:t>Data_source</w:t>
+        <w:t>Reciever</w:t>
       </w:r>
       <w:proofErr w:type="spellEnd"/>
     </w:p>
     <w:p>
+      <w:pPr>
+        <w:rPr>
+          <w:b/>
+        </w:rPr>
+      </w:pPr>
+    </w:p>
+    <w:p>
+      <w:r>
+        <w:rPr>
+          <w:b/>
+        </w:rPr>
+        <w:t>Nachricht</w:t>
+      </w:r>
+      <w:r>
+        <w:t>:</w:t>
+      </w:r>
+      <w:r>
+        <w:tab/>
+      </w:r>
+      <w:r>
+        <w:rPr>
+          <w:b/>
+        </w:rPr>
+        <w:t>{</w:t>
+      </w:r>
+      <w:proofErr w:type="spellStart"/>
+      <w:r>
+        <w:rPr>
+          <w:b/>
+        </w:rPr>
+        <w:t>get_current_time</w:t>
+      </w:r>
+      <w:proofErr w:type="spellEnd"/>
+      <w:r>
+        <w:rPr>
+          <w:b/>
+        </w:rPr>
+        <w:t>, PID</w:t>
+      </w:r>
+      <w:r>
+        <w:rPr>
+          <w:b/>
+        </w:rPr>
+        <w:t>}</w:t>
+      </w:r>
+    </w:p>
+    <w:p>
       <w:r>
         <w:rPr>
           <w:b/>
@@ -3434,103 +5377,34 @@
       </w:r>
       <w:r>
         <w:tab/>
+        <w:t>PID -&gt; Prozess ID der abfragenden Komponente</w:t>
+      </w:r>
+    </w:p>
+    <w:p>
+      <w:r>
+        <w:rPr>
+          <w:b/>
+        </w:rPr>
+        <w:t>Absender:</w:t>
+      </w:r>
+      <w:r>
+        <w:tab/>
       </w:r>
       <w:proofErr w:type="spellStart"/>
       <w:r>
-        <w:t>data</w:t>
+        <w:t>Reciever</w:t>
       </w:r>
       <w:proofErr w:type="spellEnd"/>
       <w:r>
-        <w:t xml:space="preserve"> -&gt; 2</w:t>
-      </w:r>
-      <w:r>
-        <w:t>4</w:t>
-      </w:r>
-      <w:r>
-        <w:t xml:space="preserve"> Bytes Nutzdaten</w:t>
-      </w:r>
-    </w:p>
-    <w:p/>
-    <w:p>
-      <w:pPr>
-        <w:pStyle w:val="berschrift3"/>
-        <w:rPr>
-          <w:rFonts w:ascii="Sylfaen" w:hAnsi="Sylfaen"/>
-        </w:rPr>
-      </w:pPr>
+        <w:t xml:space="preserve">, </w:t>
+      </w:r>
       <w:proofErr w:type="spellStart"/>
       <w:r>
-        <w:rPr>
-          <w:rFonts w:ascii="Sylfaen" w:hAnsi="Sylfaen"/>
-        </w:rPr>
-        <w:t>Reciever</w:t>
+        <w:t>Slot_Manager</w:t>
       </w:r>
       <w:proofErr w:type="spellEnd"/>
-    </w:p>
-    <w:p/>
-    <w:p>
-      <w:r>
-        <w:rPr>
-          <w:b/>
-        </w:rPr>
-        <w:t>Nachricht</w:t>
-      </w:r>
-      <w:r>
-        <w:t>:</w:t>
-      </w:r>
-      <w:r>
-        <w:tab/>
-      </w:r>
-      <w:r>
-        <w:rPr>
-          <w:b/>
-        </w:rPr>
-        <w:t>{</w:t>
-      </w:r>
-      <w:proofErr w:type="spellStart"/>
-      <w:r>
-        <w:rPr>
-          <w:b/>
-        </w:rPr>
-        <w:t>slot_passed</w:t>
-      </w:r>
-      <w:proofErr w:type="spellEnd"/>
-      <w:r>
-        <w:rPr>
-          <w:b/>
-        </w:rPr>
-        <w:t>}</w:t>
-      </w:r>
-    </w:p>
-    <w:p>
-      <w:r>
-        <w:rPr>
-          <w:b/>
-        </w:rPr>
-        <w:t>Absender:</w:t>
-      </w:r>
-      <w:r>
-        <w:tab/>
-      </w:r>
-      <w:proofErr w:type="spellStart"/>
-      <w:r>
-        <w:t>Slot_Manager</w:t>
-      </w:r>
-      <w:proofErr w:type="spellEnd"/>
-    </w:p>
-    <w:p>
-      <w:r>
-        <w:rPr>
-          <w:b/>
-        </w:rPr>
-        <w:t>Beschreibung</w:t>
-      </w:r>
-      <w:r>
-        <w:t>:</w:t>
-      </w:r>
-      <w:r>
-        <w:tab/>
-        <w:t>Information darüber wenn der Slot abgelaufen ist</w:t>
+      <w:r>
+        <w:t>, Sender</w:t>
       </w:r>
     </w:p>
     <w:p>
@@ -3552,620 +5426,6 @@
         <w:rPr>
           <w:b/>
         </w:rPr>
-        <w:t>no_messages</w:t>
-      </w:r>
-      <w:proofErr w:type="spellEnd"/>
-      <w:r>
-        <w:rPr>
-          <w:b/>
-        </w:rPr>
-        <w:t>}</w:t>
-      </w:r>
-    </w:p>
-    <w:p>
-      <w:r>
-        <w:rPr>
-          <w:b/>
-        </w:rPr>
-        <w:t>Beschreibung:</w:t>
-      </w:r>
-      <w:r>
-        <w:rPr>
-          <w:b/>
-        </w:rPr>
-        <w:tab/>
-      </w:r>
-      <w:r>
-        <w:t>Keine Nachrichten erhalten</w:t>
-      </w:r>
-    </w:p>
-    <w:p>
-      <w:r>
-        <w:rPr>
-          <w:b/>
-        </w:rPr>
-        <w:t>Antwort:</w:t>
-      </w:r>
-      <w:r>
-        <w:rPr>
-          <w:b/>
-        </w:rPr>
-        <w:tab/>
-        <w:t>{</w:t>
-      </w:r>
-      <w:proofErr w:type="spellStart"/>
-      <w:r>
-        <w:rPr>
-          <w:b/>
-        </w:rPr>
-        <w:t>slot_reservation</w:t>
-      </w:r>
-      <w:proofErr w:type="spellEnd"/>
-      <w:r>
-        <w:rPr>
-          <w:b/>
-        </w:rPr>
-        <w:t>, Slot</w:t>
-      </w:r>
-      <w:r>
-        <w:rPr>
-          <w:b/>
-        </w:rPr>
-        <w:t>}</w:t>
-      </w:r>
-    </w:p>
-    <w:p>
-      <w:r>
-        <w:rPr>
-          <w:b/>
-        </w:rPr>
-        <w:t>Parameter:</w:t>
-      </w:r>
-      <w:r>
-        <w:tab/>
-        <w:t>Slot -&gt; Slot der reserviert wurde</w:t>
-      </w:r>
-    </w:p>
-    <w:p>
-      <w:r>
-        <w:rPr>
-          <w:b/>
-        </w:rPr>
-        <w:t>Beschreibung:</w:t>
-      </w:r>
-      <w:r>
-        <w:rPr>
-          <w:b/>
-        </w:rPr>
-        <w:tab/>
-      </w:r>
-      <w:r>
-        <w:t>Slot erfolgreich reserviert</w:t>
-      </w:r>
-    </w:p>
-    <w:p>
-      <w:r>
-        <w:rPr>
-          <w:b/>
-        </w:rPr>
-        <w:t>Antwort:</w:t>
-      </w:r>
-      <w:r>
-        <w:rPr>
-          <w:b/>
-        </w:rPr>
-        <w:tab/>
-        <w:t>{</w:t>
-      </w:r>
-      <w:proofErr w:type="spellStart"/>
-      <w:r>
-        <w:rPr>
-          <w:b/>
-        </w:rPr>
-        <w:t>collision_detectet</w:t>
-      </w:r>
-      <w:proofErr w:type="spellEnd"/>
-      <w:r>
-        <w:rPr>
-          <w:b/>
-        </w:rPr>
-        <w:t>}</w:t>
-      </w:r>
-    </w:p>
-    <w:p>
-      <w:r>
-        <w:rPr>
-          <w:b/>
-        </w:rPr>
-        <w:t>Beschreibung:</w:t>
-      </w:r>
-      <w:r>
-        <w:rPr>
-          <w:b/>
-        </w:rPr>
-        <w:tab/>
-      </w:r>
-      <w:r>
-        <w:t>Eine Kollision wurde entdeckt, Reservierung verworfen</w:t>
-      </w:r>
-    </w:p>
-    <w:p/>
-    <w:p>
-      <w:pPr>
-        <w:pStyle w:val="berschrift3"/>
-        <w:rPr>
-          <w:rFonts w:ascii="Sylfaen" w:hAnsi="Sylfaen"/>
-        </w:rPr>
-      </w:pPr>
-      <w:proofErr w:type="spellStart"/>
-      <w:r>
-        <w:rPr>
-          <w:rFonts w:ascii="Sylfaen" w:hAnsi="Sylfaen"/>
-        </w:rPr>
-        <w:t>Slot_Manager</w:t>
-      </w:r>
-      <w:proofErr w:type="spellEnd"/>
-    </w:p>
-    <w:p/>
-    <w:p>
-      <w:r>
-        <w:rPr>
-          <w:b/>
-        </w:rPr>
-        <w:t>Nachricht</w:t>
-      </w:r>
-      <w:r>
-        <w:t>:</w:t>
-      </w:r>
-      <w:r>
-        <w:tab/>
-      </w:r>
-      <w:r>
-        <w:rPr>
-          <w:b/>
-        </w:rPr>
-        <w:t>{</w:t>
-      </w:r>
-      <w:proofErr w:type="spellStart"/>
-      <w:r>
-        <w:rPr>
-          <w:b/>
-        </w:rPr>
-        <w:t>get_reservable_slot</w:t>
-      </w:r>
-      <w:proofErr w:type="spellEnd"/>
-      <w:r>
-        <w:rPr>
-          <w:b/>
-        </w:rPr>
-        <w:t>}</w:t>
-      </w:r>
-    </w:p>
-    <w:p>
-      <w:r>
-        <w:rPr>
-          <w:b/>
-        </w:rPr>
-        <w:t>Absender:</w:t>
-      </w:r>
-      <w:r>
-        <w:tab/>
-        <w:t>Sender</w:t>
-      </w:r>
-    </w:p>
-    <w:p>
-      <w:r>
-        <w:rPr>
-          <w:b/>
-        </w:rPr>
-        <w:t>Beschreibung:</w:t>
-      </w:r>
-      <w:r>
-        <w:rPr>
-          <w:b/>
-        </w:rPr>
-        <w:tab/>
-      </w:r>
-      <w:r>
-        <w:t>Ist die Frage nach einem reservierbarem Slot</w:t>
-      </w:r>
-    </w:p>
-    <w:p>
-      <w:r>
-        <w:rPr>
-          <w:b/>
-        </w:rPr>
-        <w:t>Antwort:</w:t>
-      </w:r>
-      <w:r>
-        <w:rPr>
-          <w:b/>
-        </w:rPr>
-        <w:tab/>
-        <w:t>{</w:t>
-      </w:r>
-      <w:proofErr w:type="spellStart"/>
-      <w:r>
-        <w:rPr>
-          <w:b/>
-        </w:rPr>
-        <w:t>reservable_s</w:t>
-      </w:r>
-      <w:r>
-        <w:rPr>
-          <w:b/>
-        </w:rPr>
-        <w:t>lot</w:t>
-      </w:r>
-      <w:proofErr w:type="spellEnd"/>
-      <w:r>
-        <w:rPr>
-          <w:b/>
-        </w:rPr>
-        <w:t>, Slot</w:t>
-      </w:r>
-      <w:r>
-        <w:rPr>
-          <w:b/>
-        </w:rPr>
-        <w:t>}</w:t>
-      </w:r>
-    </w:p>
-    <w:p>
-      <w:r>
-        <w:rPr>
-          <w:b/>
-        </w:rPr>
-        <w:t>Parameter:</w:t>
-      </w:r>
-      <w:r>
-        <w:tab/>
-        <w:t xml:space="preserve">Slot -&gt; Slot der reserviert </w:t>
-      </w:r>
-      <w:r>
-        <w:t>wurde</w:t>
-      </w:r>
-    </w:p>
-    <w:p/>
-    <w:p>
-      <w:r>
-        <w:rPr>
-          <w:b/>
-        </w:rPr>
-        <w:t>Nachricht</w:t>
-      </w:r>
-      <w:r>
-        <w:t>:</w:t>
-      </w:r>
-      <w:r>
-        <w:tab/>
-      </w:r>
-      <w:r>
-        <w:rPr>
-          <w:b/>
-        </w:rPr>
-        <w:t>{</w:t>
-      </w:r>
-      <w:proofErr w:type="spellStart"/>
-      <w:r>
-        <w:rPr>
-          <w:b/>
-        </w:rPr>
-        <w:t>slot_missed</w:t>
-      </w:r>
-      <w:proofErr w:type="spellEnd"/>
-      <w:r>
-        <w:rPr>
-          <w:b/>
-        </w:rPr>
-        <w:t>}</w:t>
-      </w:r>
-    </w:p>
-    <w:p>
-      <w:r>
-        <w:rPr>
-          <w:b/>
-        </w:rPr>
-        <w:t>Absender:</w:t>
-      </w:r>
-      <w:r>
-        <w:tab/>
-        <w:t>Sender</w:t>
-      </w:r>
-    </w:p>
-    <w:p>
-      <w:r>
-        <w:rPr>
-          <w:b/>
-        </w:rPr>
-        <w:t>Beschreibung:</w:t>
-      </w:r>
-      <w:r>
-        <w:rPr>
-          <w:b/>
-        </w:rPr>
-        <w:tab/>
-      </w:r>
-      <w:r>
-        <w:t xml:space="preserve">Wurde der Slot verpasst gibt der Sender dem </w:t>
-      </w:r>
-      <w:proofErr w:type="spellStart"/>
-      <w:r>
-        <w:t>Slot_Manager</w:t>
-      </w:r>
-      <w:proofErr w:type="spellEnd"/>
-      <w:r>
-        <w:t xml:space="preserve"> darüber bescheid</w:t>
-      </w:r>
-    </w:p>
-    <w:p/>
-    <w:p>
-      <w:pPr>
-        <w:pStyle w:val="berschrift2"/>
-        <w:rPr>
-          <w:rStyle w:val="berschrift2Zchn"/>
-          <w:rFonts w:ascii="Sylfaen" w:hAnsi="Sylfaen"/>
-          <w:b/>
-          <w:bCs/>
-          <w:smallCaps/>
-        </w:rPr>
-      </w:pPr>
-      <w:proofErr w:type="spellStart"/>
-      <w:r>
-        <w:rPr>
-          <w:rFonts w:ascii="Sylfaen" w:hAnsi="Sylfaen"/>
-        </w:rPr>
-        <w:t>Tim</w:t>
-      </w:r>
-      <w:r>
-        <w:rPr>
-          <w:rStyle w:val="berschrift2Zchn"/>
-          <w:rFonts w:ascii="Sylfaen" w:hAnsi="Sylfaen"/>
-          <w:b/>
-          <w:bCs/>
-          <w:smallCaps/>
-        </w:rPr>
-        <w:t>e_Master</w:t>
-      </w:r>
-      <w:proofErr w:type="spellEnd"/>
-    </w:p>
-    <w:p/>
-    <w:p>
-      <w:pPr>
-        <w:rPr>
-          <w:b/>
-        </w:rPr>
-      </w:pPr>
-      <w:r>
-        <w:rPr>
-          <w:b/>
-        </w:rPr>
-        <w:lastRenderedPageBreak/>
-        <w:t>Nachricht</w:t>
-      </w:r>
-      <w:r>
-        <w:t>:</w:t>
-      </w:r>
-      <w:r>
-        <w:tab/>
-      </w:r>
-      <w:r>
-        <w:rPr>
-          <w:b/>
-        </w:rPr>
-        <w:t>{</w:t>
-      </w:r>
-      <w:proofErr w:type="spellStart"/>
-      <w:r>
-        <w:rPr>
-          <w:b/>
-        </w:rPr>
-        <w:t>new_message</w:t>
-      </w:r>
-      <w:proofErr w:type="spellEnd"/>
-      <w:r>
-        <w:rPr>
-          <w:b/>
-        </w:rPr>
-        <w:t>,</w:t>
-      </w:r>
-      <w:r>
-        <w:rPr>
-          <w:b/>
-        </w:rPr>
-        <w:t xml:space="preserve"> </w:t>
-      </w:r>
-      <w:proofErr w:type="spellStart"/>
-      <w:r>
-        <w:rPr>
-          <w:b/>
-        </w:rPr>
-        <w:t>StationTime</w:t>
-      </w:r>
-      <w:proofErr w:type="spellEnd"/>
-      <w:r>
-        <w:rPr>
-          <w:b/>
-        </w:rPr>
-        <w:t xml:space="preserve">, </w:t>
-      </w:r>
-      <w:proofErr w:type="spellStart"/>
-      <w:r>
-        <w:rPr>
-          <w:b/>
-        </w:rPr>
-        <w:t>RecievedTime</w:t>
-      </w:r>
-      <w:proofErr w:type="spellEnd"/>
-      <w:r>
-        <w:rPr>
-          <w:b/>
-        </w:rPr>
-        <w:t xml:space="preserve"> }</w:t>
-      </w:r>
-    </w:p>
-    <w:p>
-      <w:r>
-        <w:rPr>
-          <w:b/>
-        </w:rPr>
-        <w:t>Parameter:</w:t>
-      </w:r>
-      <w:r>
-        <w:tab/>
-      </w:r>
-      <w:proofErr w:type="spellStart"/>
-      <w:r>
-        <w:t>StationTime</w:t>
-      </w:r>
-      <w:proofErr w:type="spellEnd"/>
-      <w:r>
-        <w:t>-&gt; Zeit der Station vom Typ A</w:t>
-      </w:r>
-    </w:p>
-    <w:p>
-      <w:r>
-        <w:tab/>
-      </w:r>
-      <w:r>
-        <w:tab/>
-      </w:r>
-      <w:proofErr w:type="spellStart"/>
-      <w:r>
-        <w:t>RecievedTime</w:t>
-      </w:r>
-      <w:proofErr w:type="spellEnd"/>
-      <w:r>
-        <w:t xml:space="preserve"> -&gt;</w:t>
-      </w:r>
-      <w:r>
-        <w:t xml:space="preserve"> </w:t>
-      </w:r>
-      <w:r>
-        <w:t>Zeitpunkt an dem die Nachricht eingegangen ist</w:t>
-      </w:r>
-    </w:p>
-    <w:p>
-      <w:r>
-        <w:rPr>
-          <w:b/>
-        </w:rPr>
-        <w:t>Absender:</w:t>
-      </w:r>
-      <w:r>
-        <w:tab/>
-      </w:r>
-      <w:proofErr w:type="spellStart"/>
-      <w:r>
-        <w:t>Reciever</w:t>
-      </w:r>
-      <w:proofErr w:type="spellEnd"/>
-    </w:p>
-    <w:p>
-      <w:pPr>
-        <w:rPr>
-          <w:b/>
-        </w:rPr>
-      </w:pPr>
-    </w:p>
-    <w:p>
-      <w:r>
-        <w:rPr>
-          <w:b/>
-        </w:rPr>
-        <w:t>Nachricht</w:t>
-      </w:r>
-      <w:r>
-        <w:t>:</w:t>
-      </w:r>
-      <w:r>
-        <w:tab/>
-      </w:r>
-      <w:r>
-        <w:rPr>
-          <w:b/>
-        </w:rPr>
-        <w:t>{</w:t>
-      </w:r>
-      <w:proofErr w:type="spellStart"/>
-      <w:r>
-        <w:rPr>
-          <w:b/>
-        </w:rPr>
-        <w:t>get_current_time</w:t>
-      </w:r>
-      <w:proofErr w:type="spellEnd"/>
-      <w:r>
-        <w:rPr>
-          <w:b/>
-        </w:rPr>
-        <w:t>, PID</w:t>
-      </w:r>
-      <w:r>
-        <w:rPr>
-          <w:b/>
-        </w:rPr>
-        <w:t>}</w:t>
-      </w:r>
-    </w:p>
-    <w:p>
-      <w:r>
-        <w:rPr>
-          <w:b/>
-        </w:rPr>
-        <w:t>Parameter:</w:t>
-      </w:r>
-      <w:r>
-        <w:tab/>
-        <w:t>PID -&gt; Prozess ID der abfragenden Komponente</w:t>
-      </w:r>
-    </w:p>
-    <w:p>
-      <w:r>
-        <w:rPr>
-          <w:b/>
-        </w:rPr>
-        <w:t>Absender:</w:t>
-      </w:r>
-      <w:r>
-        <w:tab/>
-      </w:r>
-      <w:proofErr w:type="spellStart"/>
-      <w:r>
-        <w:t>Reciever</w:t>
-      </w:r>
-      <w:proofErr w:type="spellEnd"/>
-      <w:r>
-        <w:t xml:space="preserve">, </w:t>
-      </w:r>
-      <w:proofErr w:type="spellStart"/>
-      <w:r>
-        <w:t>Slot_Manager</w:t>
-      </w:r>
-      <w:proofErr w:type="spellEnd"/>
-      <w:r>
-        <w:t>, Sender</w:t>
-      </w:r>
-    </w:p>
-    <w:p>
-      <w:r>
-        <w:rPr>
-          <w:b/>
-        </w:rPr>
-        <w:t>Antwort:</w:t>
-      </w:r>
-      <w:r>
-        <w:rPr>
-          <w:b/>
-        </w:rPr>
-        <w:tab/>
-        <w:t>{</w:t>
-      </w:r>
-      <w:proofErr w:type="spellStart"/>
-      <w:r>
-        <w:rPr>
-          <w:b/>
-        </w:rPr>
         <w:t>current_time</w:t>
       </w:r>
       <w:proofErr w:type="spellEnd"/>
@@ -4283,6 +5543,7 @@
           <w:rFonts w:ascii="Sylfaen" w:hAnsi="Sylfaen"/>
         </w:rPr>
       </w:pPr>
+      <w:bookmarkStart w:id="16" w:name="_Toc408061407"/>
       <w:proofErr w:type="spellStart"/>
       <w:r>
         <w:rPr>
@@ -4290,6 +5551,7 @@
         </w:rPr>
         <w:t>Data_Sink</w:t>
       </w:r>
+      <w:bookmarkEnd w:id="16"/>
       <w:proofErr w:type="spellEnd"/>
     </w:p>
     <w:p/>
@@ -4364,6 +5626,7 @@
       </w:r>
       <w:proofErr w:type="spellEnd"/>
     </w:p>
+    <w:p/>
     <w:p>
       <w:pPr>
         <w:pStyle w:val="berschrift1"/>
@@ -4371,12 +5634,14 @@
           <w:rFonts w:ascii="Sylfaen" w:hAnsi="Sylfaen"/>
         </w:rPr>
       </w:pPr>
+      <w:bookmarkStart w:id="17" w:name="_Toc408061408"/>
       <w:r>
         <w:rPr>
           <w:rFonts w:ascii="Sylfaen" w:hAnsi="Sylfaen"/>
         </w:rPr>
         <w:t>Diagramme</w:t>
       </w:r>
+      <w:bookmarkEnd w:id="17"/>
     </w:p>
     <w:p>
       <w:pPr>
@@ -4385,6 +5650,7 @@
           <w:rFonts w:ascii="Sylfaen" w:hAnsi="Sylfaen"/>
         </w:rPr>
       </w:pPr>
+      <w:bookmarkStart w:id="18" w:name="_Toc408061409"/>
       <w:r>
         <w:rPr>
           <w:rFonts w:ascii="Sylfaen" w:hAnsi="Sylfaen"/>
@@ -4405,6 +5671,7 @@
         </w:rPr>
         <w:t xml:space="preserve"> dem Slot</w:t>
       </w:r>
+      <w:bookmarkEnd w:id="18"/>
     </w:p>
     <w:p/>
     <w:p>
@@ -4429,7 +5696,6 @@
       </w:r>
     </w:p>
     <w:p>
-      <w:bookmarkStart w:id="8" w:name="_GoBack"/>
       <w:r>
         <w:rPr>
           <w:noProof/>
@@ -4500,7 +5766,6 @@
           </wp:anchor>
         </w:drawing>
       </w:r>
-      <w:bookmarkEnd w:id="8"/>
     </w:p>
     <w:p/>
     <w:p/>
@@ -4547,7 +5812,29 @@
       </w:r>
       <w:proofErr w:type="spellEnd"/>
       <w:r>
-        <w:t xml:space="preserve"> dem Sender seine TTW also die Zeit die er innerhalb des Frames warten muss bevor sein Slot beginnt. Wenn diese Zeit abgelaufen ist wacht der Sender auf und beginnt alle Daten zu sammeln die er für die Nachricht braucht. Als erstes holt er sich die Daten von der Daten Senke und fragt einen freien Slot für das nächste Frame beim Slot Manager ab. Wenn er diese Daten hat, baut er die Nachricht zusammen und fragt die aktuelle Zeit beim Time Manager ab um zu überprüfen dass er seinen Slot noch nicht verpasst hat. Dann wird der Zeit Stempel an die Nachricht gehängt und versendet sofern der Slot nicht verpasst wurde. Wurde der Slot verpasst wird das Paket verworfen und der Sender legt sich bis zum Ende des Frames</w:t>
+        <w:t xml:space="preserve"> dem Sender seine TTW</w:t>
+      </w:r>
+      <w:r>
+        <w:t xml:space="preserve">(Time </w:t>
+      </w:r>
+      <w:proofErr w:type="spellStart"/>
+      <w:r>
+        <w:t>To</w:t>
+      </w:r>
+      <w:proofErr w:type="spellEnd"/>
+      <w:r>
+        <w:t xml:space="preserve"> </w:t>
+      </w:r>
+      <w:proofErr w:type="spellStart"/>
+      <w:r>
+        <w:t>Wait</w:t>
+      </w:r>
+      <w:proofErr w:type="spellEnd"/>
+      <w:r>
+        <w:t>)</w:t>
+      </w:r>
+      <w:r>
+        <w:t xml:space="preserve"> also die Zeit die er innerhalb des Frames warten muss bevor sein Slot beginnt. Wenn diese Zeit abgelaufen ist wacht der Sender auf und beginnt alle Daten zu sammeln die er für die Nachricht braucht. Als erstes holt er sich die Daten von der Daten Senke und fragt einen freien Slot für das nächste Frame beim Slot Manager ab. Wenn er diese Daten hat, baut er die Nachricht zusammen und fragt die aktuelle Zeit beim Time Manager ab um zu überprüfen dass er seinen Slot noch nicht verpasst hat. Dann wird der Zeit Stempel an die Nachricht gehängt und versendet sofern der Slot nicht verpasst wurde. Wurde der Slot verpasst wird das Paket verworfen und der Sender legt sich bis zum Ende des Frames</w:t>
       </w:r>
       <w:r>
         <w:t xml:space="preserve"> schlafen bis der Slot Manager ihn wieder durch eine neue TTW weckt. Sofern der Sender im ersten Slot senden soll, wird eine TTW von 0 gesendet. Es muss dann davon ausgegangen werden, dass er in der Lage ist das Paket innerhalb des Slots zusammen zu bauen und noch zu senden. Wenn nicht verpasst er seinen Slot und sendet nicht.</w:t>
@@ -4566,6 +5853,7 @@
           <w:rFonts w:ascii="Sylfaen" w:hAnsi="Sylfaen"/>
         </w:rPr>
       </w:pPr>
+      <w:bookmarkStart w:id="19" w:name="_Toc408061410"/>
       <w:proofErr w:type="spellStart"/>
       <w:r>
         <w:rPr>
@@ -4580,8 +5868,10 @@
         </w:rPr>
         <w:t xml:space="preserve"> Slot Ende eine Nachricht erhalten</w:t>
       </w:r>
-    </w:p>
-    <w:p/>
+      <w:bookmarkStart w:id="20" w:name="_GoBack"/>
+      <w:bookmarkEnd w:id="19"/>
+      <w:bookmarkEnd w:id="20"/>
+    </w:p>
     <w:p>
       <w:r>
         <w:rPr>
@@ -4589,18 +5879,26 @@
           <w:lang w:eastAsia="de-DE"/>
         </w:rPr>
         <w:drawing>
-          <wp:anchor distT="0" distB="0" distL="114300" distR="114300" simplePos="0" relativeHeight="251664384" behindDoc="1" locked="0" layoutInCell="1" allowOverlap="1" wp14:anchorId="7E820E67" wp14:editId="5E6F8A90">
+          <wp:anchor distT="0" distB="0" distL="114300" distR="114300" simplePos="0" relativeHeight="251664384" behindDoc="1" locked="0" layoutInCell="1" allowOverlap="1" wp14:anchorId="6CB0A490" wp14:editId="4FA61230">
             <wp:simplePos x="0" y="0"/>
             <wp:positionH relativeFrom="margin">
               <wp:align>center</wp:align>
             </wp:positionH>
             <wp:positionV relativeFrom="paragraph">
-              <wp:posOffset>6350</wp:posOffset>
+              <wp:posOffset>372745</wp:posOffset>
             </wp:positionV>
-            <wp:extent cx="4962525" cy="2462302"/>
-            <wp:effectExtent l="0" t="0" r="0" b="0"/>
-            <wp:wrapSquare wrapText="bothSides"/>
-            <wp:docPr id="4" name="Grafik 4"/>
+            <wp:extent cx="6838950" cy="2721610"/>
+            <wp:effectExtent l="0" t="0" r="0" b="2540"/>
+            <wp:wrapTight wrapText="bothSides">
+              <wp:wrapPolygon edited="0">
+                <wp:start x="0" y="0"/>
+                <wp:lineTo x="0" y="21469"/>
+                <wp:lineTo x="21540" y="21469"/>
+                <wp:lineTo x="21540" y="0"/>
+                <wp:lineTo x="0" y="0"/>
+              </wp:wrapPolygon>
+            </wp:wrapTight>
+            <wp:docPr id="6" name="Grafik 6"/>
             <wp:cNvGraphicFramePr>
               <a:graphicFrameLocks xmlns:a="http://schemas.openxmlformats.org/drawingml/2006/main" noChangeAspect="1"/>
             </wp:cNvGraphicFramePr>
@@ -4608,7 +5906,7 @@
               <a:graphicData uri="http://schemas.openxmlformats.org/drawingml/2006/picture">
                 <pic:pic xmlns:pic="http://schemas.openxmlformats.org/drawingml/2006/picture">
                   <pic:nvPicPr>
-                    <pic:cNvPr id="4" name="Nachrichten_Reciever_OneMessage.png"/>
+                    <pic:cNvPr id="6" name="Nachrichten_Reciever_OneMessage.png"/>
                     <pic:cNvPicPr/>
                   </pic:nvPicPr>
                   <pic:blipFill>
@@ -4626,7 +5924,7 @@
                   <pic:spPr>
                     <a:xfrm>
                       <a:off x="0" y="0"/>
-                      <a:ext cx="4962525" cy="2462302"/>
+                      <a:ext cx="6838950" cy="2721610"/>
                     </a:xfrm>
                     <a:prstGeom prst="rect">
                       <a:avLst/>
@@ -4646,96 +5944,163 @@
       </w:r>
     </w:p>
     <w:p/>
+    <w:p>
+      <w:r>
+        <w:t xml:space="preserve">Wenn nach einem Slot nur eine Nachricht beim </w:t>
+      </w:r>
+      <w:proofErr w:type="spellStart"/>
+      <w:r>
+        <w:t>Reciever</w:t>
+      </w:r>
+      <w:proofErr w:type="spellEnd"/>
+      <w:r>
+        <w:t xml:space="preserve"> eingegangen ist bildet die obige Abbildung</w:t>
+      </w:r>
+      <w:r>
+        <w:t xml:space="preserve"> ab wie die Kommunikation zwischen den einzelnen Komponenten aussieht. Kommt die Nachricht vom Slot Manager, dass ein Slot um ist schaut der </w:t>
+      </w:r>
+      <w:proofErr w:type="spellStart"/>
+      <w:r>
+        <w:t>Reciever</w:t>
+      </w:r>
+      <w:proofErr w:type="spellEnd"/>
+      <w:r>
+        <w:t xml:space="preserve"> nach wie viele Nachrichten eingegangen </w:t>
+      </w:r>
+      <w:r>
+        <w:t>sind</w:t>
+      </w:r>
+      <w:r>
+        <w:t xml:space="preserve">. War es nur eine einzige sendet er dem </w:t>
+      </w:r>
+      <w:proofErr w:type="spellStart"/>
+      <w:r>
+        <w:t>Slot_Manager</w:t>
+      </w:r>
+      <w:proofErr w:type="spellEnd"/>
+      <w:r>
+        <w:t xml:space="preserve"> dass es eine Slot Reservierung gab und sendet dem Time Manager die Nachricht, dass es eine neue Nachricht gab und wenn es eine A Station war wird die Zeit aus der Nachricht mitgesendet sowie der Zeitstempel zu dem die Nachricht im </w:t>
+      </w:r>
+      <w:proofErr w:type="spellStart"/>
+      <w:r>
+        <w:t>Reciever</w:t>
+      </w:r>
+      <w:proofErr w:type="spellEnd"/>
+      <w:r>
+        <w:t xml:space="preserve"> angekommen ist. Den Zeitstempel bekommt jede Nachricht in dem Moment wo der </w:t>
+      </w:r>
+      <w:proofErr w:type="spellStart"/>
+      <w:r>
+        <w:t>Reciever</w:t>
+      </w:r>
+      <w:proofErr w:type="spellEnd"/>
+      <w:r>
+        <w:t xml:space="preserve"> sie empfängt. Dann fragt er den Time Manager nach der aktuellen Zeit und merkt sich diese bis zu dem Punkt, dass der Slot rum ist und ggf. die Nachricht an den Time Manager gesendet wird.</w:t>
+      </w:r>
+      <w:r>
+        <w:t xml:space="preserve"> Außerdem bekommt die Daten Senke den Pay Load der Nachricht zu gesendet.</w:t>
+      </w:r>
+    </w:p>
     <w:p/>
+    <w:p>
+      <w:pPr>
+        <w:pStyle w:val="berschrift2"/>
+        <w:rPr>
+          <w:rFonts w:ascii="Sylfaen" w:hAnsi="Sylfaen"/>
+        </w:rPr>
+      </w:pPr>
+      <w:bookmarkStart w:id="21" w:name="_Toc408061411"/>
+      <w:r>
+        <w:rPr>
+          <w:rFonts w:ascii="Sylfaen" w:hAnsi="Sylfaen"/>
+        </w:rPr>
+        <w:t>Sender</w:t>
+      </w:r>
+      <w:r>
+        <w:rPr>
+          <w:rFonts w:ascii="Sylfaen" w:hAnsi="Sylfaen"/>
+        </w:rPr>
+        <w:t xml:space="preserve"> Flussdiagramm</w:t>
+      </w:r>
+      <w:bookmarkEnd w:id="21"/>
+    </w:p>
     <w:p/>
+    <w:p>
+      <w:r>
+        <w:t>Das unten dargestellte Diagramm verdeutlicht die Kommunikation des Senders noch einmal als Flussdiagramm um auch die getroffenen Entscheidungen etwas klarer zu zeigen.</w:t>
+      </w:r>
+    </w:p>
+    <w:p>
+      <w:r>
+        <w:rPr>
+          <w:noProof/>
+          <w:lang w:eastAsia="de-DE"/>
+        </w:rPr>
+        <w:lastRenderedPageBreak/>
+        <w:drawing>
+          <wp:inline distT="0" distB="0" distL="0" distR="0">
+            <wp:extent cx="5572903" cy="4706007"/>
+            <wp:effectExtent l="0" t="0" r="8890" b="0"/>
+            <wp:docPr id="5" name="Grafik 5"/>
+            <wp:cNvGraphicFramePr>
+              <a:graphicFrameLocks xmlns:a="http://schemas.openxmlformats.org/drawingml/2006/main" noChangeAspect="1"/>
+            </wp:cNvGraphicFramePr>
+            <a:graphic xmlns:a="http://schemas.openxmlformats.org/drawingml/2006/main">
+              <a:graphicData uri="http://schemas.openxmlformats.org/drawingml/2006/picture">
+                <pic:pic xmlns:pic="http://schemas.openxmlformats.org/drawingml/2006/picture">
+                  <pic:nvPicPr>
+                    <pic:cNvPr id="5" name="Sender_Flussdiagramm.png"/>
+                    <pic:cNvPicPr/>
+                  </pic:nvPicPr>
+                  <pic:blipFill>
+                    <a:blip r:embed="rId11">
+                      <a:extLst>
+                        <a:ext uri="{28A0092B-C50C-407E-A947-70E740481C1C}">
+                          <a14:useLocalDpi xmlns:a14="http://schemas.microsoft.com/office/drawing/2010/main" val="0"/>
+                        </a:ext>
+                      </a:extLst>
+                    </a:blip>
+                    <a:stretch>
+                      <a:fillRect/>
+                    </a:stretch>
+                  </pic:blipFill>
+                  <pic:spPr>
+                    <a:xfrm>
+                      <a:off x="0" y="0"/>
+                      <a:ext cx="5572903" cy="4706007"/>
+                    </a:xfrm>
+                    <a:prstGeom prst="rect">
+                      <a:avLst/>
+                    </a:prstGeom>
+                  </pic:spPr>
+                </pic:pic>
+              </a:graphicData>
+            </a:graphic>
+          </wp:inline>
+        </w:drawing>
+      </w:r>
+    </w:p>
     <w:p/>
+    <w:p>
+      <w:pPr>
+        <w:pStyle w:val="berschrift2"/>
+        <w:rPr>
+          <w:rFonts w:ascii="Sylfaen" w:hAnsi="Sylfaen"/>
+        </w:rPr>
+      </w:pPr>
+      <w:bookmarkStart w:id="22" w:name="_Toc408061412"/>
+      <w:r>
+        <w:rPr>
+          <w:rFonts w:ascii="Sylfaen" w:hAnsi="Sylfaen"/>
+        </w:rPr>
+        <w:t>Slot Manager Flussdiagramm</w:t>
+      </w:r>
+      <w:bookmarkEnd w:id="22"/>
+    </w:p>
     <w:p/>
-    <w:p/>
-    <w:p/>
-    <w:p/>
-    <w:p>
-      <w:r>
-        <w:t xml:space="preserve">Wenn nach einem Slot nur eine Nachricht beim </w:t>
-      </w:r>
-      <w:proofErr w:type="spellStart"/>
-      <w:r>
-        <w:t>Reciever</w:t>
-      </w:r>
-      <w:proofErr w:type="spellEnd"/>
-      <w:r>
-        <w:t xml:space="preserve"> eingegangen ist bildet die obige Abbildung</w:t>
-      </w:r>
-      <w:r>
-        <w:t xml:space="preserve"> ab wie die Kommunikation zwischen den einzelnen Komponenten aussieht. Kommt die Nachricht vom Slot Manager, dass ein Slot um ist schaut der </w:t>
-      </w:r>
-      <w:proofErr w:type="spellStart"/>
-      <w:r>
-        <w:t>Reciever</w:t>
-      </w:r>
-      <w:proofErr w:type="spellEnd"/>
-      <w:r>
-        <w:t xml:space="preserve"> nach wie viele Nachrichten eingegangen </w:t>
-      </w:r>
-      <w:proofErr w:type="gramStart"/>
-      <w:r>
-        <w:t>ist</w:t>
-      </w:r>
-      <w:proofErr w:type="gramEnd"/>
-      <w:r>
-        <w:t xml:space="preserve">. War es nur eine einzige sendet er dem </w:t>
-      </w:r>
-      <w:proofErr w:type="spellStart"/>
-      <w:r>
-        <w:t>Slot_Manager</w:t>
-      </w:r>
-      <w:proofErr w:type="spellEnd"/>
-      <w:r>
-        <w:t xml:space="preserve"> dass es eine Slot Reservierung gab und sendet dem Time Manager die Nachricht, dass es eine neue Nachricht gab und wenn es eine A Station war wird die Zeit aus der Nachricht mitgesendet sowie der Zeitstempel zu dem die Nachricht im </w:t>
-      </w:r>
-      <w:proofErr w:type="spellStart"/>
-      <w:r>
-        <w:t>Reciever</w:t>
-      </w:r>
-      <w:proofErr w:type="spellEnd"/>
-      <w:r>
-        <w:t xml:space="preserve"> angekommen ist. Den Zeitstempel bekommt jede Nachricht in dem Moment wo der </w:t>
-      </w:r>
-      <w:proofErr w:type="spellStart"/>
-      <w:r>
-        <w:t>Reciever</w:t>
-      </w:r>
-      <w:proofErr w:type="spellEnd"/>
-      <w:r>
-        <w:t xml:space="preserve"> sie empfängt. Dann fragt er den Time Manager nach der aktuellen Zeit und merkt sich diese bis zu dem Punkt, dass der Slot rum ist und ggf. die Nachricht an den Time Manager gesendet wird.</w:t>
-      </w:r>
-    </w:p>
-    <w:p/>
-    <w:p>
-      <w:pPr>
-        <w:pStyle w:val="berschrift2"/>
-        <w:rPr>
-          <w:rFonts w:ascii="Sylfaen" w:hAnsi="Sylfaen"/>
-        </w:rPr>
-      </w:pPr>
-      <w:r>
-        <w:rPr>
-          <w:rFonts w:ascii="Sylfaen" w:hAnsi="Sylfaen"/>
-        </w:rPr>
-        <w:t>Slot Manager Flussdiagramm</w:t>
-      </w:r>
-    </w:p>
-    <w:p/>
-    <w:p>
-      <w:r>
-        <w:t xml:space="preserve">Siehe </w:t>
-      </w:r>
-      <w:proofErr w:type="spellStart"/>
-      <w:r>
-        <w:t>Angang</w:t>
-      </w:r>
-      <w:proofErr w:type="spellEnd"/>
-      <w:r>
-        <w:t xml:space="preserve"> 1.</w:t>
+    <w:p>
+      <w:r>
+        <w:t>Siehe Anhang 1</w:t>
       </w:r>
     </w:p>
     <w:p>
@@ -4745,8 +6110,8 @@
     </w:p>
     <w:p/>
     <w:sectPr>
-      <w:headerReference w:type="default" r:id="rId11"/>
-      <w:footerReference w:type="default" r:id="rId12"/>
+      <w:headerReference w:type="default" r:id="rId12"/>
+      <w:footerReference w:type="default" r:id="rId13"/>
       <w:pgSz w:w="11906" w:h="16838"/>
       <w:pgMar w:top="1417" w:right="1417" w:bottom="1134" w:left="1417" w:header="708" w:footer="708" w:gutter="0"/>
       <w:pgNumType w:start="0"/>
@@ -8568,6 +9933,7 @@
     <w:rsid w:val="001A1B5B"/>
     <w:rsid w:val="002B0097"/>
     <w:rsid w:val="002D66B4"/>
+    <w:rsid w:val="00412110"/>
     <w:rsid w:val="00494ABD"/>
     <w:rsid w:val="00566986"/>
     <w:rsid w:val="007364C4"/>
@@ -8579,7 +9945,6 @@
     <w:rsid w:val="00BB12C0"/>
     <w:rsid w:val="00BF3E3E"/>
     <w:rsid w:val="00C63D3D"/>
-    <w:rsid w:val="00CB24A2"/>
     <w:rsid w:val="00ED6D22"/>
     <w:rsid w:val="00FC0A8E"/>
   </w:rsids>
@@ -9324,7 +10689,7 @@
 </file>
 
 <file path=customXml/itemProps2.xml><?xml version="1.0" encoding="utf-8"?>
-<ds:datastoreItem xmlns:ds="http://schemas.openxmlformats.org/officeDocument/2006/customXml" ds:itemID="{BE03C632-6CEF-45C0-83C2-670BE9A84F78}">
+<ds:datastoreItem xmlns:ds="http://schemas.openxmlformats.org/officeDocument/2006/customXml" ds:itemID="{7515CAC1-E54A-438F-81EB-F5766A063514}">
   <ds:schemaRefs>
     <ds:schemaRef ds:uri="http://schemas.openxmlformats.org/officeDocument/2006/bibliography"/>
   </ds:schemaRefs>

</xml_diff>

<commit_message>
Doku nach Implementationsbeginn erweitert
</commit_message>
<xml_diff>
--- a/Praktikum4/Entwurf_Giersch_Luedemann.docx
+++ b/Praktikum4/Entwurf_Giersch_Luedemann.docx
@@ -99,7 +99,7 @@
                                   <w:tag w:val=""/>
                                   <w:id w:val="-1621530109"/>
                                   <w:dataBinding w:prefixMappings="xmlns:ns0='http://schemas.microsoft.com/office/2006/coverPageProps' " w:xpath="/ns0:CoverPageProperties[1]/ns0:PublishDate[1]" w:storeItemID="{55AF091B-3C7A-41E3-B477-F2FDAA23CFDA}"/>
-                                  <w:date w:fullDate="2014-12-22T00:00:00Z">
+                                  <w:date w:fullDate="2015-01-05T00:00:00Z">
                                     <w:dateFormat w:val="d. MMMM yyyy"/>
                                     <w:lid w:val="de-DE"/>
                                     <w:storeMappedDataAs w:val="dateTime"/>
@@ -126,7 +126,7 @@
                                         <w:sz w:val="40"/>
                                         <w:szCs w:val="40"/>
                                       </w:rPr>
-                                      <w:t>22. Dezember 2014</w:t>
+                                      <w:t>5. Januar 2015</w:t>
                                     </w:r>
                                   </w:p>
                                 </w:sdtContent>
@@ -172,7 +172,7 @@
                             <w:tag w:val=""/>
                             <w:id w:val="-1621530109"/>
                             <w:dataBinding w:prefixMappings="xmlns:ns0='http://schemas.microsoft.com/office/2006/coverPageProps' " w:xpath="/ns0:CoverPageProperties[1]/ns0:PublishDate[1]" w:storeItemID="{55AF091B-3C7A-41E3-B477-F2FDAA23CFDA}"/>
-                            <w:date w:fullDate="2014-12-22T00:00:00Z">
+                            <w:date w:fullDate="2015-01-05T00:00:00Z">
                               <w:dateFormat w:val="d. MMMM yyyy"/>
                               <w:lid w:val="de-DE"/>
                               <w:storeMappedDataAs w:val="dateTime"/>
@@ -199,7 +199,7 @@
                                   <w:sz w:val="40"/>
                                   <w:szCs w:val="40"/>
                                 </w:rPr>
-                                <w:t>22. Dezember 2014</w:t>
+                                <w:t>5. Januar 2015</w:t>
                               </w:r>
                             </w:p>
                           </w:sdtContent>
@@ -1471,7 +1471,11 @@
             <w:cnfStyle w:val="001000000000" w:firstRow="0" w:lastRow="0" w:firstColumn="1" w:lastColumn="0" w:oddVBand="0" w:evenVBand="0" w:oddHBand="0" w:evenHBand="0" w:firstRowFirstColumn="0" w:firstRowLastColumn="0" w:lastRowFirstColumn="0" w:lastRowLastColumn="0"/>
             <w:tcW w:w="3020" w:type="dxa"/>
           </w:tcPr>
-          <w:p/>
+          <w:p>
+            <w:r>
+              <w:t>05.01.2015</w:t>
+            </w:r>
+          </w:p>
         </w:tc>
         <w:tc>
           <w:tcPr>
@@ -1491,6 +1495,9 @@
             <w:pPr>
               <w:cnfStyle w:val="000000000000" w:firstRow="0" w:lastRow="0" w:firstColumn="0" w:lastColumn="0" w:oddVBand="0" w:evenVBand="0" w:oddHBand="0" w:evenHBand="0" w:firstRowFirstColumn="0" w:firstRowLastColumn="0" w:lastRowFirstColumn="0" w:lastRowLastColumn="0"/>
             </w:pPr>
+            <w:r>
+              <w:t>Steffen &amp; Maria</w:t>
+            </w:r>
           </w:p>
         </w:tc>
       </w:tr>
@@ -1742,7 +1749,7 @@
         <w:t xml:space="preserve">Implementation </w:t>
       </w:r>
       <w:r>
-        <w:t>noch nicht begonnen</w:t>
+        <w:t>noch begonnen</w:t>
       </w:r>
     </w:p>
     <w:p/>
@@ -4561,6 +4568,20 @@
         <w:rPr>
           <w:b/>
         </w:rPr>
+        <w:t xml:space="preserve">, </w:t>
+      </w:r>
+      <w:proofErr w:type="spellStart"/>
+      <w:r>
+        <w:rPr>
+          <w:b/>
+        </w:rPr>
+        <w:t>ReservedSendIntervall</w:t>
+      </w:r>
+      <w:proofErr w:type="spellEnd"/>
+      <w:r>
+        <w:rPr>
+          <w:b/>
+        </w:rPr>
         <w:t>}</w:t>
       </w:r>
     </w:p>
@@ -4597,6 +4618,22 @@
       <w:proofErr w:type="spellEnd"/>
       <w:r>
         <w:t xml:space="preserve"> -&gt; Zeit die bis zum Slot gewartet werden muss</w:t>
+      </w:r>
+    </w:p>
+    <w:p>
+      <w:r>
+        <w:tab/>
+      </w:r>
+      <w:r>
+        <w:tab/>
+      </w:r>
+      <w:proofErr w:type="spellStart"/>
+      <w:r>
+        <w:t>ReservedSendIntervall</w:t>
+      </w:r>
+      <w:proofErr w:type="spellEnd"/>
+      <w:r>
+        <w:t xml:space="preserve"> -&gt; Zeitintervall in dem gesendet werden muss</w:t>
       </w:r>
     </w:p>
     <w:p/>
@@ -4630,7 +4667,13 @@
         <w:rPr>
           <w:b/>
         </w:rPr>
-        <w:t>pay_l</w:t>
+        <w:t>pay</w:t>
+      </w:r>
+      <w:r>
+        <w:rPr>
+          <w:b/>
+        </w:rPr>
+        <w:t>l</w:t>
       </w:r>
       <w:r>
         <w:rPr>
@@ -4685,6 +4728,7 @@
         <w:rPr>
           <w:b/>
         </w:rPr>
+        <w:lastRenderedPageBreak/>
         <w:t>Parameter:</w:t>
       </w:r>
       <w:r>
@@ -4919,7 +4963,7 @@
         <w:rPr>
           <w:b/>
         </w:rPr>
-        <w:t>collision_detectet</w:t>
+        <w:t>collision_detected</w:t>
       </w:r>
       <w:proofErr w:type="spellEnd"/>
       <w:r>
@@ -5284,6 +5328,7 @@
     </w:p>
     <w:p>
       <w:r>
+        <w:lastRenderedPageBreak/>
         <w:tab/>
       </w:r>
       <w:r>
@@ -5309,7 +5354,6 @@
         <w:rPr>
           <w:b/>
         </w:rPr>
-        <w:lastRenderedPageBreak/>
         <w:t>Absender:</w:t>
       </w:r>
       <w:r>
@@ -5506,7 +5550,12 @@
       </w:r>
       <w:proofErr w:type="spellStart"/>
       <w:r>
-        <w:t>Slot_Manager</w:t>
+        <w:t>Slot_M</w:t>
+      </w:r>
+      <w:bookmarkStart w:id="16" w:name="_GoBack"/>
+      <w:bookmarkEnd w:id="16"/>
+      <w:r>
+        <w:t>anager</w:t>
       </w:r>
       <w:proofErr w:type="spellEnd"/>
     </w:p>
@@ -5543,7 +5592,7 @@
           <w:rFonts w:ascii="Sylfaen" w:hAnsi="Sylfaen"/>
         </w:rPr>
       </w:pPr>
-      <w:bookmarkStart w:id="16" w:name="_Toc408061407"/>
+      <w:bookmarkStart w:id="17" w:name="_Toc408061407"/>
       <w:proofErr w:type="spellStart"/>
       <w:r>
         <w:rPr>
@@ -5551,7 +5600,7 @@
         </w:rPr>
         <w:t>Data_Sink</w:t>
       </w:r>
-      <w:bookmarkEnd w:id="16"/>
+      <w:bookmarkEnd w:id="17"/>
       <w:proofErr w:type="spellEnd"/>
     </w:p>
     <w:p/>
@@ -5634,14 +5683,14 @@
           <w:rFonts w:ascii="Sylfaen" w:hAnsi="Sylfaen"/>
         </w:rPr>
       </w:pPr>
-      <w:bookmarkStart w:id="17" w:name="_Toc408061408"/>
+      <w:bookmarkStart w:id="18" w:name="_Toc408061408"/>
       <w:r>
         <w:rPr>
           <w:rFonts w:ascii="Sylfaen" w:hAnsi="Sylfaen"/>
         </w:rPr>
         <w:t>Diagramme</w:t>
       </w:r>
-      <w:bookmarkEnd w:id="17"/>
+      <w:bookmarkEnd w:id="18"/>
     </w:p>
     <w:p>
       <w:pPr>
@@ -5650,7 +5699,7 @@
           <w:rFonts w:ascii="Sylfaen" w:hAnsi="Sylfaen"/>
         </w:rPr>
       </w:pPr>
-      <w:bookmarkStart w:id="18" w:name="_Toc408061409"/>
+      <w:bookmarkStart w:id="19" w:name="_Toc408061409"/>
       <w:r>
         <w:rPr>
           <w:rFonts w:ascii="Sylfaen" w:hAnsi="Sylfaen"/>
@@ -5671,7 +5720,7 @@
         </w:rPr>
         <w:t xml:space="preserve"> dem Slot</w:t>
       </w:r>
-      <w:bookmarkEnd w:id="18"/>
+      <w:bookmarkEnd w:id="19"/>
     </w:p>
     <w:p/>
     <w:p>
@@ -5853,7 +5902,7 @@
           <w:rFonts w:ascii="Sylfaen" w:hAnsi="Sylfaen"/>
         </w:rPr>
       </w:pPr>
-      <w:bookmarkStart w:id="19" w:name="_Toc408061410"/>
+      <w:bookmarkStart w:id="20" w:name="_Toc408061410"/>
       <w:proofErr w:type="spellStart"/>
       <w:r>
         <w:rPr>
@@ -5868,8 +5917,6 @@
         </w:rPr>
         <w:t xml:space="preserve"> Slot Ende eine Nachricht erhalten</w:t>
       </w:r>
-      <w:bookmarkStart w:id="20" w:name="_GoBack"/>
-      <w:bookmarkEnd w:id="19"/>
       <w:bookmarkEnd w:id="20"/>
     </w:p>
     <w:p>
@@ -6014,13 +6061,7 @@
         <w:rPr>
           <w:rFonts w:ascii="Sylfaen" w:hAnsi="Sylfaen"/>
         </w:rPr>
-        <w:t>Sender</w:t>
-      </w:r>
-      <w:r>
-        <w:rPr>
-          <w:rFonts w:ascii="Sylfaen" w:hAnsi="Sylfaen"/>
-        </w:rPr>
-        <w:t xml:space="preserve"> Flussdiagramm</w:t>
+        <w:t>Sender Flussdiagramm</w:t>
       </w:r>
       <w:bookmarkEnd w:id="21"/>
     </w:p>
@@ -6108,7 +6149,62 @@
         <w:t>Das Flussdiagramm stellt dar welche Nachrichten der Slot Manager bekommt und versendet und welche Entscheidungen er dabei trifft.</w:t>
       </w:r>
     </w:p>
+    <w:p>
+      <w:r>
+        <w:br w:type="page"/>
+      </w:r>
+    </w:p>
+    <w:p>
+      <w:pPr>
+        <w:pStyle w:val="berschrift1"/>
+        <w:rPr>
+          <w:rFonts w:ascii="Sylfaen" w:hAnsi="Sylfaen"/>
+        </w:rPr>
+      </w:pPr>
+      <w:r>
+        <w:rPr>
+          <w:rFonts w:ascii="Sylfaen" w:hAnsi="Sylfaen"/>
+        </w:rPr>
+        <w:lastRenderedPageBreak/>
+        <w:t>Änderungen am Entwurf</w:t>
+      </w:r>
+    </w:p>
     <w:p/>
+    <w:p>
+      <w:r>
+        <w:t xml:space="preserve">Bei der Implementierung des Entwurfs ist uns aufgefallen, dass es nicht reicht einen Receiver Prozess zu haben. Es ist notwendig die Nachrichten die auf Erlang Ebene gesendet und empfangen werden von der eigentlichen UDP Schicht zu trennen die den „Funk“ imitiert. Somit haben wir den Receiver dann zwei geteilt einmal in eine </w:t>
+      </w:r>
+      <w:proofErr w:type="spellStart"/>
+      <w:r>
+        <w:t>reciever.erl</w:t>
+      </w:r>
+      <w:proofErr w:type="spellEnd"/>
+      <w:r>
+        <w:t xml:space="preserve"> die sich um die Verbindung der einzelnen Prozesse kümmert und einen </w:t>
+      </w:r>
+      <w:proofErr w:type="spellStart"/>
+      <w:r>
+        <w:t>udp_reciever.erl</w:t>
+      </w:r>
+      <w:proofErr w:type="spellEnd"/>
+      <w:r>
+        <w:t xml:space="preserve"> der sich um die UDP Verbindung kümmert.</w:t>
+      </w:r>
+    </w:p>
+    <w:p/>
+    <w:p>
+      <w:r>
+        <w:t xml:space="preserve">Die Nachricht an den Sender vom </w:t>
+      </w:r>
+      <w:proofErr w:type="spellStart"/>
+      <w:r>
+        <w:t>SlotManager</w:t>
+      </w:r>
+      <w:proofErr w:type="spellEnd"/>
+      <w:r>
+        <w:t xml:space="preserve"> die ihm an Anfang eines Slots sagt wie lange er warten muss sollte auch übermitteln bis wann und ab wann gesendet worden sein muss damit der Sender überprüfen kann ob er seinen Slot verpasst hat.</w:t>
+      </w:r>
+    </w:p>
     <w:sectPr>
       <w:headerReference w:type="default" r:id="rId12"/>
       <w:footerReference w:type="default" r:id="rId13"/>
@@ -9931,9 +10027,9 @@
   <w:rsids>
     <w:rsidRoot w:val="00FC0A8E"/>
     <w:rsid w:val="001A1B5B"/>
+    <w:rsid w:val="00260BB7"/>
     <w:rsid w:val="002B0097"/>
     <w:rsid w:val="002D66B4"/>
-    <w:rsid w:val="00412110"/>
     <w:rsid w:val="00494ABD"/>
     <w:rsid w:val="00566986"/>
     <w:rsid w:val="007364C4"/>
@@ -9947,6 +10043,7 @@
     <w:rsid w:val="00C63D3D"/>
     <w:rsid w:val="00ED6D22"/>
     <w:rsid w:val="00FC0A8E"/>
+    <w:rsid w:val="00FD1C93"/>
   </w:rsids>
   <m:mathPr>
     <m:mathFont m:val="Cambria Math"/>
@@ -10667,7 +10764,7 @@
 
 <file path=customXml/item1.xml><?xml version="1.0" encoding="utf-8"?>
 <CoverPageProperties xmlns="http://schemas.microsoft.com/office/2006/coverPageProps">
-  <PublishDate>2014-12-22T00:00:00</PublishDate>
+  <PublishDate>2015-01-05T00:00:00</PublishDate>
   <Abstract/>
   <CompanyAddress>HAW Hamburg</CompanyAddress>
   <CompanyPhone/>
@@ -10689,7 +10786,7 @@
 </file>
 
 <file path=customXml/itemProps2.xml><?xml version="1.0" encoding="utf-8"?>
-<ds:datastoreItem xmlns:ds="http://schemas.openxmlformats.org/officeDocument/2006/customXml" ds:itemID="{7515CAC1-E54A-438F-81EB-F5766A063514}">
+<ds:datastoreItem xmlns:ds="http://schemas.openxmlformats.org/officeDocument/2006/customXml" ds:itemID="{85AA169C-3FD9-4C02-8A29-44FDB991320F}">
   <ds:schemaRefs>
     <ds:schemaRef ds:uri="http://schemas.openxmlformats.org/officeDocument/2006/bibliography"/>
   </ds:schemaRefs>

</xml_diff>

<commit_message>
Doku nach erstem Tag implementierung
</commit_message>
<xml_diff>
--- a/Praktikum4/Entwurf_Giersch_Luedemann.docx
+++ b/Praktikum4/Entwurf_Giersch_Luedemann.docx
@@ -1485,6 +1485,11 @@
             <w:pPr>
               <w:cnfStyle w:val="000000000000" w:firstRow="0" w:lastRow="0" w:firstColumn="0" w:lastColumn="0" w:oddVBand="0" w:evenVBand="0" w:oddHBand="0" w:evenHBand="0" w:firstRowFirstColumn="0" w:firstRowLastColumn="0" w:lastRowFirstColumn="0" w:lastRowLastColumn="0"/>
             </w:pPr>
+            <w:r>
+              <w:t>6 Stunden</w:t>
+            </w:r>
+            <w:bookmarkStart w:id="0" w:name="_GoBack"/>
+            <w:bookmarkEnd w:id="0"/>
           </w:p>
         </w:tc>
         <w:tc>
@@ -1644,30 +1649,14 @@
           <w:b/>
           <w:color w:val="3E762A" w:themeColor="accent1" w:themeShade="BF"/>
         </w:rPr>
-        <w:t>Gesamt</w:t>
-      </w:r>
-      <w:proofErr w:type="gramStart"/>
+        <w:t xml:space="preserve">Gesamt: </w:t>
+      </w:r>
       <w:r>
         <w:rPr>
           <w:b/>
           <w:color w:val="3E762A" w:themeColor="accent1" w:themeShade="BF"/>
         </w:rPr>
-        <w:t xml:space="preserve">: </w:t>
-      </w:r>
-      <w:r>
-        <w:rPr>
-          <w:b/>
-          <w:color w:val="3E762A" w:themeColor="accent1" w:themeShade="BF"/>
-        </w:rPr>
-        <w:t>..</w:t>
-      </w:r>
-      <w:proofErr w:type="gramEnd"/>
-      <w:r>
-        <w:rPr>
-          <w:b/>
-          <w:color w:val="3E762A" w:themeColor="accent1" w:themeShade="BF"/>
-        </w:rPr>
-        <w:t xml:space="preserve"> </w:t>
+        <w:t xml:space="preserve">.. </w:t>
       </w:r>
       <w:r>
         <w:rPr>
@@ -1753,7 +1742,7 @@
       </w:r>
     </w:p>
     <w:p/>
-    <w:bookmarkStart w:id="0" w:name="_Toc408061391" w:displacedByCustomXml="next"/>
+    <w:bookmarkStart w:id="1" w:name="_Toc408061391" w:displacedByCustomXml="next"/>
     <w:sdt>
       <w:sdtPr>
         <w:rPr>
@@ -1786,7 +1775,7 @@
             </w:rPr>
             <w:t>Inhaltsverzeichnis</w:t>
           </w:r>
-          <w:bookmarkEnd w:id="0"/>
+          <w:bookmarkEnd w:id="1"/>
         </w:p>
         <w:p>
           <w:pPr>
@@ -3728,7 +3717,7 @@
           <w:rFonts w:ascii="Sylfaen" w:hAnsi="Sylfaen"/>
         </w:rPr>
       </w:pPr>
-      <w:bookmarkStart w:id="1" w:name="_Toc408061392"/>
+      <w:bookmarkStart w:id="2" w:name="_Toc408061392"/>
       <w:r>
         <w:rPr>
           <w:rFonts w:ascii="Sylfaen" w:hAnsi="Sylfaen"/>
@@ -3736,7 +3725,7 @@
         <w:lastRenderedPageBreak/>
         <w:t>Funktionalität</w:t>
       </w:r>
-      <w:bookmarkEnd w:id="1"/>
+      <w:bookmarkEnd w:id="2"/>
     </w:p>
     <w:p/>
     <w:p>
@@ -3750,15 +3739,7 @@
         <w:t xml:space="preserve"> simuliert.</w:t>
       </w:r>
       <w:r>
-        <w:t xml:space="preserve"> Also die Möglichkeiten </w:t>
-      </w:r>
-      <w:proofErr w:type="gramStart"/>
-      <w:r>
-        <w:t>bietet</w:t>
-      </w:r>
-      <w:proofErr w:type="gramEnd"/>
-      <w:r>
-        <w:t xml:space="preserve"> mit mehreren Sendestationen über nur eine einzige Leitung Nachrichten zu senden.</w:t>
+        <w:t xml:space="preserve"> Also die Möglichkeiten bietet mit mehreren Sendestationen über nur eine einzige Leitung Nachrichten zu senden.</w:t>
       </w:r>
       <w:r>
         <w:t xml:space="preserve"> Dabei haben wir uns entschieden das System in Erlang zu implementieren da Erlang eine sehr gute Grundlage für Zeit</w:t>
@@ -3774,14 +3755,14 @@
           <w:rFonts w:ascii="Sylfaen" w:hAnsi="Sylfaen"/>
         </w:rPr>
       </w:pPr>
-      <w:bookmarkStart w:id="2" w:name="_Toc408061393"/>
+      <w:bookmarkStart w:id="3" w:name="_Toc408061393"/>
       <w:r>
         <w:rPr>
           <w:rFonts w:ascii="Sylfaen" w:hAnsi="Sylfaen"/>
         </w:rPr>
         <w:t>Komponenten</w:t>
       </w:r>
-      <w:bookmarkEnd w:id="2"/>
+      <w:bookmarkEnd w:id="3"/>
     </w:p>
     <w:p>
       <w:pPr>
@@ -3790,7 +3771,7 @@
           <w:rFonts w:ascii="Sylfaen" w:hAnsi="Sylfaen"/>
         </w:rPr>
       </w:pPr>
-      <w:bookmarkStart w:id="3" w:name="_Toc408061394"/>
+      <w:bookmarkStart w:id="4" w:name="_Toc408061394"/>
       <w:r>
         <w:rPr>
           <w:rFonts w:ascii="Sylfaen" w:hAnsi="Sylfaen"/>
@@ -3809,38 +3790,28 @@
         </w:rPr>
         <w:t xml:space="preserve"> </w:t>
       </w:r>
-      <w:proofErr w:type="spellStart"/>
       <w:r>
         <w:rPr>
           <w:rFonts w:ascii="Sylfaen" w:hAnsi="Sylfaen"/>
         </w:rPr>
+        <w:t>PR_Master(Public Relation Master)</w:t>
+      </w:r>
+      <w:bookmarkEnd w:id="4"/>
+    </w:p>
+    <w:p/>
+    <w:p>
+      <w:r>
+        <w:t>D</w:t>
+      </w:r>
+      <w:r>
+        <w:t>er</w:t>
+      </w:r>
+      <w:r>
+        <w:t xml:space="preserve"> </w:t>
+      </w:r>
+      <w:r>
         <w:t>PR_Master</w:t>
       </w:r>
-      <w:proofErr w:type="spellEnd"/>
-      <w:r>
-        <w:rPr>
-          <w:rFonts w:ascii="Sylfaen" w:hAnsi="Sylfaen"/>
-        </w:rPr>
-        <w:t>(Public Relation Master)</w:t>
-      </w:r>
-      <w:bookmarkEnd w:id="3"/>
-    </w:p>
-    <w:p/>
-    <w:p>
-      <w:r>
-        <w:t>D</w:t>
-      </w:r>
-      <w:r>
-        <w:t>er</w:t>
-      </w:r>
-      <w:r>
-        <w:t xml:space="preserve"> </w:t>
-      </w:r>
-      <w:proofErr w:type="spellStart"/>
-      <w:r>
-        <w:t>PR_Master</w:t>
-      </w:r>
-      <w:proofErr w:type="spellEnd"/>
       <w:r>
         <w:t xml:space="preserve"> ist das eigentliche Herzstück des Systems, es beinhaltet alle Relevanten Komponenten für die jeweiligen Sende Stationen</w:t>
       </w:r>
@@ -3885,11 +3856,9 @@
           <w:numId w:val="43"/>
         </w:numPr>
       </w:pPr>
-      <w:proofErr w:type="spellStart"/>
       <w:r>
         <w:t>Reciever</w:t>
       </w:r>
-      <w:proofErr w:type="spellEnd"/>
     </w:p>
     <w:p>
       <w:pPr>
@@ -3899,11 +3868,9 @@
           <w:numId w:val="43"/>
         </w:numPr>
       </w:pPr>
-      <w:proofErr w:type="spellStart"/>
       <w:r>
         <w:t>Slot_manager</w:t>
       </w:r>
-      <w:proofErr w:type="spellEnd"/>
     </w:p>
     <w:p>
       <w:pPr>
@@ -3917,14 +3884,14 @@
           <w:rFonts w:ascii="Sylfaen" w:hAnsi="Sylfaen"/>
         </w:rPr>
       </w:pPr>
-      <w:bookmarkStart w:id="4" w:name="_Toc408061395"/>
+      <w:bookmarkStart w:id="5" w:name="_Toc408061395"/>
       <w:r>
         <w:rPr>
           <w:rFonts w:ascii="Sylfaen" w:hAnsi="Sylfaen"/>
         </w:rPr>
         <w:t>Sender</w:t>
       </w:r>
-      <w:bookmarkEnd w:id="4"/>
+      <w:bookmarkEnd w:id="5"/>
       <w:r>
         <w:rPr>
           <w:rFonts w:ascii="Sylfaen" w:hAnsi="Sylfaen"/>
@@ -3937,30 +3904,17 @@
       <w:r>
         <w:t xml:space="preserve">Der Sender kümmert sich um das Versenden der Nachrichten. Er kümmert sich nicht darum wann er senden muss, also wann sein Slot innerhalb des Frames ist sondern wird vom Stationseigenen </w:t>
       </w:r>
-      <w:proofErr w:type="spellStart"/>
       <w:r>
         <w:t>s</w:t>
       </w:r>
       <w:r>
-        <w:t>lot_manager</w:t>
-      </w:r>
-      <w:proofErr w:type="spellEnd"/>
-      <w:r>
-        <w:t xml:space="preserve"> angewiesen wenn sein Sendeslot kurz bevor steht. Er prüft allerdings, ob er bei Benachrichtigung</w:t>
-      </w:r>
-      <w:r>
-        <w:t xml:space="preserve"> vom </w:t>
-      </w:r>
-      <w:proofErr w:type="spellStart"/>
-      <w:r>
-        <w:t>slot_m</w:t>
-      </w:r>
-      <w:r>
-        <w:t>anager</w:t>
-      </w:r>
-      <w:proofErr w:type="spellEnd"/>
-      <w:r>
-        <w:t xml:space="preserve"> noch in der richtigen Zeit liegt und noch senden darf. Es soll so implementiert werden, dass der Sender überprüft ob er seinen Sendeslot verpasst hat, dies kann durch ungenaue Zeiten passieren, wenn er es verpasst hat dann sendet er in diesem Slot nicht.</w:t>
+        <w:t>lot_manager angewiesen wenn sein Sendeslot kurz bevor steht. Er prüft allerdings, ob er bei Benachrichtigung</w:t>
+      </w:r>
+      <w:r>
+        <w:t xml:space="preserve"> vom slot_m</w:t>
+      </w:r>
+      <w:r>
+        <w:t>anager noch in der richtigen Zeit liegt und noch senden darf. Es soll so implementiert werden, dass der Sender überprüft ob er seinen Sendeslot verpasst hat, dies kann durch ungenaue Zeiten passieren, wenn er es verpasst hat dann sendet er in diesem Slot nicht.</w:t>
       </w:r>
     </w:p>
     <w:p>
@@ -3970,29 +3924,19 @@
           <w:rFonts w:ascii="Sylfaen" w:hAnsi="Sylfaen"/>
         </w:rPr>
       </w:pPr>
-      <w:bookmarkStart w:id="5" w:name="_Toc408061396"/>
-      <w:proofErr w:type="spellStart"/>
+      <w:bookmarkStart w:id="6" w:name="_Toc408061396"/>
       <w:r>
         <w:rPr>
           <w:rFonts w:ascii="Sylfaen" w:hAnsi="Sylfaen"/>
         </w:rPr>
         <w:t>Reciever</w:t>
       </w:r>
-      <w:bookmarkEnd w:id="5"/>
-      <w:proofErr w:type="spellEnd"/>
+      <w:bookmarkEnd w:id="6"/>
     </w:p>
     <w:p/>
     <w:p>
       <w:r>
-        <w:t xml:space="preserve">Der </w:t>
-      </w:r>
-      <w:proofErr w:type="spellStart"/>
-      <w:r>
-        <w:t>Reciever</w:t>
-      </w:r>
-      <w:proofErr w:type="spellEnd"/>
-      <w:r>
-        <w:t xml:space="preserve"> erhält und verwertet die Nachrichten die über das System eingehen. Dabei stellt er auch Kollisionen fest und entscheidet wie damit zu verfahren ist. Dies macht er indem er für jeden </w:t>
+        <w:t xml:space="preserve">Der Reciever erhält und verwertet die Nachrichten die über das System eingehen. Dabei stellt er auch Kollisionen fest und entscheidet wie damit zu verfahren ist. Dies macht er indem er für jeden </w:t>
       </w:r>
       <w:r>
         <w:lastRenderedPageBreak/>
@@ -4040,15 +3984,7 @@
         <w:t xml:space="preserve">Wenn mehrere Nachrichten entdeckt werden von denen mindestens eine, eine eigene ist, werden alle Nachrichten verworfen und </w:t>
       </w:r>
       <w:r>
-        <w:t xml:space="preserve">eine Nachricht gesendet um die geplante Slot Reservierung vom </w:t>
-      </w:r>
-      <w:proofErr w:type="spellStart"/>
-      <w:r>
-        <w:t>Slot_Manager</w:t>
-      </w:r>
-      <w:proofErr w:type="spellEnd"/>
-      <w:r>
-        <w:t xml:space="preserve"> zurück setzten zu lassen.</w:t>
+        <w:t>eine Nachricht gesendet um die geplante Slot Reservierung vom Slot_Manager zurück setzten zu lassen.</w:t>
       </w:r>
       <w:r>
         <w:t xml:space="preserve"> Dies wird getan weil mit der eigenen Nachricht ein neuer Slot hätte reserviert werden sollen, dies durch die Kollision allerdings nichtig wird. So muss beim nächsten Senden ein zufälliger Slot genutzt werden.</w:t>
@@ -4075,34 +4011,10 @@
     </w:p>
     <w:p>
       <w:r>
-        <w:t xml:space="preserve">Der </w:t>
-      </w:r>
-      <w:proofErr w:type="spellStart"/>
-      <w:r>
-        <w:t>Sl</w:t>
-      </w:r>
-      <w:r>
-        <w:t>ot_Manager</w:t>
-      </w:r>
-      <w:proofErr w:type="spellEnd"/>
-      <w:r>
-        <w:t xml:space="preserve"> bekommt eine Nachricht durch die eine Reservierung gesetzt wird. Die Zeit aus der empfangenen Nachricht wird an die </w:t>
-      </w:r>
-      <w:proofErr w:type="spellStart"/>
-      <w:r>
-        <w:t>Time_Master</w:t>
-      </w:r>
-      <w:proofErr w:type="spellEnd"/>
-      <w:r>
-        <w:t xml:space="preserve"> Komponente weiter gegeben sofern sie aus einer Station vom Typ A kommt und die </w:t>
-      </w:r>
-      <w:proofErr w:type="spellStart"/>
-      <w:r>
-        <w:t>Data_Sink</w:t>
-      </w:r>
-      <w:proofErr w:type="spellEnd"/>
-      <w:r>
-        <w:t xml:space="preserve"> bekommt den Payload der Nachricht übermittelt.</w:t>
+        <w:t>Der Sl</w:t>
+      </w:r>
+      <w:r>
+        <w:t>ot_Manager bekommt eine Nachricht durch die eine Reservierung gesetzt wird. Die Zeit aus der empfangenen Nachricht wird an die Time_Master Komponente weiter gegeben sofern sie aus einer Station vom Typ A kommt und die Data_Sink bekommt den Payload der Nachricht übermittelt.</w:t>
       </w:r>
     </w:p>
     <w:p/>
@@ -4113,29 +4025,19 @@
           <w:rFonts w:ascii="Sylfaen" w:hAnsi="Sylfaen"/>
         </w:rPr>
       </w:pPr>
-      <w:bookmarkStart w:id="6" w:name="_Toc408061397"/>
-      <w:proofErr w:type="spellStart"/>
+      <w:bookmarkStart w:id="7" w:name="_Toc408061397"/>
       <w:r>
         <w:rPr>
           <w:rFonts w:ascii="Sylfaen" w:hAnsi="Sylfaen"/>
         </w:rPr>
         <w:t>Slot_manager</w:t>
       </w:r>
-      <w:bookmarkEnd w:id="6"/>
-      <w:proofErr w:type="spellEnd"/>
+      <w:bookmarkEnd w:id="7"/>
     </w:p>
     <w:p/>
     <w:p>
       <w:r>
-        <w:t xml:space="preserve">Der </w:t>
-      </w:r>
-      <w:proofErr w:type="spellStart"/>
-      <w:r>
-        <w:t>Slot_Manager</w:t>
-      </w:r>
-      <w:proofErr w:type="spellEnd"/>
-      <w:r>
-        <w:t xml:space="preserve"> kümmert sich um die Definition, Handhabung und Vergabe der Slots innerhalb des Frames. Er ist die einzige Komponente mit einem Überblick über die einzelnen Slots und kümmert sich darum, wann ein Slot beginnt und endet</w:t>
+        <w:t>Der Slot_Manager kümmert sich um die Definition, Handhabung und Vergabe der Slots innerhalb des Frames. Er ist die einzige Komponente mit einem Überblick über die einzelnen Slots und kümmert sich darum, wann ein Slot beginnt und endet</w:t>
       </w:r>
       <w:r>
         <w:t xml:space="preserve"> sowie wann ein Frame beginnt und endet</w:t>
@@ -4158,39 +4060,7 @@
     </w:p>
     <w:p>
       <w:r>
-        <w:t xml:space="preserve">Der </w:t>
-      </w:r>
-      <w:proofErr w:type="spellStart"/>
-      <w:r>
-        <w:t>Slot_Manager</w:t>
-      </w:r>
-      <w:proofErr w:type="spellEnd"/>
-      <w:r>
-        <w:t xml:space="preserve"> setzt immer wieder von neuem einen </w:t>
-      </w:r>
-      <w:proofErr w:type="spellStart"/>
-      <w:r>
-        <w:t>Slot_Timer</w:t>
-      </w:r>
-      <w:proofErr w:type="spellEnd"/>
-      <w:r>
-        <w:t xml:space="preserve">, immer wenn dieser abgelaufen ist wird der </w:t>
-      </w:r>
-      <w:proofErr w:type="spellStart"/>
-      <w:r>
-        <w:t>Time_Master</w:t>
-      </w:r>
-      <w:proofErr w:type="spellEnd"/>
-      <w:r>
-        <w:t xml:space="preserve"> nach der aktuellen Zeit gefragt und der </w:t>
-      </w:r>
-      <w:proofErr w:type="spellStart"/>
-      <w:r>
-        <w:t>Reciever</w:t>
-      </w:r>
-      <w:proofErr w:type="spellEnd"/>
-      <w:r>
-        <w:t xml:space="preserve"> </w:t>
+        <w:t xml:space="preserve">Der Slot_Manager setzt immer wieder von neuem einen Slot_Timer, immer wenn dieser abgelaufen ist wird der Time_Master nach der aktuellen Zeit gefragt und der Reciever </w:t>
       </w:r>
       <w:r>
         <w:t xml:space="preserve">darüber </w:t>
@@ -4202,36 +4072,12 @@
         <w:t>, das</w:t>
       </w:r>
       <w:r>
-        <w:t xml:space="preserve">s ein Slot beendet wurde und setzt dann den </w:t>
-      </w:r>
-      <w:proofErr w:type="spellStart"/>
-      <w:r>
-        <w:t>Timer</w:t>
-      </w:r>
-      <w:proofErr w:type="spellEnd"/>
-      <w:r>
-        <w:t xml:space="preserve"> neu.</w:t>
-      </w:r>
-    </w:p>
-    <w:p>
-      <w:r>
-        <w:t xml:space="preserve">Immer wenn ein Frame vorbei ist wird der </w:t>
-      </w:r>
-      <w:proofErr w:type="spellStart"/>
-      <w:r>
-        <w:t>Time_Master</w:t>
-      </w:r>
-      <w:proofErr w:type="spellEnd"/>
-      <w:r>
-        <w:t xml:space="preserve"> darüber benachrichtigt, danach erfragt er vom </w:t>
-      </w:r>
-      <w:proofErr w:type="spellStart"/>
-      <w:r>
-        <w:t>Time_Master</w:t>
-      </w:r>
-      <w:proofErr w:type="spellEnd"/>
-      <w:r>
-        <w:t xml:space="preserve"> wie nach jedem Slot die aktuelle Zeit. </w:t>
+        <w:t>s ein Slot beendet wurde und setzt dann den Timer neu.</w:t>
+      </w:r>
+    </w:p>
+    <w:p>
+      <w:r>
+        <w:t xml:space="preserve">Immer wenn ein Frame vorbei ist wird der Time_Master darüber benachrichtigt, danach erfragt er vom Time_Master wie nach jedem Slot die aktuelle Zeit. </w:t>
       </w:r>
     </w:p>
     <w:p>
@@ -4245,31 +4091,7 @@
         <w:t xml:space="preserve"> Slot übergeben. Wurde kein Slot reserviert wird ein beliebiger freier Slot aus dem letzten Frame genommen, dann aber im nächsten Frame, übergeben</w:t>
       </w:r>
       <w:r>
-        <w:t xml:space="preserve"> dabei wird darauf geachtet, dass wirklich ein zufälliger Slot gewählt wird und nicht etwa ein fest </w:t>
-      </w:r>
-      <w:proofErr w:type="spellStart"/>
-      <w:r>
-        <w:t>gescripteter</w:t>
-      </w:r>
-      <w:proofErr w:type="spellEnd"/>
-      <w:r>
-        <w:t xml:space="preserve"> </w:t>
-      </w:r>
-      <w:proofErr w:type="spellStart"/>
-      <w:r>
-        <w:t>z.B</w:t>
-      </w:r>
-      <w:proofErr w:type="spellEnd"/>
-      <w:r>
-        <w:t xml:space="preserve"> der erste freie genommen wird. Um zu vermeiden dass man </w:t>
-      </w:r>
-      <w:proofErr w:type="spellStart"/>
-      <w:r>
-        <w:t>gescriptete</w:t>
-      </w:r>
-      <w:proofErr w:type="spellEnd"/>
-      <w:r>
-        <w:t xml:space="preserve"> Kollisionen erzeugt</w:t>
+        <w:t xml:space="preserve"> dabei wird darauf geachtet, dass wirklich ein zufälliger Slot gewählt wird und nicht etwa ein fest gescripteter z.B der erste freie genommen wird. Um zu vermeiden dass man gescriptete Kollisionen erzeugt</w:t>
       </w:r>
       <w:r>
         <w:t xml:space="preserve">. </w:t>
@@ -4287,7 +4109,7 @@
           <w:rFonts w:ascii="Sylfaen" w:hAnsi="Sylfaen"/>
         </w:rPr>
       </w:pPr>
-      <w:bookmarkStart w:id="7" w:name="_Toc408061398"/>
+      <w:bookmarkStart w:id="8" w:name="_Toc408061398"/>
       <w:r>
         <w:rPr>
           <w:rFonts w:ascii="Sylfaen" w:hAnsi="Sylfaen"/>
@@ -4295,29 +4117,22 @@
         <w:lastRenderedPageBreak/>
         <w:t xml:space="preserve">Zeit Synchronisation </w:t>
       </w:r>
-      <w:proofErr w:type="spellStart"/>
       <w:r>
         <w:rPr>
           <w:rFonts w:ascii="Sylfaen" w:hAnsi="Sylfaen"/>
         </w:rPr>
         <w:t>Time_Master</w:t>
       </w:r>
-      <w:bookmarkEnd w:id="7"/>
-      <w:proofErr w:type="spellEnd"/>
+      <w:bookmarkEnd w:id="8"/>
     </w:p>
     <w:p/>
     <w:p>
       <w:r>
-        <w:t xml:space="preserve">Der </w:t>
-      </w:r>
-      <w:proofErr w:type="spellStart"/>
-      <w:r>
-        <w:t>Time_M</w:t>
+        <w:t>Der Time_M</w:t>
       </w:r>
       <w:r>
         <w:t>aster</w:t>
       </w:r>
-      <w:proofErr w:type="spellEnd"/>
       <w:r>
         <w:t xml:space="preserve"> wird immer von Komponenten nach der aktuellen Zeit gefragt. Und gibt diese auf Anfrage zurück. </w:t>
       </w:r>
@@ -4327,15 +4142,7 @@
         <w:t>Er erhäl</w:t>
       </w:r>
       <w:r>
-        <w:t xml:space="preserve">t außerdem vom </w:t>
-      </w:r>
-      <w:proofErr w:type="spellStart"/>
-      <w:r>
-        <w:t>Reciever</w:t>
-      </w:r>
-      <w:proofErr w:type="spellEnd"/>
-      <w:r>
-        <w:t xml:space="preserve"> die Zeiten aus den Nachr</w:t>
+        <w:t>t außerdem vom Reciever die Zeiten aus den Nachr</w:t>
       </w:r>
       <w:r>
         <w:t>i</w:t>
@@ -4346,15 +4153,7 @@
     </w:p>
     <w:p>
       <w:r>
-        <w:t xml:space="preserve">Die dritte Nachricht die der </w:t>
-      </w:r>
-      <w:proofErr w:type="spellStart"/>
-      <w:r>
-        <w:t>Time_Master</w:t>
-      </w:r>
-      <w:proofErr w:type="spellEnd"/>
-      <w:r>
-        <w:t xml:space="preserve"> erhält ist die Information darüber, dass das Frame abgelaufen ist. Beim erhalten dieser Nachricht, wird das arithmetische Mittel aus den erhaltenen Zeiten ermittelt und mit der Zeit verrechnet.</w:t>
+        <w:t>Die dritte Nachricht die der Time_Master erhält ist die Information darüber, dass das Frame abgelaufen ist. Beim erhalten dieser Nachricht, wird das arithmetische Mittel aus den erhaltenen Zeiten ermittelt und mit der Zeit verrechnet.</w:t>
       </w:r>
       <w:r>
         <w:t xml:space="preserve"> </w:t>
@@ -4367,35 +4166,74 @@
           <w:rFonts w:ascii="Sylfaen" w:hAnsi="Sylfaen"/>
         </w:rPr>
       </w:pPr>
-      <w:bookmarkStart w:id="8" w:name="_Toc408061399"/>
+      <w:bookmarkStart w:id="9" w:name="_Toc408061399"/>
       <w:r>
         <w:rPr>
           <w:rFonts w:ascii="Sylfaen" w:hAnsi="Sylfaen"/>
         </w:rPr>
-        <w:t xml:space="preserve">Datenquelle – </w:t>
-      </w:r>
-      <w:proofErr w:type="spellStart"/>
-      <w:r>
+        <w:t>Datenquelle – data_source</w:t>
+      </w:r>
+      <w:bookmarkEnd w:id="9"/>
+    </w:p>
+    <w:p/>
+    <w:p>
+      <w:r>
+        <w:t>Die Datenquelle liest durchgehend auf dem InputStream die 24 Bytes Nutzdaten ein und versendet die jeweils aktuellsten 24 Bytes auf Anfrage.</w:t>
+      </w:r>
+    </w:p>
+    <w:p>
+      <w:pPr>
+        <w:pStyle w:val="berschrift2"/>
         <w:rPr>
           <w:rFonts w:ascii="Sylfaen" w:hAnsi="Sylfaen"/>
         </w:rPr>
-        <w:t>data_source</w:t>
-      </w:r>
-      <w:bookmarkEnd w:id="8"/>
-      <w:proofErr w:type="spellEnd"/>
+      </w:pPr>
+      <w:bookmarkStart w:id="10" w:name="_Toc408061400"/>
+      <w:r>
+        <w:rPr>
+          <w:rFonts w:ascii="Sylfaen" w:hAnsi="Sylfaen"/>
+        </w:rPr>
+        <w:t>Datensenke – data_sink</w:t>
+      </w:r>
+      <w:bookmarkEnd w:id="10"/>
     </w:p>
     <w:p/>
     <w:p>
       <w:r>
-        <w:t xml:space="preserve">Die Datenquelle liest durchgehend auf dem </w:t>
-      </w:r>
-      <w:proofErr w:type="spellStart"/>
-      <w:r>
-        <w:t>InputStream</w:t>
-      </w:r>
-      <w:proofErr w:type="spellEnd"/>
-      <w:r>
-        <w:t xml:space="preserve"> die 24 Bytes Nutzdaten ein und versendet die jeweils aktuellsten 24 Bytes auf Anfrage.</w:t>
+        <w:t xml:space="preserve">Die Datensenke nimmt die </w:t>
+      </w:r>
+      <w:r>
+        <w:t xml:space="preserve">24 Bytes </w:t>
+      </w:r>
+      <w:r>
+        <w:t xml:space="preserve">Nutzdaten </w:t>
+      </w:r>
+      <w:r>
+        <w:t xml:space="preserve">vom Reciever </w:t>
+      </w:r>
+      <w:r>
+        <w:t>entgegen und schreibt diese in eine Log-Datei weg.</w:t>
+      </w:r>
+    </w:p>
+    <w:p>
+      <w:pPr>
+        <w:pStyle w:val="berschrift1"/>
+        <w:rPr>
+          <w:rFonts w:ascii="Sylfaen" w:hAnsi="Sylfaen"/>
+        </w:rPr>
+      </w:pPr>
+      <w:bookmarkStart w:id="11" w:name="_Toc408061401"/>
+      <w:r>
+        <w:rPr>
+          <w:rFonts w:ascii="Sylfaen" w:hAnsi="Sylfaen"/>
+        </w:rPr>
+        <w:t>Nachrichten</w:t>
+      </w:r>
+      <w:bookmarkEnd w:id="11"/>
+    </w:p>
+    <w:p>
+      <w:r>
+        <w:t>Hier sollen einmal alle Nachrichten aufgezählt und definiert werden die eine Komponente erhalten kann.</w:t>
       </w:r>
     </w:p>
     <w:p>
@@ -4405,104 +4243,31 @@
           <w:rFonts w:ascii="Sylfaen" w:hAnsi="Sylfaen"/>
         </w:rPr>
       </w:pPr>
-      <w:bookmarkStart w:id="9" w:name="_Toc408061400"/>
+      <w:bookmarkStart w:id="12" w:name="_Toc408061402"/>
       <w:r>
         <w:rPr>
           <w:rFonts w:ascii="Sylfaen" w:hAnsi="Sylfaen"/>
         </w:rPr>
-        <w:t xml:space="preserve">Datensenke – </w:t>
-      </w:r>
-      <w:proofErr w:type="spellStart"/>
-      <w:r>
+        <w:t>PR_Master</w:t>
+      </w:r>
+      <w:bookmarkEnd w:id="12"/>
+    </w:p>
+    <w:p/>
+    <w:p>
+      <w:pPr>
+        <w:pStyle w:val="berschrift3"/>
         <w:rPr>
           <w:rFonts w:ascii="Sylfaen" w:hAnsi="Sylfaen"/>
         </w:rPr>
-        <w:t>data_sink</w:t>
-      </w:r>
-      <w:bookmarkEnd w:id="9"/>
-      <w:proofErr w:type="spellEnd"/>
-    </w:p>
-    <w:p/>
-    <w:p>
-      <w:r>
-        <w:t xml:space="preserve">Die Datensenke nimmt die </w:t>
-      </w:r>
-      <w:r>
-        <w:t xml:space="preserve">24 Bytes </w:t>
-      </w:r>
-      <w:r>
-        <w:t xml:space="preserve">Nutzdaten </w:t>
-      </w:r>
-      <w:r>
-        <w:t xml:space="preserve">vom </w:t>
-      </w:r>
-      <w:proofErr w:type="spellStart"/>
-      <w:r>
-        <w:t>Reciever</w:t>
-      </w:r>
-      <w:proofErr w:type="spellEnd"/>
-      <w:r>
-        <w:t xml:space="preserve"> </w:t>
-      </w:r>
-      <w:r>
-        <w:t>entgegen und schreibt diese in eine Log-Datei weg.</w:t>
-      </w:r>
-    </w:p>
-    <w:p>
-      <w:pPr>
-        <w:pStyle w:val="berschrift1"/>
+      </w:pPr>
+      <w:bookmarkStart w:id="13" w:name="_Toc408061403"/>
+      <w:r>
         <w:rPr>
           <w:rFonts w:ascii="Sylfaen" w:hAnsi="Sylfaen"/>
         </w:rPr>
-      </w:pPr>
-      <w:bookmarkStart w:id="10" w:name="_Toc408061401"/>
-      <w:r>
-        <w:rPr>
-          <w:rFonts w:ascii="Sylfaen" w:hAnsi="Sylfaen"/>
-        </w:rPr>
-        <w:t>Nachrichten</w:t>
-      </w:r>
-      <w:bookmarkEnd w:id="10"/>
-    </w:p>
-    <w:p>
-      <w:r>
-        <w:t>Hier sollen einmal alle Nachrichten aufgezählt und definiert werden die eine Komponente erhalten kann.</w:t>
-      </w:r>
-    </w:p>
-    <w:p>
-      <w:pPr>
-        <w:pStyle w:val="berschrift2"/>
-        <w:rPr>
-          <w:rFonts w:ascii="Sylfaen" w:hAnsi="Sylfaen"/>
-        </w:rPr>
-      </w:pPr>
-      <w:bookmarkStart w:id="11" w:name="_Toc408061402"/>
-      <w:proofErr w:type="spellStart"/>
-      <w:r>
-        <w:rPr>
-          <w:rFonts w:ascii="Sylfaen" w:hAnsi="Sylfaen"/>
-        </w:rPr>
-        <w:t>PR_Master</w:t>
-      </w:r>
-      <w:bookmarkEnd w:id="11"/>
-      <w:proofErr w:type="spellEnd"/>
-    </w:p>
-    <w:p/>
-    <w:p>
-      <w:pPr>
-        <w:pStyle w:val="berschrift3"/>
-        <w:rPr>
-          <w:rFonts w:ascii="Sylfaen" w:hAnsi="Sylfaen"/>
-        </w:rPr>
-      </w:pPr>
-      <w:bookmarkStart w:id="12" w:name="_Toc408061403"/>
-      <w:r>
-        <w:rPr>
-          <w:rFonts w:ascii="Sylfaen" w:hAnsi="Sylfaen"/>
-        </w:rPr>
         <w:t>Sender</w:t>
       </w:r>
-      <w:bookmarkEnd w:id="12"/>
+      <w:bookmarkEnd w:id="13"/>
     </w:p>
     <w:p/>
     <w:p>
@@ -4530,7 +4295,6 @@
         <w:tab/>
         <w:t>{</w:t>
       </w:r>
-      <w:proofErr w:type="spellStart"/>
       <w:r>
         <w:rPr>
           <w:b/>
@@ -4547,37 +4311,14 @@
         <w:rPr>
           <w:b/>
         </w:rPr>
-        <w:t>imer</w:t>
-      </w:r>
-      <w:proofErr w:type="spellEnd"/>
-      <w:r>
-        <w:rPr>
-          <w:b/>
-        </w:rPr>
-        <w:t xml:space="preserve">, </w:t>
-      </w:r>
-      <w:proofErr w:type="spellStart"/>
-      <w:r>
-        <w:rPr>
-          <w:b/>
-        </w:rPr>
-        <w:t>TimeToWait</w:t>
-      </w:r>
-      <w:proofErr w:type="spellEnd"/>
-      <w:r>
-        <w:rPr>
-          <w:b/>
-        </w:rPr>
-        <w:t xml:space="preserve">, </w:t>
-      </w:r>
-      <w:proofErr w:type="spellStart"/>
-      <w:r>
-        <w:rPr>
-          <w:b/>
-        </w:rPr>
-        <w:t>ReservedSendIntervall</w:t>
-      </w:r>
-      <w:proofErr w:type="spellEnd"/>
+        <w:t>imer, TimeToWait</w:t>
+      </w:r>
+      <w:r>
+        <w:rPr>
+          <w:b/>
+        </w:rPr>
+        <w:t>, ReservedSendIntervall</w:t>
+      </w:r>
       <w:r>
         <w:rPr>
           <w:b/>
@@ -4594,12 +4335,8 @@
       </w:r>
       <w:r>
         <w:tab/>
-      </w:r>
-      <w:proofErr w:type="spellStart"/>
-      <w:r>
         <w:t>Slot_Manager</w:t>
       </w:r>
-      <w:proofErr w:type="spellEnd"/>
     </w:p>
     <w:p>
       <w:r>
@@ -4610,14 +4347,7 @@
       </w:r>
       <w:r>
         <w:tab/>
-      </w:r>
-      <w:proofErr w:type="spellStart"/>
-      <w:r>
-        <w:t>TimeToWait</w:t>
-      </w:r>
-      <w:proofErr w:type="spellEnd"/>
-      <w:r>
-        <w:t xml:space="preserve"> -&gt; Zeit die bis zum Slot gewartet werden muss</w:t>
+        <w:t>TimeToWait -&gt; Zeit die bis zum Slot gewartet werden muss</w:t>
       </w:r>
     </w:p>
     <w:p>
@@ -4626,14 +4356,7 @@
       </w:r>
       <w:r>
         <w:tab/>
-      </w:r>
-      <w:proofErr w:type="spellStart"/>
-      <w:r>
-        <w:t>ReservedSendIntervall</w:t>
-      </w:r>
-      <w:proofErr w:type="spellEnd"/>
-      <w:r>
-        <w:t xml:space="preserve"> -&gt; Zeitintervall in dem gesendet werden muss</w:t>
+        <w:t>ReservedSendIntervall -&gt; Zeitintervall in dem gesendet werden muss</w:t>
       </w:r>
     </w:p>
     <w:p/>
@@ -4662,7 +4385,6 @@
         <w:tab/>
         <w:t>{</w:t>
       </w:r>
-      <w:proofErr w:type="spellStart"/>
       <w:r>
         <w:rPr>
           <w:b/>
@@ -4679,14 +4401,7 @@
         <w:rPr>
           <w:b/>
         </w:rPr>
-        <w:t>oad</w:t>
-      </w:r>
-      <w:proofErr w:type="spellEnd"/>
-      <w:r>
-        <w:rPr>
-          <w:b/>
-        </w:rPr>
-        <w:t xml:space="preserve">, </w:t>
+        <w:t xml:space="preserve">oad, </w:t>
       </w:r>
       <w:r>
         <w:rPr>
@@ -4716,12 +4431,8 @@
       </w:r>
       <w:r>
         <w:tab/>
-      </w:r>
-      <w:proofErr w:type="spellStart"/>
-      <w:r>
         <w:t>Data_source</w:t>
       </w:r>
-      <w:proofErr w:type="spellEnd"/>
     </w:p>
     <w:p>
       <w:r>
@@ -4733,14 +4444,7 @@
       </w:r>
       <w:r>
         <w:tab/>
-      </w:r>
-      <w:proofErr w:type="spellStart"/>
-      <w:r>
-        <w:t>data</w:t>
-      </w:r>
-      <w:proofErr w:type="spellEnd"/>
-      <w:r>
-        <w:t xml:space="preserve"> -&gt; 2</w:t>
+        <w:t>data -&gt; 2</w:t>
       </w:r>
       <w:r>
         <w:t>4</w:t>
@@ -4757,16 +4461,14 @@
           <w:rFonts w:ascii="Sylfaen" w:hAnsi="Sylfaen"/>
         </w:rPr>
       </w:pPr>
-      <w:bookmarkStart w:id="13" w:name="_Toc408061404"/>
-      <w:proofErr w:type="spellStart"/>
+      <w:bookmarkStart w:id="14" w:name="_Toc408061404"/>
       <w:r>
         <w:rPr>
           <w:rFonts w:ascii="Sylfaen" w:hAnsi="Sylfaen"/>
         </w:rPr>
         <w:t>Reciever</w:t>
       </w:r>
-      <w:bookmarkEnd w:id="13"/>
-      <w:proofErr w:type="spellEnd"/>
+      <w:bookmarkEnd w:id="14"/>
     </w:p>
     <w:p/>
     <w:p>
@@ -4786,21 +4488,7 @@
         <w:rPr>
           <w:b/>
         </w:rPr>
-        <w:t>{</w:t>
-      </w:r>
-      <w:proofErr w:type="spellStart"/>
-      <w:r>
-        <w:rPr>
-          <w:b/>
-        </w:rPr>
-        <w:t>slot_passed</w:t>
-      </w:r>
-      <w:proofErr w:type="spellEnd"/>
-      <w:r>
-        <w:rPr>
-          <w:b/>
-        </w:rPr>
-        <w:t>}</w:t>
+        <w:t>{slot_passed}</w:t>
       </w:r>
     </w:p>
     <w:p>
@@ -4812,12 +4500,8 @@
       </w:r>
       <w:r>
         <w:tab/>
-      </w:r>
-      <w:proofErr w:type="spellStart"/>
-      <w:r>
         <w:t>Slot_Manager</w:t>
       </w:r>
-      <w:proofErr w:type="spellEnd"/>
     </w:p>
     <w:p>
       <w:r>
@@ -4848,14 +4532,12 @@
         <w:tab/>
         <w:t>{</w:t>
       </w:r>
-      <w:proofErr w:type="spellStart"/>
       <w:r>
         <w:rPr>
           <w:b/>
         </w:rPr>
         <w:t>no_messages</w:t>
       </w:r>
-      <w:proofErr w:type="spellEnd"/>
       <w:r>
         <w:rPr>
           <w:b/>
@@ -4894,19 +4576,11 @@
         <w:tab/>
         <w:t>{</w:t>
       </w:r>
-      <w:proofErr w:type="spellStart"/>
-      <w:r>
-        <w:rPr>
-          <w:b/>
-        </w:rPr>
-        <w:t>slot_reservation</w:t>
-      </w:r>
-      <w:proofErr w:type="spellEnd"/>
-      <w:r>
-        <w:rPr>
-          <w:b/>
-        </w:rPr>
-        <w:t>, Slot</w:t>
+      <w:r>
+        <w:rPr>
+          <w:b/>
+        </w:rPr>
+        <w:t>slot_reservation, Slot</w:t>
       </w:r>
       <w:r>
         <w:rPr>
@@ -4958,14 +4632,12 @@
         <w:tab/>
         <w:t>{</w:t>
       </w:r>
-      <w:proofErr w:type="spellStart"/>
       <w:r>
         <w:rPr>
           <w:b/>
         </w:rPr>
         <w:t>collision_detected</w:t>
       </w:r>
-      <w:proofErr w:type="spellEnd"/>
       <w:r>
         <w:rPr>
           <w:b/>
@@ -4998,19 +4670,22 @@
           <w:rFonts w:ascii="Sylfaen" w:hAnsi="Sylfaen"/>
         </w:rPr>
       </w:pPr>
-      <w:bookmarkStart w:id="14" w:name="_Toc408061405"/>
-      <w:proofErr w:type="spellStart"/>
+      <w:bookmarkStart w:id="15" w:name="_Toc408061405"/>
       <w:r>
         <w:rPr>
           <w:rFonts w:ascii="Sylfaen" w:hAnsi="Sylfaen"/>
         </w:rPr>
         <w:t>Slot_Manager</w:t>
       </w:r>
-      <w:bookmarkEnd w:id="14"/>
-      <w:proofErr w:type="spellEnd"/>
+      <w:bookmarkEnd w:id="15"/>
     </w:p>
     <w:p/>
     <w:p>
+      <w:pPr>
+        <w:rPr>
+          <w:b/>
+        </w:rPr>
+      </w:pPr>
       <w:r>
         <w:rPr>
           <w:b/>
@@ -5027,21 +4702,36 @@
         <w:rPr>
           <w:b/>
         </w:rPr>
-        <w:t>{</w:t>
-      </w:r>
-      <w:proofErr w:type="spellStart"/>
-      <w:r>
-        <w:rPr>
-          <w:b/>
-        </w:rPr>
-        <w:t>get_reservable_slot</w:t>
-      </w:r>
-      <w:proofErr w:type="spellEnd"/>
+        <w:t>{get_reservable_slot</w:t>
+      </w:r>
+      <w:r>
+        <w:rPr>
+          <w:b/>
+        </w:rPr>
+        <w:t>, PID</w:t>
+      </w:r>
       <w:r>
         <w:rPr>
           <w:b/>
         </w:rPr>
         <w:t>}</w:t>
+      </w:r>
+    </w:p>
+    <w:p>
+      <w:r>
+        <w:rPr>
+          <w:b/>
+        </w:rPr>
+        <w:t>Parameter:</w:t>
+      </w:r>
+      <w:r>
+        <w:rPr>
+          <w:b/>
+        </w:rPr>
+        <w:tab/>
+      </w:r>
+      <w:r>
+        <w:t>PID -&gt; die Prozess Id des Senders</w:t>
       </w:r>
     </w:p>
     <w:p>
@@ -5087,7 +4777,6 @@
         <w:tab/>
         <w:t>{</w:t>
       </w:r>
-      <w:proofErr w:type="spellStart"/>
       <w:r>
         <w:rPr>
           <w:b/>
@@ -5098,14 +4787,7 @@
         <w:rPr>
           <w:b/>
         </w:rPr>
-        <w:t>lot</w:t>
-      </w:r>
-      <w:proofErr w:type="spellEnd"/>
-      <w:r>
-        <w:rPr>
-          <w:b/>
-        </w:rPr>
-        <w:t>, Slot</w:t>
+        <w:t>lot, Slot</w:t>
       </w:r>
       <w:r>
         <w:rPr>
@@ -5149,14 +4831,12 @@
         </w:rPr>
         <w:t>{</w:t>
       </w:r>
-      <w:proofErr w:type="spellStart"/>
       <w:r>
         <w:rPr>
           <w:b/>
         </w:rPr>
         <w:t>slot_missed</w:t>
       </w:r>
-      <w:proofErr w:type="spellEnd"/>
       <w:r>
         <w:rPr>
           <w:b/>
@@ -5190,15 +4870,7 @@
         <w:tab/>
       </w:r>
       <w:r>
-        <w:t xml:space="preserve">Wurde der Slot verpasst gibt der Sender dem </w:t>
-      </w:r>
-      <w:proofErr w:type="spellStart"/>
-      <w:r>
-        <w:t>Slot_Manager</w:t>
-      </w:r>
-      <w:proofErr w:type="spellEnd"/>
-      <w:r>
-        <w:t xml:space="preserve"> darüber bescheid</w:t>
+        <w:t>Wurde der Slot verpasst gibt der Sender dem Slot_Manager darüber bescheid</w:t>
       </w:r>
     </w:p>
     <w:p>
@@ -5212,8 +4884,7 @@
           <w:smallCaps/>
         </w:rPr>
       </w:pPr>
-      <w:bookmarkStart w:id="15" w:name="_Toc408061406"/>
-      <w:proofErr w:type="spellStart"/>
+      <w:bookmarkStart w:id="16" w:name="_Toc408061406"/>
       <w:r>
         <w:rPr>
           <w:rFonts w:ascii="Sylfaen" w:hAnsi="Sylfaen"/>
@@ -5230,8 +4901,7 @@
         </w:rPr>
         <w:t>e_Master</w:t>
       </w:r>
-      <w:bookmarkEnd w:id="15"/>
-      <w:proofErr w:type="spellEnd"/>
+      <w:bookmarkEnd w:id="16"/>
     </w:p>
     <w:p/>
     <w:p>
@@ -5258,19 +4928,11 @@
         </w:rPr>
         <w:t>{</w:t>
       </w:r>
-      <w:proofErr w:type="spellStart"/>
-      <w:r>
-        <w:rPr>
-          <w:b/>
-        </w:rPr>
-        <w:t>new_message</w:t>
-      </w:r>
-      <w:proofErr w:type="spellEnd"/>
-      <w:r>
-        <w:rPr>
-          <w:b/>
-        </w:rPr>
-        <w:t>,</w:t>
+      <w:r>
+        <w:rPr>
+          <w:b/>
+        </w:rPr>
+        <w:t>new_message,</w:t>
       </w:r>
       <w:r>
         <w:rPr>
@@ -5278,28 +4940,12 @@
         </w:rPr>
         <w:t xml:space="preserve"> </w:t>
       </w:r>
-      <w:proofErr w:type="spellStart"/>
-      <w:r>
-        <w:rPr>
-          <w:b/>
-        </w:rPr>
-        <w:t>StationTime</w:t>
-      </w:r>
-      <w:proofErr w:type="spellEnd"/>
-      <w:r>
-        <w:rPr>
-          <w:b/>
-        </w:rPr>
-        <w:t xml:space="preserve">, </w:t>
-      </w:r>
-      <w:proofErr w:type="spellStart"/>
-      <w:r>
-        <w:rPr>
-          <w:b/>
-        </w:rPr>
-        <w:t>RecievedTime</w:t>
-      </w:r>
-      <w:proofErr w:type="spellEnd"/>
+      <w:r>
+        <w:rPr>
+          <w:b/>
+        </w:rPr>
+        <w:t>StationTime, RecievedTime</w:t>
+      </w:r>
       <w:r>
         <w:rPr>
           <w:b/>
@@ -5312,35 +4958,21 @@
         <w:rPr>
           <w:b/>
         </w:rPr>
+        <w:lastRenderedPageBreak/>
         <w:t>Parameter:</w:t>
       </w:r>
       <w:r>
         <w:tab/>
-      </w:r>
-      <w:proofErr w:type="spellStart"/>
-      <w:r>
-        <w:t>StationTime</w:t>
-      </w:r>
-      <w:proofErr w:type="spellEnd"/>
-      <w:r>
-        <w:t>-&gt; Zeit der Station vom Typ A</w:t>
-      </w:r>
-    </w:p>
-    <w:p>
-      <w:r>
-        <w:lastRenderedPageBreak/>
+        <w:t>StationTime-&gt; Zeit der Station vom Typ A</w:t>
+      </w:r>
+    </w:p>
+    <w:p>
+      <w:r>
         <w:tab/>
       </w:r>
       <w:r>
         <w:tab/>
-      </w:r>
-      <w:proofErr w:type="spellStart"/>
-      <w:r>
-        <w:t>RecievedTime</w:t>
-      </w:r>
-      <w:proofErr w:type="spellEnd"/>
-      <w:r>
-        <w:t xml:space="preserve"> -&gt;</w:t>
+        <w:t>RecievedTime -&gt;</w:t>
       </w:r>
       <w:r>
         <w:t xml:space="preserve"> </w:t>
@@ -5358,12 +4990,8 @@
       </w:r>
       <w:r>
         <w:tab/>
-      </w:r>
-      <w:proofErr w:type="spellStart"/>
-      <w:r>
         <w:t>Reciever</w:t>
       </w:r>
-      <w:proofErr w:type="spellEnd"/>
     </w:p>
     <w:p>
       <w:pPr>
@@ -5389,16 +5017,8 @@
         <w:rPr>
           <w:b/>
         </w:rPr>
-        <w:t>{</w:t>
-      </w:r>
-      <w:proofErr w:type="spellStart"/>
-      <w:r>
-        <w:rPr>
-          <w:b/>
-        </w:rPr>
-        <w:t>get_current_time</w:t>
-      </w:r>
-      <w:proofErr w:type="spellEnd"/>
+        <w:t>{get_current_time</w:t>
+      </w:r>
       <w:r>
         <w:rPr>
           <w:b/>
@@ -5433,22 +5053,7 @@
       </w:r>
       <w:r>
         <w:tab/>
-      </w:r>
-      <w:proofErr w:type="spellStart"/>
-      <w:r>
-        <w:t>Reciever</w:t>
-      </w:r>
-      <w:proofErr w:type="spellEnd"/>
-      <w:r>
-        <w:t xml:space="preserve">, </w:t>
-      </w:r>
-      <w:proofErr w:type="spellStart"/>
-      <w:r>
-        <w:t>Slot_Manager</w:t>
-      </w:r>
-      <w:proofErr w:type="spellEnd"/>
-      <w:r>
-        <w:t>, Sender</w:t>
+        <w:t>Reciever, Slot_Manager, Sender</w:t>
       </w:r>
     </w:p>
     <w:p>
@@ -5463,16 +5068,8 @@
           <w:b/>
         </w:rPr>
         <w:tab/>
-        <w:t>{</w:t>
-      </w:r>
-      <w:proofErr w:type="spellStart"/>
-      <w:r>
-        <w:rPr>
-          <w:b/>
-        </w:rPr>
-        <w:t>current_time</w:t>
-      </w:r>
-      <w:proofErr w:type="spellEnd"/>
+        <w:t>{current_time</w:t>
+      </w:r>
       <w:r>
         <w:rPr>
           <w:b/>
@@ -5523,14 +5120,12 @@
         </w:rPr>
         <w:t>{</w:t>
       </w:r>
-      <w:proofErr w:type="spellStart"/>
       <w:r>
         <w:rPr>
           <w:b/>
         </w:rPr>
         <w:t>sync</w:t>
       </w:r>
-      <w:proofErr w:type="spellEnd"/>
       <w:r>
         <w:rPr>
           <w:b/>
@@ -5547,17 +5142,8 @@
       </w:r>
       <w:r>
         <w:tab/>
-      </w:r>
-      <w:proofErr w:type="spellStart"/>
-      <w:r>
-        <w:t>Slot_M</w:t>
-      </w:r>
-      <w:bookmarkStart w:id="16" w:name="_GoBack"/>
-      <w:bookmarkEnd w:id="16"/>
-      <w:r>
-        <w:t>anager</w:t>
-      </w:r>
-      <w:proofErr w:type="spellEnd"/>
+        <w:t>Slot_Manager</w:t>
+      </w:r>
     </w:p>
     <w:p>
       <w:pPr>
@@ -5574,15 +5160,7 @@
       </w:r>
       <w:r>
         <w:tab/>
-        <w:t xml:space="preserve">Triggert, dass der </w:t>
-      </w:r>
-      <w:proofErr w:type="spellStart"/>
-      <w:r>
-        <w:t>Time_Master</w:t>
-      </w:r>
-      <w:proofErr w:type="spellEnd"/>
-      <w:r>
-        <w:t xml:space="preserve"> sich selbst, anhand den erhaltenen Zeiten aus dem letzten Frame mit den anderen Stationen synchronisiert</w:t>
+        <w:t>Triggert, dass der Time_Master sich selbst, anhand den erhaltenen Zeiten aus dem letzten Frame mit den anderen Stationen synchronisiert</w:t>
       </w:r>
     </w:p>
     <w:p>
@@ -5593,7 +5171,6 @@
         </w:rPr>
       </w:pPr>
       <w:bookmarkStart w:id="17" w:name="_Toc408061407"/>
-      <w:proofErr w:type="spellStart"/>
       <w:r>
         <w:rPr>
           <w:rFonts w:ascii="Sylfaen" w:hAnsi="Sylfaen"/>
@@ -5601,7 +5178,6 @@
         <w:t>Data_Sink</w:t>
       </w:r>
       <w:bookmarkEnd w:id="17"/>
-      <w:proofErr w:type="spellEnd"/>
     </w:p>
     <w:p/>
     <w:p>
@@ -5623,19 +5199,11 @@
         </w:rPr>
         <w:t>{</w:t>
       </w:r>
-      <w:proofErr w:type="spellStart"/>
-      <w:r>
-        <w:rPr>
-          <w:b/>
-        </w:rPr>
-        <w:t>data</w:t>
-      </w:r>
-      <w:proofErr w:type="spellEnd"/>
-      <w:r>
-        <w:rPr>
-          <w:b/>
-        </w:rPr>
-        <w:t>, Data</w:t>
+      <w:r>
+        <w:rPr>
+          <w:b/>
+        </w:rPr>
+        <w:t>data, Data</w:t>
       </w:r>
       <w:r>
         <w:rPr>
@@ -5668,12 +5236,8 @@
       </w:r>
       <w:r>
         <w:tab/>
-      </w:r>
-      <w:proofErr w:type="spellStart"/>
-      <w:r>
         <w:t>Reciever</w:t>
       </w:r>
-      <w:proofErr w:type="spellEnd"/>
     </w:p>
     <w:p/>
     <w:p>
@@ -5704,44 +5268,14 @@
         <w:rPr>
           <w:rFonts w:ascii="Sylfaen" w:hAnsi="Sylfaen"/>
         </w:rPr>
-        <w:t xml:space="preserve">Sender </w:t>
-      </w:r>
-      <w:proofErr w:type="spellStart"/>
-      <w:r>
-        <w:rPr>
-          <w:rFonts w:ascii="Sylfaen" w:hAnsi="Sylfaen"/>
-        </w:rPr>
-        <w:t>Vor</w:t>
-      </w:r>
-      <w:proofErr w:type="spellEnd"/>
-      <w:r>
-        <w:rPr>
-          <w:rFonts w:ascii="Sylfaen" w:hAnsi="Sylfaen"/>
-        </w:rPr>
-        <w:t xml:space="preserve"> dem Slot</w:t>
+        <w:t>Sender Vor dem Slot</w:t>
       </w:r>
       <w:bookmarkEnd w:id="19"/>
     </w:p>
     <w:p/>
     <w:p>
       <w:r>
-        <w:t xml:space="preserve">Zur Verdeutlichung des </w:t>
-      </w:r>
-      <w:proofErr w:type="spellStart"/>
-      <w:r>
-        <w:t>Abblaufs</w:t>
-      </w:r>
-      <w:proofErr w:type="spellEnd"/>
-      <w:r>
-        <w:t xml:space="preserve"> soll das folgende </w:t>
-      </w:r>
-      <w:proofErr w:type="spellStart"/>
-      <w:r>
-        <w:t>Abblaufdiagramm</w:t>
-      </w:r>
-      <w:proofErr w:type="spellEnd"/>
-      <w:r>
-        <w:t xml:space="preserve"> dienen. Es stellt die Kommunikation dar die um den Sender herum entsteht kurz bevor eine Nachricht „gefunkt“ werden soll. </w:t>
+        <w:t xml:space="preserve">Zur Verdeutlichung des Abblaufs soll das folgende Abblaufdiagramm dienen. Es stellt die Kommunikation dar die um den Sender herum entsteht kurz bevor eine Nachricht „gefunkt“ werden soll. </w:t>
       </w:r>
     </w:p>
     <w:p>
@@ -5820,31 +5354,7 @@
     <w:p/>
     <w:p>
       <w:r>
-        <w:t xml:space="preserve">Zu beachten hier ist, dass der Sender, der </w:t>
-      </w:r>
-      <w:proofErr w:type="spellStart"/>
-      <w:r>
-        <w:t>Reciever</w:t>
-      </w:r>
-      <w:proofErr w:type="spellEnd"/>
-      <w:r>
-        <w:t xml:space="preserve"> und der </w:t>
-      </w:r>
-      <w:proofErr w:type="spellStart"/>
-      <w:r>
-        <w:t>Slot_Manager</w:t>
-      </w:r>
-      <w:proofErr w:type="spellEnd"/>
-      <w:r>
-        <w:t xml:space="preserve"> zusammen gefasst die </w:t>
-      </w:r>
-      <w:proofErr w:type="spellStart"/>
-      <w:r>
-        <w:t>PR_Master</w:t>
-      </w:r>
-      <w:proofErr w:type="spellEnd"/>
-      <w:r>
-        <w:t xml:space="preserve"> Komponente ergeben hier aber genauso dargestellt werden wie Time Manager un</w:t>
+        <w:t>Zu beachten hier ist, dass der Sender, der Reciever und der Slot_Manager zusammen gefasst die PR_Master Komponente ergeben hier aber genauso dargestellt werden wie Time Manager un</w:t>
       </w:r>
       <w:r>
         <w:t>d</w:t>
@@ -5853,34 +5363,10 @@
         <w:t xml:space="preserve"> die Daten Senke die jeweils eigene Komponenten sind.</w:t>
       </w:r>
       <w:r>
-        <w:t xml:space="preserve"> Am Anfang eines Frames schickt der </w:t>
-      </w:r>
-      <w:proofErr w:type="spellStart"/>
-      <w:r>
-        <w:t>Slot_Manager</w:t>
-      </w:r>
-      <w:proofErr w:type="spellEnd"/>
-      <w:r>
-        <w:t xml:space="preserve"> dem Sender seine TTW</w:t>
-      </w:r>
-      <w:r>
-        <w:t xml:space="preserve">(Time </w:t>
-      </w:r>
-      <w:proofErr w:type="spellStart"/>
-      <w:r>
-        <w:t>To</w:t>
-      </w:r>
-      <w:proofErr w:type="spellEnd"/>
-      <w:r>
-        <w:t xml:space="preserve"> </w:t>
-      </w:r>
-      <w:proofErr w:type="spellStart"/>
-      <w:r>
-        <w:t>Wait</w:t>
-      </w:r>
-      <w:proofErr w:type="spellEnd"/>
-      <w:r>
-        <w:t>)</w:t>
+        <w:t xml:space="preserve"> Am Anfang eines Frames schickt der Slot_Manager dem Sender seine TTW</w:t>
+      </w:r>
+      <w:r>
+        <w:t>(Time To Wait)</w:t>
       </w:r>
       <w:r>
         <w:t xml:space="preserve"> also die Zeit die er innerhalb des Frames warten muss bevor sein Slot beginnt. Wenn diese Zeit abgelaufen ist wacht der Sender auf und beginnt alle Daten zu sammeln die er für die Nachricht braucht. Als erstes holt er sich die Daten von der Daten Senke und fragt einen freien Slot für das nächste Frame beim Slot Manager ab. Wenn er diese Daten hat, baut er die Nachricht zusammen und fragt die aktuelle Zeit beim Time Manager ab um zu überprüfen dass er seinen Slot noch nicht verpasst hat. Dann wird der Zeit Stempel an die Nachricht gehängt und versendet sofern der Slot nicht verpasst wurde. Wurde der Slot verpasst wird das Paket verworfen und der Sender legt sich bis zum Ende des Frames</w:t>
@@ -5903,19 +5389,11 @@
         </w:rPr>
       </w:pPr>
       <w:bookmarkStart w:id="20" w:name="_Toc408061410"/>
-      <w:proofErr w:type="spellStart"/>
       <w:r>
         <w:rPr>
           <w:rFonts w:ascii="Sylfaen" w:hAnsi="Sylfaen"/>
         </w:rPr>
-        <w:t>Reciever</w:t>
-      </w:r>
-      <w:proofErr w:type="spellEnd"/>
-      <w:r>
-        <w:rPr>
-          <w:rFonts w:ascii="Sylfaen" w:hAnsi="Sylfaen"/>
-        </w:rPr>
-        <w:t xml:space="preserve"> Slot Ende eine Nachricht erhalten</w:t>
+        <w:t>Reciever Slot Ende eine Nachricht erhalten</w:t>
       </w:r>
       <w:bookmarkEnd w:id="20"/>
     </w:p>
@@ -5993,56 +5471,16 @@
     <w:p/>
     <w:p>
       <w:r>
-        <w:t xml:space="preserve">Wenn nach einem Slot nur eine Nachricht beim </w:t>
-      </w:r>
-      <w:proofErr w:type="spellStart"/>
-      <w:r>
-        <w:t>Reciever</w:t>
-      </w:r>
-      <w:proofErr w:type="spellEnd"/>
-      <w:r>
-        <w:t xml:space="preserve"> eingegangen ist bildet die obige Abbildung</w:t>
-      </w:r>
-      <w:r>
-        <w:t xml:space="preserve"> ab wie die Kommunikation zwischen den einzelnen Komponenten aussieht. Kommt die Nachricht vom Slot Manager, dass ein Slot um ist schaut der </w:t>
-      </w:r>
-      <w:proofErr w:type="spellStart"/>
-      <w:r>
-        <w:t>Reciever</w:t>
-      </w:r>
-      <w:proofErr w:type="spellEnd"/>
-      <w:r>
-        <w:t xml:space="preserve"> nach wie viele Nachrichten eingegangen </w:t>
+        <w:t>Wenn nach einem Slot nur eine Nachricht beim Reciever eingegangen ist bildet die obige Abbildung</w:t>
+      </w:r>
+      <w:r>
+        <w:t xml:space="preserve"> ab wie die Kommunikation zwischen den einzelnen Komponenten aussieht. Kommt die Nachricht vom Slot Manager, dass ein Slot um ist schaut der Reciever nach wie viele Nachrichten eingegangen </w:t>
       </w:r>
       <w:r>
         <w:t>sind</w:t>
       </w:r>
       <w:r>
-        <w:t xml:space="preserve">. War es nur eine einzige sendet er dem </w:t>
-      </w:r>
-      <w:proofErr w:type="spellStart"/>
-      <w:r>
-        <w:t>Slot_Manager</w:t>
-      </w:r>
-      <w:proofErr w:type="spellEnd"/>
-      <w:r>
-        <w:t xml:space="preserve"> dass es eine Slot Reservierung gab und sendet dem Time Manager die Nachricht, dass es eine neue Nachricht gab und wenn es eine A Station war wird die Zeit aus der Nachricht mitgesendet sowie der Zeitstempel zu dem die Nachricht im </w:t>
-      </w:r>
-      <w:proofErr w:type="spellStart"/>
-      <w:r>
-        <w:t>Reciever</w:t>
-      </w:r>
-      <w:proofErr w:type="spellEnd"/>
-      <w:r>
-        <w:t xml:space="preserve"> angekommen ist. Den Zeitstempel bekommt jede Nachricht in dem Moment wo der </w:t>
-      </w:r>
-      <w:proofErr w:type="spellStart"/>
-      <w:r>
-        <w:t>Reciever</w:t>
-      </w:r>
-      <w:proofErr w:type="spellEnd"/>
-      <w:r>
-        <w:t xml:space="preserve"> sie empfängt. Dann fragt er den Time Manager nach der aktuellen Zeit und merkt sich diese bis zu dem Punkt, dass der Slot rum ist und ggf. die Nachricht an den Time Manager gesendet wird.</w:t>
+        <w:t>. War es nur eine einzige sendet er dem Slot_Manager dass es eine Slot Reservierung gab und sendet dem Time Manager die Nachricht, dass es eine neue Nachricht gab und wenn es eine A Station war wird die Zeit aus der Nachricht mitgesendet sowie der Zeitstempel zu dem die Nachricht im Reciever angekommen ist. Den Zeitstempel bekommt jede Nachricht in dem Moment wo der Reciever sie empfängt. Dann fragt er den Time Manager nach der aktuellen Zeit und merkt sich diese bis zu dem Punkt, dass der Slot rum ist und ggf. die Nachricht an den Time Manager gesendet wird.</w:t>
       </w:r>
       <w:r>
         <w:t xml:space="preserve"> Außerdem bekommt die Daten Senke den Pay Load der Nachricht zu gesendet.</w:t>
@@ -6172,37 +5610,13 @@
     <w:p/>
     <w:p>
       <w:r>
-        <w:t xml:space="preserve">Bei der Implementierung des Entwurfs ist uns aufgefallen, dass es nicht reicht einen Receiver Prozess zu haben. Es ist notwendig die Nachrichten die auf Erlang Ebene gesendet und empfangen werden von der eigentlichen UDP Schicht zu trennen die den „Funk“ imitiert. Somit haben wir den Receiver dann zwei geteilt einmal in eine </w:t>
-      </w:r>
-      <w:proofErr w:type="spellStart"/>
-      <w:r>
-        <w:t>reciever.erl</w:t>
-      </w:r>
-      <w:proofErr w:type="spellEnd"/>
-      <w:r>
-        <w:t xml:space="preserve"> die sich um die Verbindung der einzelnen Prozesse kümmert und einen </w:t>
-      </w:r>
-      <w:proofErr w:type="spellStart"/>
-      <w:r>
-        <w:t>udp_reciever.erl</w:t>
-      </w:r>
-      <w:proofErr w:type="spellEnd"/>
-      <w:r>
-        <w:t xml:space="preserve"> der sich um die UDP Verbindung kümmert.</w:t>
+        <w:t>Bei der Implementierung des Entwurfs ist uns aufgefallen, dass es nicht reicht einen Receiver Prozess zu haben. Es ist notwendig die Nachrichten die auf Erlang Ebene gesendet und empfangen werden von der eigentlichen UDP Schicht zu trennen die den „Funk“ imitiert. Somit haben wir den Receiver dann zwei geteilt einmal in eine reciever.erl die sich um die Verbindung der einzelnen Prozesse kümmert und einen udp_reciever.erl der sich um die UDP Verbindung kümmert.</w:t>
       </w:r>
     </w:p>
     <w:p/>
     <w:p>
       <w:r>
-        <w:t xml:space="preserve">Die Nachricht an den Sender vom </w:t>
-      </w:r>
-      <w:proofErr w:type="spellStart"/>
-      <w:r>
-        <w:t>SlotManager</w:t>
-      </w:r>
-      <w:proofErr w:type="spellEnd"/>
-      <w:r>
-        <w:t xml:space="preserve"> die ihm an Anfang eines Slots sagt wie lange er warten muss sollte auch übermitteln bis wann und ab wann gesendet worden sein muss damit der Sender überprüfen kann ob er seinen Slot verpasst hat.</w:t>
+        <w:t>Die Nachricht an den Sender vom SlotManager die ihm an Anfang eines Slots sagt wie lange er warten muss sollte auch übermitteln bis wann und ab wann gesendet worden sein muss damit der Sender überprüfen kann ob er seinen Slot verpasst hat.</w:t>
       </w:r>
     </w:p>
     <w:sectPr>
@@ -6345,7 +5759,7 @@
               <w:noProof/>
               <w:color w:val="FFFFFF" w:themeColor="background1"/>
             </w:rPr>
-            <w:t>9</w:t>
+            <w:t>11</w:t>
           </w:r>
           <w:r>
             <w:rPr>
@@ -6463,7 +5877,7 @@
             <w:noProof/>
             <w:color w:val="3E762A" w:themeColor="accent1" w:themeShade="BF"/>
           </w:rPr>
-          <w:t>9</w:t>
+          <w:t>11</w:t>
         </w:r>
         <w:r>
           <w:rPr>
@@ -10027,12 +9441,12 @@
   <w:rsids>
     <w:rsidRoot w:val="00FC0A8E"/>
     <w:rsid w:val="001A1B5B"/>
-    <w:rsid w:val="00260BB7"/>
     <w:rsid w:val="002B0097"/>
     <w:rsid w:val="002D66B4"/>
     <w:rsid w:val="00494ABD"/>
     <w:rsid w:val="00566986"/>
     <w:rsid w:val="007364C4"/>
+    <w:rsid w:val="007B37D4"/>
     <w:rsid w:val="007B405D"/>
     <w:rsid w:val="008E0BF0"/>
     <w:rsid w:val="00901750"/>
@@ -10786,7 +10200,7 @@
 </file>
 
 <file path=customXml/itemProps2.xml><?xml version="1.0" encoding="utf-8"?>
-<ds:datastoreItem xmlns:ds="http://schemas.openxmlformats.org/officeDocument/2006/customXml" ds:itemID="{85AA169C-3FD9-4C02-8A29-44FDB991320F}">
+<ds:datastoreItem xmlns:ds="http://schemas.openxmlformats.org/officeDocument/2006/customXml" ds:itemID="{D6554ED1-EB6A-4BFE-9561-F72F4BC2294D}">
   <ds:schemaRefs>
     <ds:schemaRef ds:uri="http://schemas.openxmlformats.org/officeDocument/2006/bibliography"/>
   </ds:schemaRefs>

</xml_diff>

<commit_message>
Doku nach Implementierung Tag 2
</commit_message>
<xml_diff>
--- a/Praktikum4/Entwurf_Giersch_Luedemann.docx
+++ b/Praktikum4/Entwurf_Giersch_Luedemann.docx
@@ -1488,8 +1488,6 @@
             <w:r>
               <w:t>6 Stunden</w:t>
             </w:r>
-            <w:bookmarkStart w:id="0" w:name="_GoBack"/>
-            <w:bookmarkEnd w:id="0"/>
           </w:p>
         </w:tc>
         <w:tc>
@@ -1516,7 +1514,11 @@
             <w:cnfStyle w:val="001000000000" w:firstRow="0" w:lastRow="0" w:firstColumn="1" w:lastColumn="0" w:oddVBand="0" w:evenVBand="0" w:oddHBand="0" w:evenHBand="0" w:firstRowFirstColumn="0" w:firstRowLastColumn="0" w:lastRowFirstColumn="0" w:lastRowLastColumn="0"/>
             <w:tcW w:w="3020" w:type="dxa"/>
           </w:tcPr>
-          <w:p/>
+          <w:p>
+            <w:r>
+              <w:t>06.01.2015</w:t>
+            </w:r>
+          </w:p>
         </w:tc>
         <w:tc>
           <w:tcPr>
@@ -1738,11 +1740,11 @@
         <w:t xml:space="preserve">Implementation </w:t>
       </w:r>
       <w:r>
-        <w:t>noch begonnen</w:t>
+        <w:t>begonnen</w:t>
       </w:r>
     </w:p>
     <w:p/>
-    <w:bookmarkStart w:id="1" w:name="_Toc408061391" w:displacedByCustomXml="next"/>
+    <w:bookmarkStart w:id="0" w:name="_Toc408061391" w:displacedByCustomXml="next"/>
     <w:sdt>
       <w:sdtPr>
         <w:rPr>
@@ -1775,7 +1777,7 @@
             </w:rPr>
             <w:t>Inhaltsverzeichnis</w:t>
           </w:r>
-          <w:bookmarkEnd w:id="1"/>
+          <w:bookmarkEnd w:id="0"/>
         </w:p>
         <w:p>
           <w:pPr>
@@ -3717,7 +3719,7 @@
           <w:rFonts w:ascii="Sylfaen" w:hAnsi="Sylfaen"/>
         </w:rPr>
       </w:pPr>
-      <w:bookmarkStart w:id="2" w:name="_Toc408061392"/>
+      <w:bookmarkStart w:id="1" w:name="_Toc408061392"/>
       <w:r>
         <w:rPr>
           <w:rFonts w:ascii="Sylfaen" w:hAnsi="Sylfaen"/>
@@ -3725,78 +3727,78 @@
         <w:lastRenderedPageBreak/>
         <w:t>Funktionalität</w:t>
       </w:r>
+      <w:bookmarkEnd w:id="1"/>
+    </w:p>
+    <w:p/>
+    <w:p>
+      <w:r>
+        <w:t>Es soll ein System implementiert werden dass ein Zeitmultiplexverfahren</w:t>
+      </w:r>
+      <w:r>
+        <w:t>(TDMA)</w:t>
+      </w:r>
+      <w:r>
+        <w:t xml:space="preserve"> simuliert.</w:t>
+      </w:r>
+      <w:r>
+        <w:t xml:space="preserve"> Also die Möglichkeiten bietet mit mehreren Sendestationen über nur eine einzige Leitung Nachrichten zu senden.</w:t>
+      </w:r>
+      <w:r>
+        <w:t xml:space="preserve"> Dabei haben wir uns entschieden das System in Erlang zu implementieren da Erlang eine sehr gute Grundlage für Zeit</w:t>
+      </w:r>
+      <w:r>
+        <w:t>kritische Systeme bietet.</w:t>
+      </w:r>
+    </w:p>
+    <w:p>
+      <w:pPr>
+        <w:pStyle w:val="berschrift1"/>
+        <w:rPr>
+          <w:rFonts w:ascii="Sylfaen" w:hAnsi="Sylfaen"/>
+        </w:rPr>
+      </w:pPr>
+      <w:bookmarkStart w:id="2" w:name="_Toc408061393"/>
+      <w:r>
+        <w:rPr>
+          <w:rFonts w:ascii="Sylfaen" w:hAnsi="Sylfaen"/>
+        </w:rPr>
+        <w:t>Komponenten</w:t>
+      </w:r>
       <w:bookmarkEnd w:id="2"/>
     </w:p>
-    <w:p/>
-    <w:p>
-      <w:r>
-        <w:t>Es soll ein System implementiert werden dass ein Zeitmultiplexverfahren</w:t>
-      </w:r>
-      <w:r>
-        <w:t>(TDMA)</w:t>
-      </w:r>
-      <w:r>
-        <w:t xml:space="preserve"> simuliert.</w:t>
-      </w:r>
-      <w:r>
-        <w:t xml:space="preserve"> Also die Möglichkeiten bietet mit mehreren Sendestationen über nur eine einzige Leitung Nachrichten zu senden.</w:t>
-      </w:r>
-      <w:r>
-        <w:t xml:space="preserve"> Dabei haben wir uns entschieden das System in Erlang zu implementieren da Erlang eine sehr gute Grundlage für Zeit</w:t>
-      </w:r>
-      <w:r>
-        <w:t>kritische Systeme bietet.</w:t>
-      </w:r>
-    </w:p>
-    <w:p>
-      <w:pPr>
-        <w:pStyle w:val="berschrift1"/>
+    <w:p>
+      <w:pPr>
+        <w:pStyle w:val="berschrift2"/>
         <w:rPr>
           <w:rFonts w:ascii="Sylfaen" w:hAnsi="Sylfaen"/>
         </w:rPr>
       </w:pPr>
-      <w:bookmarkStart w:id="3" w:name="_Toc408061393"/>
+      <w:bookmarkStart w:id="3" w:name="_Toc408061394"/>
       <w:r>
         <w:rPr>
           <w:rFonts w:ascii="Sylfaen" w:hAnsi="Sylfaen"/>
         </w:rPr>
-        <w:t>Komponenten</w:t>
+        <w:t xml:space="preserve">Station </w:t>
+      </w:r>
+      <w:r>
+        <w:rPr>
+          <w:rFonts w:ascii="Sylfaen" w:hAnsi="Sylfaen"/>
+        </w:rPr>
+        <w:t>–</w:t>
+      </w:r>
+      <w:r>
+        <w:rPr>
+          <w:rFonts w:ascii="Sylfaen" w:hAnsi="Sylfaen"/>
+        </w:rPr>
+        <w:t xml:space="preserve"> </w:t>
+      </w:r>
+      <w:r>
+        <w:rPr>
+          <w:rFonts w:ascii="Sylfaen" w:hAnsi="Sylfaen"/>
+        </w:rPr>
+        <w:t>PR_Master(Public Relation Master)</w:t>
       </w:r>
       <w:bookmarkEnd w:id="3"/>
-    </w:p>
-    <w:p>
-      <w:pPr>
-        <w:pStyle w:val="berschrift2"/>
-        <w:rPr>
-          <w:rFonts w:ascii="Sylfaen" w:hAnsi="Sylfaen"/>
-        </w:rPr>
-      </w:pPr>
-      <w:bookmarkStart w:id="4" w:name="_Toc408061394"/>
-      <w:r>
-        <w:rPr>
-          <w:rFonts w:ascii="Sylfaen" w:hAnsi="Sylfaen"/>
-        </w:rPr>
-        <w:t xml:space="preserve">Station </w:t>
-      </w:r>
-      <w:r>
-        <w:rPr>
-          <w:rFonts w:ascii="Sylfaen" w:hAnsi="Sylfaen"/>
-        </w:rPr>
-        <w:t>–</w:t>
-      </w:r>
-      <w:r>
-        <w:rPr>
-          <w:rFonts w:ascii="Sylfaen" w:hAnsi="Sylfaen"/>
-        </w:rPr>
-        <w:t xml:space="preserve"> </w:t>
-      </w:r>
-      <w:r>
-        <w:rPr>
-          <w:rFonts w:ascii="Sylfaen" w:hAnsi="Sylfaen"/>
-        </w:rPr>
-        <w:t>PR_Master(Public Relation Master)</w:t>
-      </w:r>
-      <w:bookmarkEnd w:id="4"/>
     </w:p>
     <w:p/>
     <w:p>
@@ -3884,54 +3886,54 @@
           <w:rFonts w:ascii="Sylfaen" w:hAnsi="Sylfaen"/>
         </w:rPr>
       </w:pPr>
-      <w:bookmarkStart w:id="5" w:name="_Toc408061395"/>
+      <w:bookmarkStart w:id="4" w:name="_Toc408061395"/>
       <w:r>
         <w:rPr>
           <w:rFonts w:ascii="Sylfaen" w:hAnsi="Sylfaen"/>
         </w:rPr>
         <w:t>Sender</w:t>
       </w:r>
+      <w:bookmarkEnd w:id="4"/>
+      <w:r>
+        <w:rPr>
+          <w:rFonts w:ascii="Sylfaen" w:hAnsi="Sylfaen"/>
+        </w:rPr>
+        <w:t xml:space="preserve"> </w:t>
+      </w:r>
+    </w:p>
+    <w:p/>
+    <w:p>
+      <w:r>
+        <w:t xml:space="preserve">Der Sender kümmert sich um das Versenden der Nachrichten. Er kümmert sich nicht darum wann er senden muss, also wann sein Slot innerhalb des Frames ist sondern wird vom Stationseigenen </w:t>
+      </w:r>
+      <w:r>
+        <w:t>s</w:t>
+      </w:r>
+      <w:r>
+        <w:t>lot_manager angewiesen wenn sein Sendeslot kurz bevor steht. Er prüft allerdings, ob er bei Benachrichtigung</w:t>
+      </w:r>
+      <w:r>
+        <w:t xml:space="preserve"> vom slot_m</w:t>
+      </w:r>
+      <w:r>
+        <w:t>anager noch in der richtigen Zeit liegt und noch senden darf. Es soll so implementiert werden, dass der Sender überprüft ob er seinen Sendeslot verpasst hat, dies kann durch ungenaue Zeiten passieren, wenn er es verpasst hat dann sendet er in diesem Slot nicht.</w:t>
+      </w:r>
+    </w:p>
+    <w:p>
+      <w:pPr>
+        <w:pStyle w:val="berschrift3"/>
+        <w:rPr>
+          <w:rFonts w:ascii="Sylfaen" w:hAnsi="Sylfaen"/>
+        </w:rPr>
+      </w:pPr>
+      <w:bookmarkStart w:id="5" w:name="_Toc408061396"/>
+      <w:r>
+        <w:rPr>
+          <w:rFonts w:ascii="Sylfaen" w:hAnsi="Sylfaen"/>
+        </w:rPr>
+        <w:t>Reciever</w:t>
+      </w:r>
       <w:bookmarkEnd w:id="5"/>
-      <w:r>
-        <w:rPr>
-          <w:rFonts w:ascii="Sylfaen" w:hAnsi="Sylfaen"/>
-        </w:rPr>
-        <w:t xml:space="preserve"> </w:t>
-      </w:r>
-    </w:p>
-    <w:p/>
-    <w:p>
-      <w:r>
-        <w:t xml:space="preserve">Der Sender kümmert sich um das Versenden der Nachrichten. Er kümmert sich nicht darum wann er senden muss, also wann sein Slot innerhalb des Frames ist sondern wird vom Stationseigenen </w:t>
-      </w:r>
-      <w:r>
-        <w:t>s</w:t>
-      </w:r>
-      <w:r>
-        <w:t>lot_manager angewiesen wenn sein Sendeslot kurz bevor steht. Er prüft allerdings, ob er bei Benachrichtigung</w:t>
-      </w:r>
-      <w:r>
-        <w:t xml:space="preserve"> vom slot_m</w:t>
-      </w:r>
-      <w:r>
-        <w:t>anager noch in der richtigen Zeit liegt und noch senden darf. Es soll so implementiert werden, dass der Sender überprüft ob er seinen Sendeslot verpasst hat, dies kann durch ungenaue Zeiten passieren, wenn er es verpasst hat dann sendet er in diesem Slot nicht.</w:t>
-      </w:r>
-    </w:p>
-    <w:p>
-      <w:pPr>
-        <w:pStyle w:val="berschrift3"/>
-        <w:rPr>
-          <w:rFonts w:ascii="Sylfaen" w:hAnsi="Sylfaen"/>
-        </w:rPr>
-      </w:pPr>
-      <w:bookmarkStart w:id="6" w:name="_Toc408061396"/>
-      <w:r>
-        <w:rPr>
-          <w:rFonts w:ascii="Sylfaen" w:hAnsi="Sylfaen"/>
-        </w:rPr>
-        <w:t>Reciever</w:t>
-      </w:r>
-      <w:bookmarkEnd w:id="6"/>
     </w:p>
     <w:p/>
     <w:p>
@@ -4025,14 +4027,14 @@
           <w:rFonts w:ascii="Sylfaen" w:hAnsi="Sylfaen"/>
         </w:rPr>
       </w:pPr>
-      <w:bookmarkStart w:id="7" w:name="_Toc408061397"/>
+      <w:bookmarkStart w:id="6" w:name="_Toc408061397"/>
       <w:r>
         <w:rPr>
           <w:rFonts w:ascii="Sylfaen" w:hAnsi="Sylfaen"/>
         </w:rPr>
         <w:t>Slot_manager</w:t>
       </w:r>
-      <w:bookmarkEnd w:id="7"/>
+      <w:bookmarkEnd w:id="6"/>
     </w:p>
     <w:p/>
     <w:p>
@@ -4109,7 +4111,7 @@
           <w:rFonts w:ascii="Sylfaen" w:hAnsi="Sylfaen"/>
         </w:rPr>
       </w:pPr>
-      <w:bookmarkStart w:id="8" w:name="_Toc408061398"/>
+      <w:bookmarkStart w:id="7" w:name="_Toc408061398"/>
       <w:r>
         <w:rPr>
           <w:rFonts w:ascii="Sylfaen" w:hAnsi="Sylfaen"/>
@@ -4123,40 +4125,62 @@
         </w:rPr>
         <w:t>Time_Master</w:t>
       </w:r>
+      <w:bookmarkEnd w:id="7"/>
+    </w:p>
+    <w:p/>
+    <w:p>
+      <w:r>
+        <w:t>Der Time_M</w:t>
+      </w:r>
+      <w:r>
+        <w:t>aster</w:t>
+      </w:r>
+      <w:r>
+        <w:t xml:space="preserve"> wird immer von Komponenten nach der aktuellen Zeit gefragt. Und gibt diese auf Anfrage zurück. </w:t>
+      </w:r>
+    </w:p>
+    <w:p>
+      <w:r>
+        <w:t>Er erhäl</w:t>
+      </w:r>
+      <w:r>
+        <w:t>t außerdem vom Reciever die Zeiten aus den Nachr</w:t>
+      </w:r>
+      <w:r>
+        <w:t>i</w:t>
+      </w:r>
+      <w:r>
+        <w:t>chten der Stationen vom Typ A.</w:t>
+      </w:r>
+    </w:p>
+    <w:p>
+      <w:r>
+        <w:t>Die dritte Nachricht die der Time_Master erhält ist die Information darüber, dass das Frame abgelaufen ist. Beim erhalten dieser Nachricht, wird das arithmetische Mittel aus den erhaltenen Zeiten ermittelt und mit der Zeit verrechnet.</w:t>
+      </w:r>
+      <w:r>
+        <w:t xml:space="preserve"> </w:t>
+      </w:r>
+    </w:p>
+    <w:p>
+      <w:pPr>
+        <w:pStyle w:val="berschrift2"/>
+        <w:rPr>
+          <w:rFonts w:ascii="Sylfaen" w:hAnsi="Sylfaen"/>
+        </w:rPr>
+      </w:pPr>
+      <w:bookmarkStart w:id="8" w:name="_Toc408061399"/>
+      <w:r>
+        <w:rPr>
+          <w:rFonts w:ascii="Sylfaen" w:hAnsi="Sylfaen"/>
+        </w:rPr>
+        <w:t>Datenquelle – data_source</w:t>
+      </w:r>
       <w:bookmarkEnd w:id="8"/>
     </w:p>
     <w:p/>
     <w:p>
       <w:r>
-        <w:t>Der Time_M</w:t>
-      </w:r>
-      <w:r>
-        <w:t>aster</w:t>
-      </w:r>
-      <w:r>
-        <w:t xml:space="preserve"> wird immer von Komponenten nach der aktuellen Zeit gefragt. Und gibt diese auf Anfrage zurück. </w:t>
-      </w:r>
-    </w:p>
-    <w:p>
-      <w:r>
-        <w:t>Er erhäl</w:t>
-      </w:r>
-      <w:r>
-        <w:t>t außerdem vom Reciever die Zeiten aus den Nachr</w:t>
-      </w:r>
-      <w:r>
-        <w:t>i</w:t>
-      </w:r>
-      <w:r>
-        <w:t>chten der Stationen vom Typ A.</w:t>
-      </w:r>
-    </w:p>
-    <w:p>
-      <w:r>
-        <w:t>Die dritte Nachricht die der Time_Master erhält ist die Information darüber, dass das Frame abgelaufen ist. Beim erhalten dieser Nachricht, wird das arithmetische Mittel aus den erhaltenen Zeiten ermittelt und mit der Zeit verrechnet.</w:t>
-      </w:r>
-      <w:r>
-        <w:t xml:space="preserve"> </w:t>
+        <w:t>Die Datenquelle liest durchgehend auf dem InputStream die 24 Bytes Nutzdaten ein und versendet die jeweils aktuellsten 24 Bytes auf Anfrage.</w:t>
       </w:r>
     </w:p>
     <w:p>
@@ -4166,19 +4190,52 @@
           <w:rFonts w:ascii="Sylfaen" w:hAnsi="Sylfaen"/>
         </w:rPr>
       </w:pPr>
-      <w:bookmarkStart w:id="9" w:name="_Toc408061399"/>
+      <w:bookmarkStart w:id="9" w:name="_Toc408061400"/>
       <w:r>
         <w:rPr>
           <w:rFonts w:ascii="Sylfaen" w:hAnsi="Sylfaen"/>
         </w:rPr>
-        <w:t>Datenquelle – data_source</w:t>
+        <w:t>Datensenke – data_sink</w:t>
       </w:r>
       <w:bookmarkEnd w:id="9"/>
     </w:p>
     <w:p/>
     <w:p>
       <w:r>
-        <w:t>Die Datenquelle liest durchgehend auf dem InputStream die 24 Bytes Nutzdaten ein und versendet die jeweils aktuellsten 24 Bytes auf Anfrage.</w:t>
+        <w:t xml:space="preserve">Die Datensenke nimmt die </w:t>
+      </w:r>
+      <w:r>
+        <w:t xml:space="preserve">24 Bytes </w:t>
+      </w:r>
+      <w:r>
+        <w:t xml:space="preserve">Nutzdaten </w:t>
+      </w:r>
+      <w:r>
+        <w:t xml:space="preserve">vom Reciever </w:t>
+      </w:r>
+      <w:r>
+        <w:t>entgegen und schreibt diese in eine Log-Datei weg.</w:t>
+      </w:r>
+    </w:p>
+    <w:p>
+      <w:pPr>
+        <w:pStyle w:val="berschrift1"/>
+        <w:rPr>
+          <w:rFonts w:ascii="Sylfaen" w:hAnsi="Sylfaen"/>
+        </w:rPr>
+      </w:pPr>
+      <w:bookmarkStart w:id="10" w:name="_Toc408061401"/>
+      <w:r>
+        <w:rPr>
+          <w:rFonts w:ascii="Sylfaen" w:hAnsi="Sylfaen"/>
+        </w:rPr>
+        <w:t>Nachrichten</w:t>
+      </w:r>
+      <w:bookmarkEnd w:id="10"/>
+    </w:p>
+    <w:p>
+      <w:r>
+        <w:t>Hier sollen einmal alle Nachrichten aufgezählt und definiert werden die eine Komponente erhalten kann.</w:t>
       </w:r>
     </w:p>
     <w:p>
@@ -4188,86 +4245,31 @@
           <w:rFonts w:ascii="Sylfaen" w:hAnsi="Sylfaen"/>
         </w:rPr>
       </w:pPr>
-      <w:bookmarkStart w:id="10" w:name="_Toc408061400"/>
+      <w:bookmarkStart w:id="11" w:name="_Toc408061402"/>
       <w:r>
         <w:rPr>
           <w:rFonts w:ascii="Sylfaen" w:hAnsi="Sylfaen"/>
         </w:rPr>
-        <w:t>Datensenke – data_sink</w:t>
-      </w:r>
-      <w:bookmarkEnd w:id="10"/>
+        <w:t>PR_Master</w:t>
+      </w:r>
+      <w:bookmarkEnd w:id="11"/>
     </w:p>
     <w:p/>
     <w:p>
-      <w:r>
-        <w:t xml:space="preserve">Die Datensenke nimmt die </w:t>
-      </w:r>
-      <w:r>
-        <w:t xml:space="preserve">24 Bytes </w:t>
-      </w:r>
-      <w:r>
-        <w:t xml:space="preserve">Nutzdaten </w:t>
-      </w:r>
-      <w:r>
-        <w:t xml:space="preserve">vom Reciever </w:t>
-      </w:r>
-      <w:r>
-        <w:t>entgegen und schreibt diese in eine Log-Datei weg.</w:t>
-      </w:r>
-    </w:p>
-    <w:p>
-      <w:pPr>
-        <w:pStyle w:val="berschrift1"/>
+      <w:pPr>
+        <w:pStyle w:val="berschrift3"/>
         <w:rPr>
           <w:rFonts w:ascii="Sylfaen" w:hAnsi="Sylfaen"/>
         </w:rPr>
       </w:pPr>
-      <w:bookmarkStart w:id="11" w:name="_Toc408061401"/>
+      <w:bookmarkStart w:id="12" w:name="_Toc408061403"/>
       <w:r>
         <w:rPr>
           <w:rFonts w:ascii="Sylfaen" w:hAnsi="Sylfaen"/>
         </w:rPr>
-        <w:t>Nachrichten</w:t>
-      </w:r>
-      <w:bookmarkEnd w:id="11"/>
-    </w:p>
-    <w:p>
-      <w:r>
-        <w:t>Hier sollen einmal alle Nachrichten aufgezählt und definiert werden die eine Komponente erhalten kann.</w:t>
-      </w:r>
-    </w:p>
-    <w:p>
-      <w:pPr>
-        <w:pStyle w:val="berschrift2"/>
-        <w:rPr>
-          <w:rFonts w:ascii="Sylfaen" w:hAnsi="Sylfaen"/>
-        </w:rPr>
-      </w:pPr>
-      <w:bookmarkStart w:id="12" w:name="_Toc408061402"/>
-      <w:r>
-        <w:rPr>
-          <w:rFonts w:ascii="Sylfaen" w:hAnsi="Sylfaen"/>
-        </w:rPr>
-        <w:t>PR_Master</w:t>
+        <w:t>Sender</w:t>
       </w:r>
       <w:bookmarkEnd w:id="12"/>
-    </w:p>
-    <w:p/>
-    <w:p>
-      <w:pPr>
-        <w:pStyle w:val="berschrift3"/>
-        <w:rPr>
-          <w:rFonts w:ascii="Sylfaen" w:hAnsi="Sylfaen"/>
-        </w:rPr>
-      </w:pPr>
-      <w:bookmarkStart w:id="13" w:name="_Toc408061403"/>
-      <w:r>
-        <w:rPr>
-          <w:rFonts w:ascii="Sylfaen" w:hAnsi="Sylfaen"/>
-        </w:rPr>
-        <w:t>Sender</w:t>
-      </w:r>
-      <w:bookmarkEnd w:id="13"/>
     </w:p>
     <w:p/>
     <w:p>
@@ -4461,14 +4463,14 @@
           <w:rFonts w:ascii="Sylfaen" w:hAnsi="Sylfaen"/>
         </w:rPr>
       </w:pPr>
-      <w:bookmarkStart w:id="14" w:name="_Toc408061404"/>
+      <w:bookmarkStart w:id="13" w:name="_Toc408061404"/>
       <w:r>
         <w:rPr>
           <w:rFonts w:ascii="Sylfaen" w:hAnsi="Sylfaen"/>
         </w:rPr>
         <w:t>Reciever</w:t>
       </w:r>
-      <w:bookmarkEnd w:id="14"/>
+      <w:bookmarkEnd w:id="13"/>
     </w:p>
     <w:p/>
     <w:p>
@@ -4670,14 +4672,14 @@
           <w:rFonts w:ascii="Sylfaen" w:hAnsi="Sylfaen"/>
         </w:rPr>
       </w:pPr>
-      <w:bookmarkStart w:id="15" w:name="_Toc408061405"/>
+      <w:bookmarkStart w:id="14" w:name="_Toc408061405"/>
       <w:r>
         <w:rPr>
           <w:rFonts w:ascii="Sylfaen" w:hAnsi="Sylfaen"/>
         </w:rPr>
         <w:t>Slot_Manager</w:t>
       </w:r>
-      <w:bookmarkEnd w:id="15"/>
+      <w:bookmarkEnd w:id="14"/>
     </w:p>
     <w:p/>
     <w:p>
@@ -4884,7 +4886,7 @@
           <w:smallCaps/>
         </w:rPr>
       </w:pPr>
-      <w:bookmarkStart w:id="16" w:name="_Toc408061406"/>
+      <w:bookmarkStart w:id="15" w:name="_Toc408061406"/>
       <w:r>
         <w:rPr>
           <w:rFonts w:ascii="Sylfaen" w:hAnsi="Sylfaen"/>
@@ -4901,7 +4903,7 @@
         </w:rPr>
         <w:t>e_Master</w:t>
       </w:r>
-      <w:bookmarkEnd w:id="16"/>
+      <w:bookmarkEnd w:id="15"/>
     </w:p>
     <w:p/>
     <w:p>
@@ -5170,14 +5172,14 @@
           <w:rFonts w:ascii="Sylfaen" w:hAnsi="Sylfaen"/>
         </w:rPr>
       </w:pPr>
-      <w:bookmarkStart w:id="17" w:name="_Toc408061407"/>
+      <w:bookmarkStart w:id="16" w:name="_Toc408061407"/>
       <w:r>
         <w:rPr>
           <w:rFonts w:ascii="Sylfaen" w:hAnsi="Sylfaen"/>
         </w:rPr>
         <w:t>Data_Sink</w:t>
       </w:r>
-      <w:bookmarkEnd w:id="17"/>
+      <w:bookmarkEnd w:id="16"/>
     </w:p>
     <w:p/>
     <w:p>
@@ -5247,30 +5249,30 @@
           <w:rFonts w:ascii="Sylfaen" w:hAnsi="Sylfaen"/>
         </w:rPr>
       </w:pPr>
-      <w:bookmarkStart w:id="18" w:name="_Toc408061408"/>
+      <w:bookmarkStart w:id="17" w:name="_Toc408061408"/>
       <w:r>
         <w:rPr>
           <w:rFonts w:ascii="Sylfaen" w:hAnsi="Sylfaen"/>
         </w:rPr>
         <w:t>Diagramme</w:t>
       </w:r>
+      <w:bookmarkEnd w:id="17"/>
+    </w:p>
+    <w:p>
+      <w:pPr>
+        <w:pStyle w:val="berschrift2"/>
+        <w:rPr>
+          <w:rFonts w:ascii="Sylfaen" w:hAnsi="Sylfaen"/>
+        </w:rPr>
+      </w:pPr>
+      <w:bookmarkStart w:id="18" w:name="_Toc408061409"/>
+      <w:r>
+        <w:rPr>
+          <w:rFonts w:ascii="Sylfaen" w:hAnsi="Sylfaen"/>
+        </w:rPr>
+        <w:t>Sender Vor dem Slot</w:t>
+      </w:r>
       <w:bookmarkEnd w:id="18"/>
-    </w:p>
-    <w:p>
-      <w:pPr>
-        <w:pStyle w:val="berschrift2"/>
-        <w:rPr>
-          <w:rFonts w:ascii="Sylfaen" w:hAnsi="Sylfaen"/>
-        </w:rPr>
-      </w:pPr>
-      <w:bookmarkStart w:id="19" w:name="_Toc408061409"/>
-      <w:r>
-        <w:rPr>
-          <w:rFonts w:ascii="Sylfaen" w:hAnsi="Sylfaen"/>
-        </w:rPr>
-        <w:t>Sender Vor dem Slot</w:t>
-      </w:r>
-      <w:bookmarkEnd w:id="19"/>
     </w:p>
     <w:p/>
     <w:p>
@@ -5388,14 +5390,14 @@
           <w:rFonts w:ascii="Sylfaen" w:hAnsi="Sylfaen"/>
         </w:rPr>
       </w:pPr>
-      <w:bookmarkStart w:id="20" w:name="_Toc408061410"/>
+      <w:bookmarkStart w:id="19" w:name="_Toc408061410"/>
       <w:r>
         <w:rPr>
           <w:rFonts w:ascii="Sylfaen" w:hAnsi="Sylfaen"/>
         </w:rPr>
         <w:t>Reciever Slot Ende eine Nachricht erhalten</w:t>
       </w:r>
-      <w:bookmarkEnd w:id="20"/>
+      <w:bookmarkEnd w:id="19"/>
     </w:p>
     <w:p>
       <w:r>
@@ -5494,14 +5496,14 @@
           <w:rFonts w:ascii="Sylfaen" w:hAnsi="Sylfaen"/>
         </w:rPr>
       </w:pPr>
-      <w:bookmarkStart w:id="21" w:name="_Toc408061411"/>
+      <w:bookmarkStart w:id="20" w:name="_Toc408061411"/>
       <w:r>
         <w:rPr>
           <w:rFonts w:ascii="Sylfaen" w:hAnsi="Sylfaen"/>
         </w:rPr>
         <w:t>Sender Flussdiagramm</w:t>
       </w:r>
-      <w:bookmarkEnd w:id="21"/>
+      <w:bookmarkEnd w:id="20"/>
     </w:p>
     <w:p/>
     <w:p>
@@ -5567,14 +5569,14 @@
           <w:rFonts w:ascii="Sylfaen" w:hAnsi="Sylfaen"/>
         </w:rPr>
       </w:pPr>
-      <w:bookmarkStart w:id="22" w:name="_Toc408061412"/>
+      <w:bookmarkStart w:id="21" w:name="_Toc408061412"/>
       <w:r>
         <w:rPr>
           <w:rFonts w:ascii="Sylfaen" w:hAnsi="Sylfaen"/>
         </w:rPr>
         <w:t>Slot Manager Flussdiagramm</w:t>
       </w:r>
-      <w:bookmarkEnd w:id="22"/>
+      <w:bookmarkEnd w:id="21"/>
     </w:p>
     <w:p/>
     <w:p>
@@ -5617,6 +5619,23 @@
     <w:p>
       <w:r>
         <w:t>Die Nachricht an den Sender vom SlotManager die ihm an Anfang eines Slots sagt wie lange er warten muss sollte auch übermitteln bis wann und ab wann gesendet worden sein muss damit der Sender überprüfen kann ob er seinen Slot verpasst hat.</w:t>
+      </w:r>
+    </w:p>
+    <w:p/>
+    <w:p>
+      <w:r>
+        <w:t>Wir</w:t>
+      </w:r>
+      <w:r>
+        <w:t xml:space="preserve"> haben uns dazu entschieden Slots nicht </w:t>
+      </w:r>
+      <w:r>
+        <w:t>direkt am Anfang des Slots zu erfassen sondern bei der Berechnung 10</w:t>
+      </w:r>
+      <w:bookmarkStart w:id="22" w:name="_GoBack"/>
+      <w:bookmarkEnd w:id="22"/>
+      <w:r>
+        <w:t xml:space="preserve">ms darauf zu rechnen um im Falle von Ungenauigkeiten nicht die Gefahr besteht, dass wir vor dem Slot landen sondern einfach dichter an den dessen Anfang rutschen </w:t>
       </w:r>
     </w:p>
     <w:sectPr>
@@ -5759,7 +5778,7 @@
               <w:noProof/>
               <w:color w:val="FFFFFF" w:themeColor="background1"/>
             </w:rPr>
-            <w:t>11</w:t>
+            <w:t>10</w:t>
           </w:r>
           <w:r>
             <w:rPr>
@@ -5877,7 +5896,7 @@
             <w:noProof/>
             <w:color w:val="3E762A" w:themeColor="accent1" w:themeShade="BF"/>
           </w:rPr>
-          <w:t>11</w:t>
+          <w:t>10</w:t>
         </w:r>
         <w:r>
           <w:rPr>
@@ -9445,6 +9464,7 @@
     <w:rsid w:val="002D66B4"/>
     <w:rsid w:val="00494ABD"/>
     <w:rsid w:val="00566986"/>
+    <w:rsid w:val="00633B23"/>
     <w:rsid w:val="007364C4"/>
     <w:rsid w:val="007B37D4"/>
     <w:rsid w:val="007B405D"/>
@@ -10200,7 +10220,7 @@
 </file>
 
 <file path=customXml/itemProps2.xml><?xml version="1.0" encoding="utf-8"?>
-<ds:datastoreItem xmlns:ds="http://schemas.openxmlformats.org/officeDocument/2006/customXml" ds:itemID="{D6554ED1-EB6A-4BFE-9561-F72F4BC2294D}">
+<ds:datastoreItem xmlns:ds="http://schemas.openxmlformats.org/officeDocument/2006/customXml" ds:itemID="{BC90F3FF-6A44-4DDA-AF3D-D51C1ACB5D12}">
   <ds:schemaRefs>
     <ds:schemaRef ds:uri="http://schemas.openxmlformats.org/officeDocument/2006/bibliography"/>
   </ds:schemaRefs>

</xml_diff>

<commit_message>
kleiner Nachtrag doku Zeit und so
</commit_message>
<xml_diff>
--- a/Praktikum4/Entwurf_Giersch_Luedemann.docx
+++ b/Praktikum4/Entwurf_Giersch_Luedemann.docx
@@ -1528,6 +1528,9 @@
             <w:pPr>
               <w:cnfStyle w:val="000000100000" w:firstRow="0" w:lastRow="0" w:firstColumn="0" w:lastColumn="0" w:oddVBand="0" w:evenVBand="0" w:oddHBand="1" w:evenHBand="0" w:firstRowFirstColumn="0" w:firstRowLastColumn="0" w:lastRowFirstColumn="0" w:lastRowLastColumn="0"/>
             </w:pPr>
+            <w:r>
+              <w:t>7,5 Stunden</w:t>
+            </w:r>
           </w:p>
         </w:tc>
         <w:tc>
@@ -1538,6 +1541,11 @@
             <w:pPr>
               <w:cnfStyle w:val="000000100000" w:firstRow="0" w:lastRow="0" w:firstColumn="0" w:lastColumn="0" w:oddVBand="0" w:evenVBand="0" w:oddHBand="1" w:evenHBand="0" w:firstRowFirstColumn="0" w:firstRowLastColumn="0" w:lastRowFirstColumn="0" w:lastRowLastColumn="0"/>
             </w:pPr>
+            <w:r>
+              <w:t>Steffen &amp; Maria</w:t>
+            </w:r>
+            <w:bookmarkStart w:id="0" w:name="_GoBack"/>
+            <w:bookmarkEnd w:id="0"/>
           </w:p>
         </w:tc>
       </w:tr>
@@ -1744,7 +1752,7 @@
       </w:r>
     </w:p>
     <w:p/>
-    <w:bookmarkStart w:id="0" w:name="_Toc408061391" w:displacedByCustomXml="next"/>
+    <w:bookmarkStart w:id="1" w:name="_Toc408061391" w:displacedByCustomXml="next"/>
     <w:sdt>
       <w:sdtPr>
         <w:rPr>
@@ -1777,7 +1785,7 @@
             </w:rPr>
             <w:t>Inhaltsverzeichnis</w:t>
           </w:r>
-          <w:bookmarkEnd w:id="0"/>
+          <w:bookmarkEnd w:id="1"/>
         </w:p>
         <w:p>
           <w:pPr>
@@ -3719,7 +3727,7 @@
           <w:rFonts w:ascii="Sylfaen" w:hAnsi="Sylfaen"/>
         </w:rPr>
       </w:pPr>
-      <w:bookmarkStart w:id="1" w:name="_Toc408061392"/>
+      <w:bookmarkStart w:id="2" w:name="_Toc408061392"/>
       <w:r>
         <w:rPr>
           <w:rFonts w:ascii="Sylfaen" w:hAnsi="Sylfaen"/>
@@ -3727,7 +3735,7 @@
         <w:lastRenderedPageBreak/>
         <w:t>Funktionalität</w:t>
       </w:r>
-      <w:bookmarkEnd w:id="1"/>
+      <w:bookmarkEnd w:id="2"/>
     </w:p>
     <w:p/>
     <w:p>
@@ -3757,14 +3765,14 @@
           <w:rFonts w:ascii="Sylfaen" w:hAnsi="Sylfaen"/>
         </w:rPr>
       </w:pPr>
-      <w:bookmarkStart w:id="2" w:name="_Toc408061393"/>
+      <w:bookmarkStart w:id="3" w:name="_Toc408061393"/>
       <w:r>
         <w:rPr>
           <w:rFonts w:ascii="Sylfaen" w:hAnsi="Sylfaen"/>
         </w:rPr>
         <w:t>Komponenten</w:t>
       </w:r>
-      <w:bookmarkEnd w:id="2"/>
+      <w:bookmarkEnd w:id="3"/>
     </w:p>
     <w:p>
       <w:pPr>
@@ -3773,7 +3781,7 @@
           <w:rFonts w:ascii="Sylfaen" w:hAnsi="Sylfaen"/>
         </w:rPr>
       </w:pPr>
-      <w:bookmarkStart w:id="3" w:name="_Toc408061394"/>
+      <w:bookmarkStart w:id="4" w:name="_Toc408061394"/>
       <w:r>
         <w:rPr>
           <w:rFonts w:ascii="Sylfaen" w:hAnsi="Sylfaen"/>
@@ -3798,7 +3806,7 @@
         </w:rPr>
         <w:t>PR_Master(Public Relation Master)</w:t>
       </w:r>
-      <w:bookmarkEnd w:id="3"/>
+      <w:bookmarkEnd w:id="4"/>
     </w:p>
     <w:p/>
     <w:p>
@@ -3886,14 +3894,14 @@
           <w:rFonts w:ascii="Sylfaen" w:hAnsi="Sylfaen"/>
         </w:rPr>
       </w:pPr>
-      <w:bookmarkStart w:id="4" w:name="_Toc408061395"/>
+      <w:bookmarkStart w:id="5" w:name="_Toc408061395"/>
       <w:r>
         <w:rPr>
           <w:rFonts w:ascii="Sylfaen" w:hAnsi="Sylfaen"/>
         </w:rPr>
         <w:t>Sender</w:t>
       </w:r>
-      <w:bookmarkEnd w:id="4"/>
+      <w:bookmarkEnd w:id="5"/>
       <w:r>
         <w:rPr>
           <w:rFonts w:ascii="Sylfaen" w:hAnsi="Sylfaen"/>
@@ -3926,14 +3934,14 @@
           <w:rFonts w:ascii="Sylfaen" w:hAnsi="Sylfaen"/>
         </w:rPr>
       </w:pPr>
-      <w:bookmarkStart w:id="5" w:name="_Toc408061396"/>
+      <w:bookmarkStart w:id="6" w:name="_Toc408061396"/>
       <w:r>
         <w:rPr>
           <w:rFonts w:ascii="Sylfaen" w:hAnsi="Sylfaen"/>
         </w:rPr>
         <w:t>Reciever</w:t>
       </w:r>
-      <w:bookmarkEnd w:id="5"/>
+      <w:bookmarkEnd w:id="6"/>
     </w:p>
     <w:p/>
     <w:p>
@@ -4027,14 +4035,14 @@
           <w:rFonts w:ascii="Sylfaen" w:hAnsi="Sylfaen"/>
         </w:rPr>
       </w:pPr>
-      <w:bookmarkStart w:id="6" w:name="_Toc408061397"/>
+      <w:bookmarkStart w:id="7" w:name="_Toc408061397"/>
       <w:r>
         <w:rPr>
           <w:rFonts w:ascii="Sylfaen" w:hAnsi="Sylfaen"/>
         </w:rPr>
         <w:t>Slot_manager</w:t>
       </w:r>
-      <w:bookmarkEnd w:id="6"/>
+      <w:bookmarkEnd w:id="7"/>
     </w:p>
     <w:p/>
     <w:p>
@@ -4111,7 +4119,7 @@
           <w:rFonts w:ascii="Sylfaen" w:hAnsi="Sylfaen"/>
         </w:rPr>
       </w:pPr>
-      <w:bookmarkStart w:id="7" w:name="_Toc408061398"/>
+      <w:bookmarkStart w:id="8" w:name="_Toc408061398"/>
       <w:r>
         <w:rPr>
           <w:rFonts w:ascii="Sylfaen" w:hAnsi="Sylfaen"/>
@@ -4125,7 +4133,7 @@
         </w:rPr>
         <w:t>Time_Master</w:t>
       </w:r>
-      <w:bookmarkEnd w:id="7"/>
+      <w:bookmarkEnd w:id="8"/>
     </w:p>
     <w:p/>
     <w:p>
@@ -4168,14 +4176,14 @@
           <w:rFonts w:ascii="Sylfaen" w:hAnsi="Sylfaen"/>
         </w:rPr>
       </w:pPr>
-      <w:bookmarkStart w:id="8" w:name="_Toc408061399"/>
+      <w:bookmarkStart w:id="9" w:name="_Toc408061399"/>
       <w:r>
         <w:rPr>
           <w:rFonts w:ascii="Sylfaen" w:hAnsi="Sylfaen"/>
         </w:rPr>
         <w:t>Datenquelle – data_source</w:t>
       </w:r>
-      <w:bookmarkEnd w:id="8"/>
+      <w:bookmarkEnd w:id="9"/>
     </w:p>
     <w:p/>
     <w:p>
@@ -4190,14 +4198,14 @@
           <w:rFonts w:ascii="Sylfaen" w:hAnsi="Sylfaen"/>
         </w:rPr>
       </w:pPr>
-      <w:bookmarkStart w:id="9" w:name="_Toc408061400"/>
+      <w:bookmarkStart w:id="10" w:name="_Toc408061400"/>
       <w:r>
         <w:rPr>
           <w:rFonts w:ascii="Sylfaen" w:hAnsi="Sylfaen"/>
         </w:rPr>
         <w:t>Datensenke – data_sink</w:t>
       </w:r>
-      <w:bookmarkEnd w:id="9"/>
+      <w:bookmarkEnd w:id="10"/>
     </w:p>
     <w:p/>
     <w:p>
@@ -4224,14 +4232,14 @@
           <w:rFonts w:ascii="Sylfaen" w:hAnsi="Sylfaen"/>
         </w:rPr>
       </w:pPr>
-      <w:bookmarkStart w:id="10" w:name="_Toc408061401"/>
+      <w:bookmarkStart w:id="11" w:name="_Toc408061401"/>
       <w:r>
         <w:rPr>
           <w:rFonts w:ascii="Sylfaen" w:hAnsi="Sylfaen"/>
         </w:rPr>
         <w:t>Nachrichten</w:t>
       </w:r>
-      <w:bookmarkEnd w:id="10"/>
+      <w:bookmarkEnd w:id="11"/>
     </w:p>
     <w:p>
       <w:r>
@@ -4245,14 +4253,14 @@
           <w:rFonts w:ascii="Sylfaen" w:hAnsi="Sylfaen"/>
         </w:rPr>
       </w:pPr>
-      <w:bookmarkStart w:id="11" w:name="_Toc408061402"/>
+      <w:bookmarkStart w:id="12" w:name="_Toc408061402"/>
       <w:r>
         <w:rPr>
           <w:rFonts w:ascii="Sylfaen" w:hAnsi="Sylfaen"/>
         </w:rPr>
         <w:t>PR_Master</w:t>
       </w:r>
-      <w:bookmarkEnd w:id="11"/>
+      <w:bookmarkEnd w:id="12"/>
     </w:p>
     <w:p/>
     <w:p>
@@ -4262,14 +4270,14 @@
           <w:rFonts w:ascii="Sylfaen" w:hAnsi="Sylfaen"/>
         </w:rPr>
       </w:pPr>
-      <w:bookmarkStart w:id="12" w:name="_Toc408061403"/>
+      <w:bookmarkStart w:id="13" w:name="_Toc408061403"/>
       <w:r>
         <w:rPr>
           <w:rFonts w:ascii="Sylfaen" w:hAnsi="Sylfaen"/>
         </w:rPr>
         <w:t>Sender</w:t>
       </w:r>
-      <w:bookmarkEnd w:id="12"/>
+      <w:bookmarkEnd w:id="13"/>
     </w:p>
     <w:p/>
     <w:p>
@@ -4463,14 +4471,14 @@
           <w:rFonts w:ascii="Sylfaen" w:hAnsi="Sylfaen"/>
         </w:rPr>
       </w:pPr>
-      <w:bookmarkStart w:id="13" w:name="_Toc408061404"/>
+      <w:bookmarkStart w:id="14" w:name="_Toc408061404"/>
       <w:r>
         <w:rPr>
           <w:rFonts w:ascii="Sylfaen" w:hAnsi="Sylfaen"/>
         </w:rPr>
         <w:t>Reciever</w:t>
       </w:r>
-      <w:bookmarkEnd w:id="13"/>
+      <w:bookmarkEnd w:id="14"/>
     </w:p>
     <w:p/>
     <w:p>
@@ -4672,14 +4680,14 @@
           <w:rFonts w:ascii="Sylfaen" w:hAnsi="Sylfaen"/>
         </w:rPr>
       </w:pPr>
-      <w:bookmarkStart w:id="14" w:name="_Toc408061405"/>
+      <w:bookmarkStart w:id="15" w:name="_Toc408061405"/>
       <w:r>
         <w:rPr>
           <w:rFonts w:ascii="Sylfaen" w:hAnsi="Sylfaen"/>
         </w:rPr>
         <w:t>Slot_Manager</w:t>
       </w:r>
-      <w:bookmarkEnd w:id="14"/>
+      <w:bookmarkEnd w:id="15"/>
     </w:p>
     <w:p/>
     <w:p>
@@ -4886,7 +4894,7 @@
           <w:smallCaps/>
         </w:rPr>
       </w:pPr>
-      <w:bookmarkStart w:id="15" w:name="_Toc408061406"/>
+      <w:bookmarkStart w:id="16" w:name="_Toc408061406"/>
       <w:r>
         <w:rPr>
           <w:rFonts w:ascii="Sylfaen" w:hAnsi="Sylfaen"/>
@@ -4903,7 +4911,7 @@
         </w:rPr>
         <w:t>e_Master</w:t>
       </w:r>
-      <w:bookmarkEnd w:id="15"/>
+      <w:bookmarkEnd w:id="16"/>
     </w:p>
     <w:p/>
     <w:p>
@@ -5172,14 +5180,14 @@
           <w:rFonts w:ascii="Sylfaen" w:hAnsi="Sylfaen"/>
         </w:rPr>
       </w:pPr>
-      <w:bookmarkStart w:id="16" w:name="_Toc408061407"/>
+      <w:bookmarkStart w:id="17" w:name="_Toc408061407"/>
       <w:r>
         <w:rPr>
           <w:rFonts w:ascii="Sylfaen" w:hAnsi="Sylfaen"/>
         </w:rPr>
         <w:t>Data_Sink</w:t>
       </w:r>
-      <w:bookmarkEnd w:id="16"/>
+      <w:bookmarkEnd w:id="17"/>
     </w:p>
     <w:p/>
     <w:p>
@@ -5249,14 +5257,14 @@
           <w:rFonts w:ascii="Sylfaen" w:hAnsi="Sylfaen"/>
         </w:rPr>
       </w:pPr>
-      <w:bookmarkStart w:id="17" w:name="_Toc408061408"/>
+      <w:bookmarkStart w:id="18" w:name="_Toc408061408"/>
       <w:r>
         <w:rPr>
           <w:rFonts w:ascii="Sylfaen" w:hAnsi="Sylfaen"/>
         </w:rPr>
         <w:t>Diagramme</w:t>
       </w:r>
-      <w:bookmarkEnd w:id="17"/>
+      <w:bookmarkEnd w:id="18"/>
     </w:p>
     <w:p>
       <w:pPr>
@@ -5265,14 +5273,14 @@
           <w:rFonts w:ascii="Sylfaen" w:hAnsi="Sylfaen"/>
         </w:rPr>
       </w:pPr>
-      <w:bookmarkStart w:id="18" w:name="_Toc408061409"/>
+      <w:bookmarkStart w:id="19" w:name="_Toc408061409"/>
       <w:r>
         <w:rPr>
           <w:rFonts w:ascii="Sylfaen" w:hAnsi="Sylfaen"/>
         </w:rPr>
         <w:t>Sender Vor dem Slot</w:t>
       </w:r>
-      <w:bookmarkEnd w:id="18"/>
+      <w:bookmarkEnd w:id="19"/>
     </w:p>
     <w:p/>
     <w:p>
@@ -5390,14 +5398,14 @@
           <w:rFonts w:ascii="Sylfaen" w:hAnsi="Sylfaen"/>
         </w:rPr>
       </w:pPr>
-      <w:bookmarkStart w:id="19" w:name="_Toc408061410"/>
+      <w:bookmarkStart w:id="20" w:name="_Toc408061410"/>
       <w:r>
         <w:rPr>
           <w:rFonts w:ascii="Sylfaen" w:hAnsi="Sylfaen"/>
         </w:rPr>
         <w:t>Reciever Slot Ende eine Nachricht erhalten</w:t>
       </w:r>
-      <w:bookmarkEnd w:id="19"/>
+      <w:bookmarkEnd w:id="20"/>
     </w:p>
     <w:p>
       <w:r>
@@ -5496,14 +5504,14 @@
           <w:rFonts w:ascii="Sylfaen" w:hAnsi="Sylfaen"/>
         </w:rPr>
       </w:pPr>
-      <w:bookmarkStart w:id="20" w:name="_Toc408061411"/>
+      <w:bookmarkStart w:id="21" w:name="_Toc408061411"/>
       <w:r>
         <w:rPr>
           <w:rFonts w:ascii="Sylfaen" w:hAnsi="Sylfaen"/>
         </w:rPr>
         <w:t>Sender Flussdiagramm</w:t>
       </w:r>
-      <w:bookmarkEnd w:id="20"/>
+      <w:bookmarkEnd w:id="21"/>
     </w:p>
     <w:p/>
     <w:p>
@@ -5569,14 +5577,14 @@
           <w:rFonts w:ascii="Sylfaen" w:hAnsi="Sylfaen"/>
         </w:rPr>
       </w:pPr>
-      <w:bookmarkStart w:id="21" w:name="_Toc408061412"/>
+      <w:bookmarkStart w:id="22" w:name="_Toc408061412"/>
       <w:r>
         <w:rPr>
           <w:rFonts w:ascii="Sylfaen" w:hAnsi="Sylfaen"/>
         </w:rPr>
         <w:t>Slot Manager Flussdiagramm</w:t>
       </w:r>
-      <w:bookmarkEnd w:id="21"/>
+      <w:bookmarkEnd w:id="22"/>
     </w:p>
     <w:p/>
     <w:p>
@@ -5630,12 +5638,7 @@
         <w:t xml:space="preserve"> haben uns dazu entschieden Slots nicht </w:t>
       </w:r>
       <w:r>
-        <w:t>direkt am Anfang des Slots zu erfassen sondern bei der Berechnung 10</w:t>
-      </w:r>
-      <w:bookmarkStart w:id="22" w:name="_GoBack"/>
-      <w:bookmarkEnd w:id="22"/>
-      <w:r>
-        <w:t xml:space="preserve">ms darauf zu rechnen um im Falle von Ungenauigkeiten nicht die Gefahr besteht, dass wir vor dem Slot landen sondern einfach dichter an den dessen Anfang rutschen </w:t>
+        <w:t xml:space="preserve">direkt am Anfang des Slots zu erfassen sondern bei der Berechnung 10ms darauf zu rechnen um im Falle von Ungenauigkeiten nicht die Gefahr besteht, dass wir vor dem Slot landen sondern einfach dichter an den dessen Anfang rutschen </w:t>
       </w:r>
     </w:p>
     <w:sectPr>
@@ -5778,7 +5781,7 @@
               <w:noProof/>
               <w:color w:val="FFFFFF" w:themeColor="background1"/>
             </w:rPr>
-            <w:t>10</w:t>
+            <w:t>11</w:t>
           </w:r>
           <w:r>
             <w:rPr>
@@ -5896,7 +5899,7 @@
             <w:noProof/>
             <w:color w:val="3E762A" w:themeColor="accent1" w:themeShade="BF"/>
           </w:rPr>
-          <w:t>10</w:t>
+          <w:t>11</w:t>
         </w:r>
         <w:r>
           <w:rPr>
@@ -9468,6 +9471,7 @@
     <w:rsid w:val="007364C4"/>
     <w:rsid w:val="007B37D4"/>
     <w:rsid w:val="007B405D"/>
+    <w:rsid w:val="008A0978"/>
     <w:rsid w:val="008E0BF0"/>
     <w:rsid w:val="00901750"/>
     <w:rsid w:val="009E33A9"/>
@@ -10220,7 +10224,7 @@
 </file>
 
 <file path=customXml/itemProps2.xml><?xml version="1.0" encoding="utf-8"?>
-<ds:datastoreItem xmlns:ds="http://schemas.openxmlformats.org/officeDocument/2006/customXml" ds:itemID="{BC90F3FF-6A44-4DDA-AF3D-D51C1ACB5D12}">
+<ds:datastoreItem xmlns:ds="http://schemas.openxmlformats.org/officeDocument/2006/customXml" ds:itemID="{9553D67A-296C-4E87-AB55-4FA35CE57B1C}">
   <ds:schemaRefs>
     <ds:schemaRef ds:uri="http://schemas.openxmlformats.org/officeDocument/2006/bibliography"/>
   </ds:schemaRefs>

</xml_diff>